<commit_message>
added answers to control questions
</commit_message>
<xml_diff>
--- a/labs/lab4/lab4_os.docx
+++ b/labs/lab4/lab4_os.docx
@@ -7530,6 +7530,7 @@
           <w:right w:val="nil"/>
           <w:between w:val="nil"/>
         </w:pBdr>
+        <w:spacing w:line="360" w:lineRule="auto"/>
         <w:jc w:val="both"/>
         <w:rPr>
           <w:sz w:val="28"/>
@@ -7543,23 +7544,6 @@
         </w:rPr>
         <w:t>завершити роботу даного фонового процесу.</w:t>
       </w:r>
-    </w:p>
-    <w:p>
-      <w:pPr>
-        <w:pBdr>
-          <w:top w:val="nil"/>
-          <w:left w:val="nil"/>
-          <w:bottom w:val="nil"/>
-          <w:right w:val="nil"/>
-          <w:between w:val="nil"/>
-        </w:pBdr>
-        <w:jc w:val="both"/>
-        <w:rPr>
-          <w:sz w:val="28"/>
-          <w:szCs w:val="28"/>
-          <w:lang w:val="en-US"/>
-        </w:rPr>
-      </w:pPr>
     </w:p>
     <w:p>
       <w:pPr>
@@ -8948,934 +8932,60 @@
         </w:rPr>
         <w:t>he process that consumes the most memory will be first in the list.</w:t>
       </w:r>
-      <w:r>
+    </w:p>
+    <w:p>
+      <w:pPr>
+        <w:pBdr>
+          <w:top w:val="nil"/>
+          <w:left w:val="nil"/>
+          <w:bottom w:val="nil"/>
+          <w:right w:val="nil"/>
+          <w:between w:val="nil"/>
+        </w:pBdr>
+        <w:tabs>
+          <w:tab w:val="left" w:pos="426"/>
+          <w:tab w:val="left" w:pos="567"/>
+        </w:tabs>
+        <w:ind w:left="567"/>
+        <w:jc w:val="both"/>
         <w:rPr>
           <w:color w:val="000000"/>
           <w:sz w:val="28"/>
           <w:szCs w:val="28"/>
           <w:lang w:val="en-US"/>
         </w:rPr>
-        <w:br/>
-      </w:r>
-      <w:proofErr w:type="spellStart"/>
-      <w:r>
-        <w:rPr>
-          <w:color w:val="000000"/>
-          <w:sz w:val="28"/>
-          <w:szCs w:val="28"/>
-          <w:lang w:val="uk-UA"/>
-        </w:rPr>
-        <w:t>To</w:t>
-      </w:r>
-      <w:proofErr w:type="spellEnd"/>
-      <w:r>
-        <w:rPr>
-          <w:color w:val="000000"/>
-          <w:sz w:val="28"/>
-          <w:szCs w:val="28"/>
-          <w:lang w:val="uk-UA"/>
-        </w:rPr>
-        <w:t xml:space="preserve"> </w:t>
-      </w:r>
-      <w:proofErr w:type="spellStart"/>
-      <w:r>
-        <w:rPr>
-          <w:color w:val="000000"/>
-          <w:sz w:val="28"/>
-          <w:szCs w:val="28"/>
-          <w:lang w:val="uk-UA"/>
-        </w:rPr>
-        <w:t>calculate</w:t>
-      </w:r>
-      <w:proofErr w:type="spellEnd"/>
-      <w:r>
-        <w:rPr>
-          <w:color w:val="000000"/>
-          <w:sz w:val="28"/>
-          <w:szCs w:val="28"/>
-          <w:lang w:val="uk-UA"/>
-        </w:rPr>
-        <w:t xml:space="preserve"> </w:t>
-      </w:r>
-      <w:proofErr w:type="spellStart"/>
-      <w:r>
-        <w:rPr>
-          <w:color w:val="000000"/>
-          <w:sz w:val="28"/>
-          <w:szCs w:val="28"/>
-          <w:lang w:val="uk-UA"/>
-        </w:rPr>
-        <w:t>the</w:t>
-      </w:r>
-      <w:proofErr w:type="spellEnd"/>
-      <w:r>
-        <w:rPr>
-          <w:color w:val="000000"/>
-          <w:sz w:val="28"/>
-          <w:szCs w:val="28"/>
-          <w:lang w:val="uk-UA"/>
-        </w:rPr>
-        <w:t xml:space="preserve"> </w:t>
-      </w:r>
-      <w:proofErr w:type="spellStart"/>
-      <w:r>
-        <w:rPr>
-          <w:color w:val="000000"/>
-          <w:sz w:val="28"/>
-          <w:szCs w:val="28"/>
-          <w:lang w:val="uk-UA"/>
-        </w:rPr>
-        <w:t>percentage</w:t>
-      </w:r>
-      <w:proofErr w:type="spellEnd"/>
-      <w:r>
-        <w:rPr>
-          <w:color w:val="000000"/>
-          <w:sz w:val="28"/>
-          <w:szCs w:val="28"/>
-          <w:lang w:val="uk-UA"/>
-        </w:rPr>
-        <w:t xml:space="preserve"> </w:t>
-      </w:r>
-      <w:proofErr w:type="spellStart"/>
-      <w:r>
-        <w:rPr>
-          <w:color w:val="000000"/>
-          <w:sz w:val="28"/>
-          <w:szCs w:val="28"/>
-          <w:lang w:val="uk-UA"/>
-        </w:rPr>
-        <w:t>of</w:t>
-      </w:r>
-      <w:proofErr w:type="spellEnd"/>
-      <w:r>
-        <w:rPr>
-          <w:color w:val="000000"/>
-          <w:sz w:val="28"/>
-          <w:szCs w:val="28"/>
-          <w:lang w:val="uk-UA"/>
-        </w:rPr>
-        <w:t xml:space="preserve"> </w:t>
-      </w:r>
-      <w:proofErr w:type="spellStart"/>
-      <w:r>
-        <w:rPr>
-          <w:color w:val="000000"/>
-          <w:sz w:val="28"/>
-          <w:szCs w:val="28"/>
-          <w:lang w:val="uk-UA"/>
-        </w:rPr>
-        <w:t>memory</w:t>
-      </w:r>
-      <w:proofErr w:type="spellEnd"/>
-      <w:r>
-        <w:rPr>
-          <w:color w:val="000000"/>
-          <w:sz w:val="28"/>
-          <w:szCs w:val="28"/>
-          <w:lang w:val="uk-UA"/>
-        </w:rPr>
-        <w:t xml:space="preserve"> </w:t>
-      </w:r>
-      <w:proofErr w:type="spellStart"/>
-      <w:r>
-        <w:rPr>
-          <w:color w:val="000000"/>
-          <w:sz w:val="28"/>
-          <w:szCs w:val="28"/>
-          <w:lang w:val="uk-UA"/>
-        </w:rPr>
-        <w:t>used</w:t>
-      </w:r>
-      <w:proofErr w:type="spellEnd"/>
-      <w:r>
-        <w:rPr>
-          <w:color w:val="000000"/>
-          <w:sz w:val="28"/>
-          <w:szCs w:val="28"/>
-          <w:lang w:val="uk-UA"/>
-        </w:rPr>
-        <w:t xml:space="preserve"> </w:t>
-      </w:r>
-      <w:proofErr w:type="spellStart"/>
-      <w:r>
-        <w:rPr>
-          <w:color w:val="000000"/>
-          <w:sz w:val="28"/>
-          <w:szCs w:val="28"/>
-          <w:lang w:val="uk-UA"/>
-        </w:rPr>
-        <w:t>by</w:t>
-      </w:r>
-      <w:proofErr w:type="spellEnd"/>
-      <w:r>
-        <w:rPr>
-          <w:color w:val="000000"/>
-          <w:sz w:val="28"/>
-          <w:szCs w:val="28"/>
-          <w:lang w:val="uk-UA"/>
-        </w:rPr>
-        <w:t xml:space="preserve"> </w:t>
-      </w:r>
-      <w:proofErr w:type="spellStart"/>
-      <w:r>
-        <w:rPr>
-          <w:color w:val="000000"/>
-          <w:sz w:val="28"/>
-          <w:szCs w:val="28"/>
-          <w:lang w:val="uk-UA"/>
-        </w:rPr>
-        <w:t>this</w:t>
-      </w:r>
-      <w:proofErr w:type="spellEnd"/>
-      <w:r>
-        <w:rPr>
-          <w:color w:val="000000"/>
-          <w:sz w:val="28"/>
-          <w:szCs w:val="28"/>
-          <w:lang w:val="uk-UA"/>
-        </w:rPr>
-        <w:t xml:space="preserve"> </w:t>
-      </w:r>
-      <w:proofErr w:type="spellStart"/>
-      <w:r>
-        <w:rPr>
-          <w:color w:val="000000"/>
-          <w:sz w:val="28"/>
-          <w:szCs w:val="28"/>
-          <w:lang w:val="uk-UA"/>
-        </w:rPr>
-        <w:t>process</w:t>
-      </w:r>
-      <w:proofErr w:type="spellEnd"/>
-      <w:r>
-        <w:rPr>
-          <w:color w:val="000000"/>
-          <w:sz w:val="28"/>
-          <w:szCs w:val="28"/>
-          <w:lang w:val="uk-UA"/>
-        </w:rPr>
-        <w:t xml:space="preserve"> </w:t>
-      </w:r>
-      <w:proofErr w:type="spellStart"/>
-      <w:r>
-        <w:rPr>
-          <w:color w:val="000000"/>
-          <w:sz w:val="28"/>
-          <w:szCs w:val="28"/>
-          <w:lang w:val="uk-UA"/>
-        </w:rPr>
-        <w:t>out</w:t>
-      </w:r>
-      <w:proofErr w:type="spellEnd"/>
-      <w:r>
-        <w:rPr>
-          <w:color w:val="000000"/>
-          <w:sz w:val="28"/>
-          <w:szCs w:val="28"/>
-          <w:lang w:val="uk-UA"/>
-        </w:rPr>
-        <w:t xml:space="preserve"> </w:t>
-      </w:r>
-      <w:proofErr w:type="spellStart"/>
-      <w:r>
-        <w:rPr>
-          <w:color w:val="000000"/>
-          <w:sz w:val="28"/>
-          <w:szCs w:val="28"/>
-          <w:lang w:val="uk-UA"/>
-        </w:rPr>
-        <w:t>of</w:t>
-      </w:r>
-      <w:proofErr w:type="spellEnd"/>
-      <w:r>
-        <w:rPr>
-          <w:color w:val="000000"/>
-          <w:sz w:val="28"/>
-          <w:szCs w:val="28"/>
-          <w:lang w:val="uk-UA"/>
-        </w:rPr>
-        <w:t xml:space="preserve"> </w:t>
-      </w:r>
-      <w:proofErr w:type="spellStart"/>
-      <w:r>
-        <w:rPr>
-          <w:color w:val="000000"/>
-          <w:sz w:val="28"/>
-          <w:szCs w:val="28"/>
-          <w:lang w:val="uk-UA"/>
-        </w:rPr>
-        <w:t>the</w:t>
-      </w:r>
-      <w:proofErr w:type="spellEnd"/>
-      <w:r>
-        <w:rPr>
-          <w:color w:val="000000"/>
-          <w:sz w:val="28"/>
-          <w:szCs w:val="28"/>
-          <w:lang w:val="uk-UA"/>
-        </w:rPr>
-        <w:t xml:space="preserve"> </w:t>
-      </w:r>
-      <w:proofErr w:type="spellStart"/>
-      <w:r>
-        <w:rPr>
-          <w:color w:val="000000"/>
-          <w:sz w:val="28"/>
-          <w:szCs w:val="28"/>
-          <w:lang w:val="uk-UA"/>
-        </w:rPr>
-        <w:t>total</w:t>
-      </w:r>
-      <w:proofErr w:type="spellEnd"/>
-      <w:r>
-        <w:rPr>
-          <w:color w:val="000000"/>
-          <w:sz w:val="28"/>
-          <w:szCs w:val="28"/>
-          <w:lang w:val="uk-UA"/>
-        </w:rPr>
-        <w:t xml:space="preserve">, </w:t>
-      </w:r>
-      <w:proofErr w:type="spellStart"/>
-      <w:r>
-        <w:rPr>
-          <w:color w:val="000000"/>
-          <w:sz w:val="28"/>
-          <w:szCs w:val="28"/>
-          <w:lang w:val="uk-UA"/>
-        </w:rPr>
-        <w:t>consider</w:t>
-      </w:r>
-      <w:proofErr w:type="spellEnd"/>
-      <w:r>
-        <w:rPr>
-          <w:color w:val="000000"/>
-          <w:sz w:val="28"/>
-          <w:szCs w:val="28"/>
-          <w:lang w:val="uk-UA"/>
-        </w:rPr>
-        <w:t xml:space="preserve"> </w:t>
-      </w:r>
-      <w:proofErr w:type="spellStart"/>
-      <w:r>
-        <w:rPr>
-          <w:color w:val="000000"/>
-          <w:sz w:val="28"/>
-          <w:szCs w:val="28"/>
-          <w:lang w:val="uk-UA"/>
-        </w:rPr>
-        <w:t>the</w:t>
-      </w:r>
-      <w:proofErr w:type="spellEnd"/>
-      <w:r>
-        <w:rPr>
-          <w:color w:val="000000"/>
-          <w:sz w:val="28"/>
-          <w:szCs w:val="28"/>
-          <w:lang w:val="uk-UA"/>
-        </w:rPr>
-        <w:t xml:space="preserve"> </w:t>
-      </w:r>
-      <w:proofErr w:type="spellStart"/>
-      <w:r>
-        <w:rPr>
-          <w:color w:val="000000"/>
-          <w:sz w:val="28"/>
-          <w:szCs w:val="28"/>
-          <w:lang w:val="uk-UA"/>
-        </w:rPr>
-        <w:t>available</w:t>
-      </w:r>
-      <w:proofErr w:type="spellEnd"/>
-      <w:r>
-        <w:rPr>
-          <w:color w:val="000000"/>
-          <w:sz w:val="28"/>
-          <w:szCs w:val="28"/>
-          <w:lang w:val="uk-UA"/>
-        </w:rPr>
-        <w:t xml:space="preserve"> </w:t>
-      </w:r>
-      <w:proofErr w:type="spellStart"/>
-      <w:r>
-        <w:rPr>
-          <w:color w:val="000000"/>
-          <w:sz w:val="28"/>
-          <w:szCs w:val="28"/>
-          <w:lang w:val="uk-UA"/>
-        </w:rPr>
-        <w:t>memory</w:t>
-      </w:r>
-      <w:proofErr w:type="spellEnd"/>
-      <w:r>
-        <w:rPr>
-          <w:color w:val="000000"/>
-          <w:sz w:val="28"/>
-          <w:szCs w:val="28"/>
-          <w:lang w:val="uk-UA"/>
-        </w:rPr>
-        <w:t xml:space="preserve"> </w:t>
-      </w:r>
-      <w:proofErr w:type="spellStart"/>
-      <w:r>
-        <w:rPr>
-          <w:color w:val="000000"/>
-          <w:sz w:val="28"/>
-          <w:szCs w:val="28"/>
-          <w:lang w:val="uk-UA"/>
-        </w:rPr>
-        <w:t>on</w:t>
-      </w:r>
-      <w:proofErr w:type="spellEnd"/>
-      <w:r>
-        <w:rPr>
-          <w:color w:val="000000"/>
-          <w:sz w:val="28"/>
-          <w:szCs w:val="28"/>
-          <w:lang w:val="uk-UA"/>
-        </w:rPr>
-        <w:t xml:space="preserve"> </w:t>
-      </w:r>
-      <w:proofErr w:type="spellStart"/>
-      <w:r>
-        <w:rPr>
-          <w:color w:val="000000"/>
-          <w:sz w:val="28"/>
-          <w:szCs w:val="28"/>
-          <w:lang w:val="uk-UA"/>
-        </w:rPr>
-        <w:t>your</w:t>
-      </w:r>
-      <w:proofErr w:type="spellEnd"/>
-      <w:r>
-        <w:rPr>
-          <w:color w:val="000000"/>
-          <w:sz w:val="28"/>
-          <w:szCs w:val="28"/>
-          <w:lang w:val="uk-UA"/>
-        </w:rPr>
-        <w:t xml:space="preserve"> </w:t>
-      </w:r>
-      <w:proofErr w:type="spellStart"/>
-      <w:r>
-        <w:rPr>
-          <w:color w:val="000000"/>
-          <w:sz w:val="28"/>
-          <w:szCs w:val="28"/>
-          <w:lang w:val="uk-UA"/>
-        </w:rPr>
-        <w:t>system</w:t>
-      </w:r>
-      <w:proofErr w:type="spellEnd"/>
-      <w:r>
-        <w:rPr>
-          <w:color w:val="000000"/>
-          <w:sz w:val="28"/>
-          <w:szCs w:val="28"/>
-          <w:lang w:val="uk-UA"/>
-        </w:rPr>
-        <w:t xml:space="preserve"> </w:t>
-      </w:r>
-      <w:proofErr w:type="spellStart"/>
-      <w:r>
-        <w:rPr>
-          <w:color w:val="000000"/>
-          <w:sz w:val="28"/>
-          <w:szCs w:val="28"/>
-          <w:lang w:val="uk-UA"/>
-        </w:rPr>
-        <w:t>and</w:t>
-      </w:r>
-      <w:proofErr w:type="spellEnd"/>
-      <w:r>
-        <w:rPr>
-          <w:color w:val="000000"/>
-          <w:sz w:val="28"/>
-          <w:szCs w:val="28"/>
-          <w:lang w:val="uk-UA"/>
-        </w:rPr>
-        <w:t xml:space="preserve"> </w:t>
-      </w:r>
-      <w:proofErr w:type="spellStart"/>
-      <w:r>
-        <w:rPr>
-          <w:color w:val="000000"/>
-          <w:sz w:val="28"/>
-          <w:szCs w:val="28"/>
-          <w:lang w:val="uk-UA"/>
-        </w:rPr>
-        <w:t>the</w:t>
-      </w:r>
-      <w:proofErr w:type="spellEnd"/>
-      <w:r>
-        <w:rPr>
-          <w:color w:val="000000"/>
-          <w:sz w:val="28"/>
-          <w:szCs w:val="28"/>
-          <w:lang w:val="uk-UA"/>
-        </w:rPr>
-        <w:t xml:space="preserve"> </w:t>
-      </w:r>
-      <w:proofErr w:type="spellStart"/>
-      <w:r>
-        <w:rPr>
-          <w:color w:val="000000"/>
-          <w:sz w:val="28"/>
-          <w:szCs w:val="28"/>
-          <w:lang w:val="uk-UA"/>
-        </w:rPr>
-        <w:t>memory</w:t>
-      </w:r>
-      <w:proofErr w:type="spellEnd"/>
-      <w:r>
-        <w:rPr>
-          <w:color w:val="000000"/>
-          <w:sz w:val="28"/>
-          <w:szCs w:val="28"/>
-          <w:lang w:val="uk-UA"/>
-        </w:rPr>
-        <w:t xml:space="preserve"> </w:t>
-      </w:r>
-      <w:proofErr w:type="spellStart"/>
-      <w:r>
-        <w:rPr>
-          <w:color w:val="000000"/>
-          <w:sz w:val="28"/>
-          <w:szCs w:val="28"/>
-          <w:lang w:val="uk-UA"/>
-        </w:rPr>
-        <w:t>used</w:t>
-      </w:r>
-      <w:proofErr w:type="spellEnd"/>
-      <w:r>
-        <w:rPr>
-          <w:color w:val="000000"/>
-          <w:sz w:val="28"/>
-          <w:szCs w:val="28"/>
-          <w:lang w:val="uk-UA"/>
-        </w:rPr>
-        <w:t xml:space="preserve"> </w:t>
-      </w:r>
-      <w:proofErr w:type="spellStart"/>
-      <w:r>
-        <w:rPr>
-          <w:color w:val="000000"/>
-          <w:sz w:val="28"/>
-          <w:szCs w:val="28"/>
-          <w:lang w:val="uk-UA"/>
-        </w:rPr>
-        <w:t>by</w:t>
-      </w:r>
-      <w:proofErr w:type="spellEnd"/>
-      <w:r>
-        <w:rPr>
-          <w:color w:val="000000"/>
-          <w:sz w:val="28"/>
-          <w:szCs w:val="28"/>
-          <w:lang w:val="uk-UA"/>
-        </w:rPr>
-        <w:t xml:space="preserve"> </w:t>
-      </w:r>
-      <w:proofErr w:type="spellStart"/>
-      <w:r>
-        <w:rPr>
-          <w:color w:val="000000"/>
-          <w:sz w:val="28"/>
-          <w:szCs w:val="28"/>
-          <w:lang w:val="uk-UA"/>
-        </w:rPr>
-        <w:t>this</w:t>
-      </w:r>
-      <w:proofErr w:type="spellEnd"/>
-      <w:r>
-        <w:rPr>
-          <w:color w:val="000000"/>
-          <w:sz w:val="28"/>
-          <w:szCs w:val="28"/>
-          <w:lang w:val="uk-UA"/>
-        </w:rPr>
-        <w:t xml:space="preserve"> </w:t>
-      </w:r>
-      <w:proofErr w:type="spellStart"/>
-      <w:r>
-        <w:rPr>
-          <w:color w:val="000000"/>
-          <w:sz w:val="28"/>
-          <w:szCs w:val="28"/>
-          <w:lang w:val="uk-UA"/>
-        </w:rPr>
-        <w:t>process</w:t>
-      </w:r>
-      <w:proofErr w:type="spellEnd"/>
-      <w:r>
-        <w:rPr>
-          <w:color w:val="000000"/>
-          <w:sz w:val="28"/>
-          <w:szCs w:val="28"/>
-          <w:lang w:val="uk-UA"/>
-        </w:rPr>
-        <w:t xml:space="preserve">. </w:t>
-      </w:r>
-      <w:proofErr w:type="spellStart"/>
-      <w:r>
-        <w:rPr>
-          <w:color w:val="000000"/>
-          <w:sz w:val="28"/>
-          <w:szCs w:val="28"/>
-          <w:lang w:val="uk-UA"/>
-        </w:rPr>
-        <w:t>Divide</w:t>
-      </w:r>
-      <w:proofErr w:type="spellEnd"/>
-      <w:r>
-        <w:rPr>
-          <w:color w:val="000000"/>
-          <w:sz w:val="28"/>
-          <w:szCs w:val="28"/>
-          <w:lang w:val="uk-UA"/>
-        </w:rPr>
-        <w:t xml:space="preserve"> </w:t>
-      </w:r>
-      <w:proofErr w:type="spellStart"/>
-      <w:r>
-        <w:rPr>
-          <w:color w:val="000000"/>
-          <w:sz w:val="28"/>
-          <w:szCs w:val="28"/>
-          <w:lang w:val="uk-UA"/>
-        </w:rPr>
-        <w:t>the</w:t>
-      </w:r>
-      <w:proofErr w:type="spellEnd"/>
-      <w:r>
-        <w:rPr>
-          <w:color w:val="000000"/>
-          <w:sz w:val="28"/>
-          <w:szCs w:val="28"/>
-          <w:lang w:val="uk-UA"/>
-        </w:rPr>
-        <w:t xml:space="preserve"> </w:t>
-      </w:r>
-      <w:proofErr w:type="spellStart"/>
-      <w:r>
-        <w:rPr>
-          <w:color w:val="000000"/>
-          <w:sz w:val="28"/>
-          <w:szCs w:val="28"/>
-          <w:lang w:val="uk-UA"/>
-        </w:rPr>
-        <w:t>memory</w:t>
-      </w:r>
-      <w:proofErr w:type="spellEnd"/>
-      <w:r>
-        <w:rPr>
-          <w:color w:val="000000"/>
-          <w:sz w:val="28"/>
-          <w:szCs w:val="28"/>
-          <w:lang w:val="uk-UA"/>
-        </w:rPr>
-        <w:t xml:space="preserve"> </w:t>
-      </w:r>
-      <w:proofErr w:type="spellStart"/>
-      <w:r>
-        <w:rPr>
-          <w:color w:val="000000"/>
-          <w:sz w:val="28"/>
-          <w:szCs w:val="28"/>
-          <w:lang w:val="uk-UA"/>
-        </w:rPr>
-        <w:t>used</w:t>
-      </w:r>
-      <w:proofErr w:type="spellEnd"/>
-      <w:r>
-        <w:rPr>
-          <w:color w:val="000000"/>
-          <w:sz w:val="28"/>
-          <w:szCs w:val="28"/>
-          <w:lang w:val="uk-UA"/>
-        </w:rPr>
-        <w:t xml:space="preserve"> </w:t>
-      </w:r>
-      <w:proofErr w:type="spellStart"/>
-      <w:r>
-        <w:rPr>
-          <w:color w:val="000000"/>
-          <w:sz w:val="28"/>
-          <w:szCs w:val="28"/>
-          <w:lang w:val="uk-UA"/>
-        </w:rPr>
-        <w:t>by</w:t>
-      </w:r>
-      <w:proofErr w:type="spellEnd"/>
-      <w:r>
-        <w:rPr>
-          <w:color w:val="000000"/>
-          <w:sz w:val="28"/>
-          <w:szCs w:val="28"/>
-          <w:lang w:val="uk-UA"/>
-        </w:rPr>
-        <w:t xml:space="preserve"> </w:t>
-      </w:r>
-      <w:proofErr w:type="spellStart"/>
-      <w:r>
-        <w:rPr>
-          <w:color w:val="000000"/>
-          <w:sz w:val="28"/>
-          <w:szCs w:val="28"/>
-          <w:lang w:val="uk-UA"/>
-        </w:rPr>
-        <w:t>this</w:t>
-      </w:r>
-      <w:proofErr w:type="spellEnd"/>
-      <w:r>
-        <w:rPr>
-          <w:color w:val="000000"/>
-          <w:sz w:val="28"/>
-          <w:szCs w:val="28"/>
-          <w:lang w:val="uk-UA"/>
-        </w:rPr>
-        <w:t xml:space="preserve"> </w:t>
-      </w:r>
-      <w:proofErr w:type="spellStart"/>
-      <w:r>
-        <w:rPr>
-          <w:color w:val="000000"/>
-          <w:sz w:val="28"/>
-          <w:szCs w:val="28"/>
-          <w:lang w:val="uk-UA"/>
-        </w:rPr>
-        <w:t>process</w:t>
-      </w:r>
-      <w:proofErr w:type="spellEnd"/>
-      <w:r>
-        <w:rPr>
-          <w:color w:val="000000"/>
-          <w:sz w:val="28"/>
-          <w:szCs w:val="28"/>
-          <w:lang w:val="uk-UA"/>
-        </w:rPr>
-        <w:t xml:space="preserve"> </w:t>
-      </w:r>
-      <w:proofErr w:type="spellStart"/>
-      <w:r>
-        <w:rPr>
-          <w:color w:val="000000"/>
-          <w:sz w:val="28"/>
-          <w:szCs w:val="28"/>
-          <w:lang w:val="uk-UA"/>
-        </w:rPr>
-        <w:t>by</w:t>
-      </w:r>
-      <w:proofErr w:type="spellEnd"/>
-      <w:r>
-        <w:rPr>
-          <w:color w:val="000000"/>
-          <w:sz w:val="28"/>
-          <w:szCs w:val="28"/>
-          <w:lang w:val="uk-UA"/>
-        </w:rPr>
-        <w:t xml:space="preserve"> </w:t>
-      </w:r>
-      <w:proofErr w:type="spellStart"/>
-      <w:r>
-        <w:rPr>
-          <w:color w:val="000000"/>
-          <w:sz w:val="28"/>
-          <w:szCs w:val="28"/>
-          <w:lang w:val="uk-UA"/>
-        </w:rPr>
-        <w:t>the</w:t>
-      </w:r>
-      <w:proofErr w:type="spellEnd"/>
-      <w:r>
-        <w:rPr>
-          <w:color w:val="000000"/>
-          <w:sz w:val="28"/>
-          <w:szCs w:val="28"/>
-          <w:lang w:val="uk-UA"/>
-        </w:rPr>
-        <w:t xml:space="preserve"> </w:t>
-      </w:r>
-      <w:proofErr w:type="spellStart"/>
-      <w:r>
-        <w:rPr>
-          <w:color w:val="000000"/>
-          <w:sz w:val="28"/>
-          <w:szCs w:val="28"/>
-          <w:lang w:val="uk-UA"/>
-        </w:rPr>
-        <w:t>total</w:t>
-      </w:r>
-      <w:proofErr w:type="spellEnd"/>
-      <w:r>
-        <w:rPr>
-          <w:color w:val="000000"/>
-          <w:sz w:val="28"/>
-          <w:szCs w:val="28"/>
-          <w:lang w:val="uk-UA"/>
-        </w:rPr>
-        <w:t xml:space="preserve"> </w:t>
-      </w:r>
-      <w:proofErr w:type="spellStart"/>
-      <w:r>
-        <w:rPr>
-          <w:color w:val="000000"/>
-          <w:sz w:val="28"/>
-          <w:szCs w:val="28"/>
-          <w:lang w:val="uk-UA"/>
-        </w:rPr>
-        <w:t>memory</w:t>
-      </w:r>
-      <w:proofErr w:type="spellEnd"/>
-      <w:r>
-        <w:rPr>
-          <w:color w:val="000000"/>
-          <w:sz w:val="28"/>
-          <w:szCs w:val="28"/>
-          <w:lang w:val="uk-UA"/>
-        </w:rPr>
-        <w:t xml:space="preserve"> </w:t>
-      </w:r>
-      <w:proofErr w:type="spellStart"/>
-      <w:r>
-        <w:rPr>
-          <w:color w:val="000000"/>
-          <w:sz w:val="28"/>
-          <w:szCs w:val="28"/>
-          <w:lang w:val="uk-UA"/>
-        </w:rPr>
-        <w:t>and</w:t>
-      </w:r>
-      <w:proofErr w:type="spellEnd"/>
-      <w:r>
-        <w:rPr>
-          <w:color w:val="000000"/>
-          <w:sz w:val="28"/>
-          <w:szCs w:val="28"/>
-          <w:lang w:val="uk-UA"/>
-        </w:rPr>
-        <w:t xml:space="preserve"> </w:t>
-      </w:r>
-      <w:proofErr w:type="spellStart"/>
-      <w:r>
-        <w:rPr>
-          <w:color w:val="000000"/>
-          <w:sz w:val="28"/>
-          <w:szCs w:val="28"/>
-          <w:lang w:val="uk-UA"/>
-        </w:rPr>
-        <w:t>multiply</w:t>
-      </w:r>
-      <w:proofErr w:type="spellEnd"/>
-      <w:r>
-        <w:rPr>
-          <w:color w:val="000000"/>
-          <w:sz w:val="28"/>
-          <w:szCs w:val="28"/>
-          <w:lang w:val="uk-UA"/>
-        </w:rPr>
-        <w:t xml:space="preserve"> </w:t>
-      </w:r>
-      <w:proofErr w:type="spellStart"/>
-      <w:r>
-        <w:rPr>
-          <w:color w:val="000000"/>
-          <w:sz w:val="28"/>
-          <w:szCs w:val="28"/>
-          <w:lang w:val="uk-UA"/>
-        </w:rPr>
-        <w:t>by</w:t>
-      </w:r>
-      <w:proofErr w:type="spellEnd"/>
-      <w:r>
-        <w:rPr>
-          <w:color w:val="000000"/>
-          <w:sz w:val="28"/>
-          <w:szCs w:val="28"/>
-          <w:lang w:val="uk-UA"/>
-        </w:rPr>
-        <w:t xml:space="preserve"> 100 </w:t>
-      </w:r>
-      <w:proofErr w:type="spellStart"/>
-      <w:r>
-        <w:rPr>
-          <w:color w:val="000000"/>
-          <w:sz w:val="28"/>
-          <w:szCs w:val="28"/>
-          <w:lang w:val="uk-UA"/>
-        </w:rPr>
-        <w:t>to</w:t>
-      </w:r>
-      <w:proofErr w:type="spellEnd"/>
-      <w:r>
-        <w:rPr>
-          <w:color w:val="000000"/>
-          <w:sz w:val="28"/>
-          <w:szCs w:val="28"/>
-          <w:lang w:val="uk-UA"/>
-        </w:rPr>
-        <w:t xml:space="preserve"> </w:t>
-      </w:r>
-      <w:proofErr w:type="spellStart"/>
-      <w:r>
-        <w:rPr>
-          <w:color w:val="000000"/>
-          <w:sz w:val="28"/>
-          <w:szCs w:val="28"/>
-          <w:lang w:val="uk-UA"/>
-        </w:rPr>
-        <w:t>get</w:t>
-      </w:r>
-      <w:proofErr w:type="spellEnd"/>
-      <w:r>
-        <w:rPr>
-          <w:color w:val="000000"/>
-          <w:sz w:val="28"/>
-          <w:szCs w:val="28"/>
-          <w:lang w:val="uk-UA"/>
-        </w:rPr>
-        <w:t xml:space="preserve"> </w:t>
-      </w:r>
-      <w:proofErr w:type="spellStart"/>
-      <w:r>
-        <w:rPr>
-          <w:color w:val="000000"/>
-          <w:sz w:val="28"/>
-          <w:szCs w:val="28"/>
-          <w:lang w:val="uk-UA"/>
-        </w:rPr>
-        <w:t>the</w:t>
-      </w:r>
-      <w:proofErr w:type="spellEnd"/>
-      <w:r>
-        <w:rPr>
-          <w:color w:val="000000"/>
-          <w:sz w:val="28"/>
-          <w:szCs w:val="28"/>
-          <w:lang w:val="uk-UA"/>
-        </w:rPr>
-        <w:t xml:space="preserve"> </w:t>
-      </w:r>
-      <w:proofErr w:type="spellStart"/>
-      <w:r>
-        <w:rPr>
-          <w:color w:val="000000"/>
-          <w:sz w:val="28"/>
-          <w:szCs w:val="28"/>
-          <w:lang w:val="uk-UA"/>
-        </w:rPr>
-        <w:t>percentage</w:t>
-      </w:r>
-      <w:proofErr w:type="spellEnd"/>
-      <w:r>
-        <w:rPr>
-          <w:color w:val="000000"/>
-          <w:sz w:val="28"/>
-          <w:szCs w:val="28"/>
-          <w:lang w:val="uk-UA"/>
-        </w:rPr>
-        <w:t>.</w:t>
+      </w:pPr>
+    </w:p>
+    <w:p>
+      <w:pPr>
+        <w:pBdr>
+          <w:top w:val="nil"/>
+          <w:left w:val="nil"/>
+          <w:bottom w:val="nil"/>
+          <w:right w:val="nil"/>
+          <w:between w:val="nil"/>
+        </w:pBdr>
+        <w:tabs>
+          <w:tab w:val="left" w:pos="426"/>
+          <w:tab w:val="left" w:pos="567"/>
+        </w:tabs>
+        <w:ind w:left="567"/>
+        <w:jc w:val="both"/>
+        <w:rPr>
+          <w:color w:val="000000"/>
+          <w:sz w:val="28"/>
+          <w:szCs w:val="28"/>
+          <w:lang w:val="en-US"/>
+        </w:rPr>
+      </w:pPr>
+      <w:r>
+        <w:rPr>
+          <w:color w:val="000000"/>
+          <w:sz w:val="28"/>
+          <w:szCs w:val="28"/>
+          <w:lang w:val="en-US"/>
+        </w:rPr>
+        <w:t>To calculate the percentage of memory used by this process, refer to the 'RES' column. This column displays the actual amount of memory that the process uses in the physical memory of the system. To determine the percentage, divide the 'RES' value by the total amount of physical memory.</w:t>
       </w:r>
     </w:p>
     <w:p>
@@ -10484,13 +9594,166 @@
     </w:p>
     <w:p>
       <w:pPr>
-        <w:pStyle w:val="ListParagraph"/>
-        <w:rPr>
-          <w:color w:val="000000"/>
-          <w:sz w:val="28"/>
-          <w:szCs w:val="28"/>
-        </w:rPr>
-      </w:pPr>
+        <w:ind w:left="566"/>
+        <w:jc w:val="both"/>
+        <w:rPr>
+          <w:sz w:val="28"/>
+          <w:szCs w:val="28"/>
+        </w:rPr>
+      </w:pPr>
+    </w:p>
+    <w:p>
+      <w:pPr>
+        <w:ind w:left="283"/>
+        <w:jc w:val="both"/>
+        <w:rPr>
+          <w:sz w:val="28"/>
+          <w:szCs w:val="28"/>
+          <w:lang w:val="en-US"/>
+        </w:rPr>
+      </w:pPr>
+      <w:r>
+        <w:rPr>
+          <w:i/>
+          <w:iCs/>
+          <w:sz w:val="28"/>
+          <w:szCs w:val="28"/>
+        </w:rPr>
+        <w:t>htop</w:t>
+      </w:r>
+      <w:r>
+        <w:rPr>
+          <w:sz w:val="28"/>
+          <w:szCs w:val="28"/>
+        </w:rPr>
+        <w:t> is a cross-platform ncurses-based process viewer.</w:t>
+      </w:r>
+      <w:r>
+        <w:rPr>
+          <w:sz w:val="28"/>
+          <w:szCs w:val="28"/>
+          <w:lang w:val="en-US"/>
+        </w:rPr>
+        <w:t xml:space="preserve"> </w:t>
+      </w:r>
+      <w:r>
+        <w:rPr>
+          <w:sz w:val="28"/>
+          <w:szCs w:val="28"/>
+        </w:rPr>
+        <w:t>It is similar to </w:t>
+      </w:r>
+      <w:r>
+        <w:rPr>
+          <w:i/>
+          <w:iCs/>
+          <w:sz w:val="28"/>
+          <w:szCs w:val="28"/>
+        </w:rPr>
+        <w:t>top</w:t>
+      </w:r>
+      <w:r>
+        <w:rPr>
+          <w:sz w:val="28"/>
+          <w:szCs w:val="28"/>
+        </w:rPr>
+        <w:t>, but allows you to scroll vertically and horizontally, and interact using a pointing device (mouse). You can observe all processes running on the system, along with their command line arguments, as well as view them in a tree format, select multiple processes and act on them all at once.</w:t>
+      </w:r>
+      <w:r>
+        <w:rPr>
+          <w:sz w:val="28"/>
+          <w:szCs w:val="28"/>
+          <w:lang w:val="en-US"/>
+        </w:rPr>
+        <w:t xml:space="preserve"> </w:t>
+      </w:r>
+      <w:r>
+        <w:rPr>
+          <w:sz w:val="28"/>
+          <w:szCs w:val="28"/>
+          <w:lang w:val="en-US"/>
+        </w:rPr>
+        <w:t>Tasks related to processes (killing, renicing) can be done without entering their PIDs.</w:t>
+      </w:r>
+    </w:p>
+    <w:p>
+      <w:pPr>
+        <w:rPr>
+          <w:color w:val="000000"/>
+          <w:sz w:val="28"/>
+          <w:szCs w:val="28"/>
+        </w:rPr>
+      </w:pPr>
+    </w:p>
+    <w:p>
+      <w:pPr>
+        <w:ind w:left="284" w:right="49"/>
+      </w:pPr>
+      <w:r>
+        <w:fldChar w:fldCharType="begin"/>
+      </w:r>
+      <w:r>
+        <w:instrText xml:space="preserve"> INCLUDEPICTURE "/Users/phixiss/Library/Group Containers/UBF8T346G9.ms/WebArchiveCopyPasteTempFiles/com.microsoft.Word/htop-feature.png" \* MERGEFORMATINET </w:instrText>
+      </w:r>
+      <w:r>
+        <w:fldChar w:fldCharType="separate"/>
+      </w:r>
+      <w:r>
+        <w:rPr>
+          <w:noProof/>
+        </w:rPr>
+        <w:drawing>
+          <wp:inline distT="0" distB="0" distL="0" distR="0">
+            <wp:extent cx="5897367" cy="2606577"/>
+            <wp:effectExtent l="0" t="0" r="0" b="0"/>
+            <wp:docPr id="313685903" name="Picture 23" descr="Understanding Output of htop Command - Linux Together"/>
+            <wp:cNvGraphicFramePr>
+              <a:graphicFrameLocks xmlns:a="http://schemas.openxmlformats.org/drawingml/2006/main" noChangeAspect="1"/>
+            </wp:cNvGraphicFramePr>
+            <a:graphic xmlns:a="http://schemas.openxmlformats.org/drawingml/2006/main">
+              <a:graphicData uri="http://schemas.openxmlformats.org/drawingml/2006/picture">
+                <pic:pic xmlns:pic="http://schemas.openxmlformats.org/drawingml/2006/picture">
+                  <pic:nvPicPr>
+                    <pic:cNvPr id="0" name="Picture 3" descr="Understanding Output of htop Command - Linux Together"/>
+                    <pic:cNvPicPr>
+                      <a:picLocks noChangeAspect="1" noChangeArrowheads="1"/>
+                    </pic:cNvPicPr>
+                  </pic:nvPicPr>
+                  <pic:blipFill>
+                    <a:blip r:embed="rId28">
+                      <a:extLst>
+                        <a:ext uri="{28A0092B-C50C-407E-A947-70E740481C1C}">
+                          <a14:useLocalDpi xmlns:a14="http://schemas.microsoft.com/office/drawing/2010/main" val="0"/>
+                        </a:ext>
+                      </a:extLst>
+                    </a:blip>
+                    <a:srcRect/>
+                    <a:stretch>
+                      <a:fillRect/>
+                    </a:stretch>
+                  </pic:blipFill>
+                  <pic:spPr bwMode="auto">
+                    <a:xfrm>
+                      <a:off x="0" y="0"/>
+                      <a:ext cx="6028487" cy="2664531"/>
+                    </a:xfrm>
+                    <a:prstGeom prst="rect">
+                      <a:avLst/>
+                    </a:prstGeom>
+                    <a:noFill/>
+                    <a:ln>
+                      <a:noFill/>
+                    </a:ln>
+                  </pic:spPr>
+                </pic:pic>
+              </a:graphicData>
+            </a:graphic>
+          </wp:inline>
+        </w:drawing>
+      </w:r>
+      <w:r>
+        <w:fldChar w:fldCharType="end"/>
+      </w:r>
     </w:p>
     <w:p>
       <w:pPr>
@@ -10663,6 +9926,7 @@
           <w:sz w:val="28"/>
           <w:szCs w:val="28"/>
         </w:rPr>
+        <w:lastRenderedPageBreak/>
         <w:t>No, iOS doesn't support managing workflows from a terminal. iOS uses a sandbox model that limits access to system resources for each application. This makes the system more secure and stable, but also makes it difficult to directly control processes from the terminal. However, users who have jailbroken their iOS devices can access the command line directly, either by using an app like MobileTerminal or by connecting directly to the device via SSH.</w:t>
       </w:r>
     </w:p>
@@ -10838,29 +10102,20 @@
         <w:rPr>
           <w:sz w:val="28"/>
           <w:szCs w:val="28"/>
-        </w:rPr>
-      </w:pPr>
-      <w:r>
-        <w:rPr>
-          <w:sz w:val="28"/>
-          <w:szCs w:val="28"/>
-        </w:rPr>
-        <w:t>During the laboratory work, I studied the main aspects of process management in the Linux operating system. Theoretical aspects of the command interface and working with the Bash command shell were covered in detail. Practical skills were gained in working with process monitoring and control commands, such as ps, top, kill, jobs, bg, and fg, along with their parameters.</w:t>
-      </w:r>
-    </w:p>
-    <w:p>
-      <w:pPr>
-        <w:jc w:val="both"/>
-        <w:rPr>
-          <w:sz w:val="28"/>
-          <w:szCs w:val="28"/>
-          <w:lang w:val="uk-UA"/>
-        </w:rPr>
-      </w:pPr>
+          <w:lang w:val="en-US"/>
+        </w:rPr>
+      </w:pPr>
+      <w:r>
+        <w:rPr>
+          <w:sz w:val="28"/>
+          <w:szCs w:val="28"/>
+        </w:rPr>
+        <w:t>During the laboratory work, I studied the main aspects of process management in the Linux operating system. Theoretical aspects of the command interface and working with the Bash command shell were covered in detail. Practical skills were gained in working with process monitoring and control commands, such as ps, top, kill, jobs, bg, and fg, along with their parameters. I've had problems with the terminal freezing up and not accepting what I've been typing. The work was delayed because of this problem.</w:t>
+      </w:r>
     </w:p>
     <w:sectPr>
-      <w:headerReference w:type="default" r:id="rId28"/>
-      <w:footerReference w:type="default" r:id="rId29"/>
+      <w:headerReference w:type="default" r:id="rId29"/>
+      <w:footerReference w:type="default" r:id="rId30"/>
       <w:pgSz w:w="12240" w:h="15840"/>
       <w:pgMar w:top="1134" w:right="851" w:bottom="1134" w:left="1701" w:header="708" w:footer="709" w:gutter="0"/>
       <w:cols w:space="708"/>
@@ -16163,7 +15418,7 @@
   <w:abstractNum w:abstractNumId="42" w15:restartNumberingAfterBreak="0">
     <w:nsid w:val="2B86708B"/>
     <w:multiLevelType w:val="hybridMultilevel"/>
-    <w:tmpl w:val="97D8B2E6"/>
+    <w:tmpl w:val="621E7CA0"/>
     <w:lvl w:ilvl="0" w:tplc="04090001">
       <w:start w:val="1"/>
       <w:numFmt w:val="bullet"/>
@@ -16176,7 +15431,7 @@
         <w:rFonts w:ascii="Symbol" w:hAnsi="Symbol" w:hint="default"/>
       </w:rPr>
     </w:lvl>
-    <w:lvl w:ilvl="1" w:tplc="04090003" w:tentative="1">
+    <w:lvl w:ilvl="1" w:tplc="04090003">
       <w:start w:val="1"/>
       <w:numFmt w:val="bullet"/>
       <w:lvlText w:val="o"/>
@@ -16188,7 +15443,7 @@
         <w:rFonts w:ascii="Courier New" w:hAnsi="Courier New" w:cs="Courier New" w:hint="default"/>
       </w:rPr>
     </w:lvl>
-    <w:lvl w:ilvl="2" w:tplc="04090005" w:tentative="1">
+    <w:lvl w:ilvl="2" w:tplc="04090005">
       <w:start w:val="1"/>
       <w:numFmt w:val="bullet"/>
       <w:lvlText w:val=""/>
@@ -17981,6 +17236,119 @@
     </w:lvl>
   </w:abstractNum>
   <w:abstractNum w:abstractNumId="58" w15:restartNumberingAfterBreak="0">
+    <w:nsid w:val="39D56C9D"/>
+    <w:multiLevelType w:val="hybridMultilevel"/>
+    <w:tmpl w:val="A7DEA41A"/>
+    <w:lvl w:ilvl="0" w:tplc="FFFFFFFF">
+      <w:start w:val="1"/>
+      <w:numFmt w:val="bullet"/>
+      <w:lvlText w:val=""/>
+      <w:lvlJc w:val="left"/>
+      <w:pPr>
+        <w:ind w:left="926" w:hanging="360"/>
+      </w:pPr>
+      <w:rPr>
+        <w:rFonts w:ascii="Symbol" w:hAnsi="Symbol" w:hint="default"/>
+      </w:rPr>
+    </w:lvl>
+    <w:lvl w:ilvl="1" w:tplc="04090001">
+      <w:start w:val="1"/>
+      <w:numFmt w:val="bullet"/>
+      <w:lvlText w:val=""/>
+      <w:lvlJc w:val="left"/>
+      <w:pPr>
+        <w:ind w:left="653" w:hanging="360"/>
+      </w:pPr>
+      <w:rPr>
+        <w:rFonts w:ascii="Symbol" w:hAnsi="Symbol" w:hint="default"/>
+      </w:rPr>
+    </w:lvl>
+    <w:lvl w:ilvl="2" w:tplc="FFFFFFFF">
+      <w:start w:val="1"/>
+      <w:numFmt w:val="bullet"/>
+      <w:lvlText w:val=""/>
+      <w:lvlJc w:val="left"/>
+      <w:pPr>
+        <w:ind w:left="1373" w:hanging="360"/>
+      </w:pPr>
+      <w:rPr>
+        <w:rFonts w:ascii="Wingdings" w:hAnsi="Wingdings" w:hint="default"/>
+      </w:rPr>
+    </w:lvl>
+    <w:lvl w:ilvl="3" w:tplc="FFFFFFFF" w:tentative="1">
+      <w:start w:val="1"/>
+      <w:numFmt w:val="bullet"/>
+      <w:lvlText w:val=""/>
+      <w:lvlJc w:val="left"/>
+      <w:pPr>
+        <w:ind w:left="2093" w:hanging="360"/>
+      </w:pPr>
+      <w:rPr>
+        <w:rFonts w:ascii="Symbol" w:hAnsi="Symbol" w:hint="default"/>
+      </w:rPr>
+    </w:lvl>
+    <w:lvl w:ilvl="4" w:tplc="FFFFFFFF" w:tentative="1">
+      <w:start w:val="1"/>
+      <w:numFmt w:val="bullet"/>
+      <w:lvlText w:val="o"/>
+      <w:lvlJc w:val="left"/>
+      <w:pPr>
+        <w:ind w:left="2813" w:hanging="360"/>
+      </w:pPr>
+      <w:rPr>
+        <w:rFonts w:ascii="Courier New" w:hAnsi="Courier New" w:cs="Courier New" w:hint="default"/>
+      </w:rPr>
+    </w:lvl>
+    <w:lvl w:ilvl="5" w:tplc="FFFFFFFF" w:tentative="1">
+      <w:start w:val="1"/>
+      <w:numFmt w:val="bullet"/>
+      <w:lvlText w:val=""/>
+      <w:lvlJc w:val="left"/>
+      <w:pPr>
+        <w:ind w:left="3533" w:hanging="360"/>
+      </w:pPr>
+      <w:rPr>
+        <w:rFonts w:ascii="Wingdings" w:hAnsi="Wingdings" w:hint="default"/>
+      </w:rPr>
+    </w:lvl>
+    <w:lvl w:ilvl="6" w:tplc="FFFFFFFF" w:tentative="1">
+      <w:start w:val="1"/>
+      <w:numFmt w:val="bullet"/>
+      <w:lvlText w:val=""/>
+      <w:lvlJc w:val="left"/>
+      <w:pPr>
+        <w:ind w:left="4253" w:hanging="360"/>
+      </w:pPr>
+      <w:rPr>
+        <w:rFonts w:ascii="Symbol" w:hAnsi="Symbol" w:hint="default"/>
+      </w:rPr>
+    </w:lvl>
+    <w:lvl w:ilvl="7" w:tplc="FFFFFFFF" w:tentative="1">
+      <w:start w:val="1"/>
+      <w:numFmt w:val="bullet"/>
+      <w:lvlText w:val="o"/>
+      <w:lvlJc w:val="left"/>
+      <w:pPr>
+        <w:ind w:left="4973" w:hanging="360"/>
+      </w:pPr>
+      <w:rPr>
+        <w:rFonts w:ascii="Courier New" w:hAnsi="Courier New" w:cs="Courier New" w:hint="default"/>
+      </w:rPr>
+    </w:lvl>
+    <w:lvl w:ilvl="8" w:tplc="FFFFFFFF" w:tentative="1">
+      <w:start w:val="1"/>
+      <w:numFmt w:val="bullet"/>
+      <w:lvlText w:val=""/>
+      <w:lvlJc w:val="left"/>
+      <w:pPr>
+        <w:ind w:left="5693" w:hanging="360"/>
+      </w:pPr>
+      <w:rPr>
+        <w:rFonts w:ascii="Wingdings" w:hAnsi="Wingdings" w:hint="default"/>
+      </w:rPr>
+    </w:lvl>
+  </w:abstractNum>
+  <w:abstractNum w:abstractNumId="59" w15:restartNumberingAfterBreak="0">
     <w:nsid w:val="3B113E03"/>
     <w:multiLevelType w:val="hybridMultilevel"/>
     <w:tmpl w:val="52E6CE3A"/>
@@ -18093,7 +17461,7 @@
       </w:rPr>
     </w:lvl>
   </w:abstractNum>
-  <w:abstractNum w:abstractNumId="59" w15:restartNumberingAfterBreak="0">
+  <w:abstractNum w:abstractNumId="60" w15:restartNumberingAfterBreak="0">
     <w:nsid w:val="3D4C4539"/>
     <w:multiLevelType w:val="hybridMultilevel"/>
     <w:tmpl w:val="BF0EFAC0"/>
@@ -18206,7 +17574,7 @@
       </w:rPr>
     </w:lvl>
   </w:abstractNum>
-  <w:abstractNum w:abstractNumId="60" w15:restartNumberingAfterBreak="0">
+  <w:abstractNum w:abstractNumId="61" w15:restartNumberingAfterBreak="0">
     <w:nsid w:val="3DBD369A"/>
     <w:multiLevelType w:val="hybridMultilevel"/>
     <w:tmpl w:val="7D8CD5D6"/>
@@ -18319,7 +17687,7 @@
       </w:rPr>
     </w:lvl>
   </w:abstractNum>
-  <w:abstractNum w:abstractNumId="61" w15:restartNumberingAfterBreak="0">
+  <w:abstractNum w:abstractNumId="62" w15:restartNumberingAfterBreak="0">
     <w:nsid w:val="3DF073A5"/>
     <w:multiLevelType w:val="multilevel"/>
     <w:tmpl w:val="8982D8A2"/>
@@ -18468,7 +17836,7 @@
       </w:rPr>
     </w:lvl>
   </w:abstractNum>
-  <w:abstractNum w:abstractNumId="62" w15:restartNumberingAfterBreak="0">
+  <w:abstractNum w:abstractNumId="63" w15:restartNumberingAfterBreak="0">
     <w:nsid w:val="402340ED"/>
     <w:multiLevelType w:val="multilevel"/>
     <w:tmpl w:val="24040C8A"/>
@@ -18617,7 +17985,7 @@
       </w:rPr>
     </w:lvl>
   </w:abstractNum>
-  <w:abstractNum w:abstractNumId="63" w15:restartNumberingAfterBreak="0">
+  <w:abstractNum w:abstractNumId="64" w15:restartNumberingAfterBreak="0">
     <w:nsid w:val="42032730"/>
     <w:multiLevelType w:val="multilevel"/>
     <w:tmpl w:val="084A4C92"/>
@@ -18733,7 +18101,7 @@
       </w:rPr>
     </w:lvl>
   </w:abstractNum>
-  <w:abstractNum w:abstractNumId="64" w15:restartNumberingAfterBreak="0">
+  <w:abstractNum w:abstractNumId="65" w15:restartNumberingAfterBreak="0">
     <w:nsid w:val="454F258E"/>
     <w:multiLevelType w:val="multilevel"/>
     <w:tmpl w:val="C90E9622"/>
@@ -18882,7 +18250,7 @@
       </w:rPr>
     </w:lvl>
   </w:abstractNum>
-  <w:abstractNum w:abstractNumId="65" w15:restartNumberingAfterBreak="0">
+  <w:abstractNum w:abstractNumId="66" w15:restartNumberingAfterBreak="0">
     <w:nsid w:val="47194F43"/>
     <w:multiLevelType w:val="hybridMultilevel"/>
     <w:tmpl w:val="FA9CBC94"/>
@@ -18995,7 +18363,7 @@
       </w:rPr>
     </w:lvl>
   </w:abstractNum>
-  <w:abstractNum w:abstractNumId="66" w15:restartNumberingAfterBreak="0">
+  <w:abstractNum w:abstractNumId="67" w15:restartNumberingAfterBreak="0">
     <w:nsid w:val="48EF2CB9"/>
     <w:multiLevelType w:val="multilevel"/>
     <w:tmpl w:val="D03E9590"/>
@@ -19108,7 +18476,7 @@
       </w:rPr>
     </w:lvl>
   </w:abstractNum>
-  <w:abstractNum w:abstractNumId="67" w15:restartNumberingAfterBreak="0">
+  <w:abstractNum w:abstractNumId="68" w15:restartNumberingAfterBreak="0">
     <w:nsid w:val="49B4503D"/>
     <w:multiLevelType w:val="multilevel"/>
     <w:tmpl w:val="F4E6CC14"/>
@@ -19237,7 +18605,7 @@
       </w:rPr>
     </w:lvl>
   </w:abstractNum>
-  <w:abstractNum w:abstractNumId="68" w15:restartNumberingAfterBreak="0">
+  <w:abstractNum w:abstractNumId="69" w15:restartNumberingAfterBreak="0">
     <w:nsid w:val="4A5A2968"/>
     <w:multiLevelType w:val="hybridMultilevel"/>
     <w:tmpl w:val="7E282C20"/>
@@ -19350,7 +18718,7 @@
       </w:rPr>
     </w:lvl>
   </w:abstractNum>
-  <w:abstractNum w:abstractNumId="69" w15:restartNumberingAfterBreak="0">
+  <w:abstractNum w:abstractNumId="70" w15:restartNumberingAfterBreak="0">
     <w:nsid w:val="4AED1D52"/>
     <w:multiLevelType w:val="multilevel"/>
     <w:tmpl w:val="4404C92C"/>
@@ -19500,7 +18868,7 @@
       </w:rPr>
     </w:lvl>
   </w:abstractNum>
-  <w:abstractNum w:abstractNumId="70" w15:restartNumberingAfterBreak="0">
+  <w:abstractNum w:abstractNumId="71" w15:restartNumberingAfterBreak="0">
     <w:nsid w:val="4BA11782"/>
     <w:multiLevelType w:val="multilevel"/>
     <w:tmpl w:val="31FE3766"/>
@@ -19649,7 +19017,7 @@
       </w:rPr>
     </w:lvl>
   </w:abstractNum>
-  <w:abstractNum w:abstractNumId="71" w15:restartNumberingAfterBreak="0">
+  <w:abstractNum w:abstractNumId="72" w15:restartNumberingAfterBreak="0">
     <w:nsid w:val="4D3128BF"/>
     <w:multiLevelType w:val="multilevel"/>
     <w:tmpl w:val="42BCA138"/>
@@ -19799,7 +19167,7 @@
       </w:rPr>
     </w:lvl>
   </w:abstractNum>
-  <w:abstractNum w:abstractNumId="72" w15:restartNumberingAfterBreak="0">
+  <w:abstractNum w:abstractNumId="73" w15:restartNumberingAfterBreak="0">
     <w:nsid w:val="4D684561"/>
     <w:multiLevelType w:val="multilevel"/>
     <w:tmpl w:val="B87887A2"/>
@@ -19948,7 +19316,7 @@
       </w:rPr>
     </w:lvl>
   </w:abstractNum>
-  <w:abstractNum w:abstractNumId="73" w15:restartNumberingAfterBreak="0">
+  <w:abstractNum w:abstractNumId="74" w15:restartNumberingAfterBreak="0">
     <w:nsid w:val="4D8F1DF1"/>
     <w:multiLevelType w:val="multilevel"/>
     <w:tmpl w:val="A37AEC72"/>
@@ -20097,7 +19465,7 @@
       </w:rPr>
     </w:lvl>
   </w:abstractNum>
-  <w:abstractNum w:abstractNumId="74" w15:restartNumberingAfterBreak="0">
+  <w:abstractNum w:abstractNumId="75" w15:restartNumberingAfterBreak="0">
     <w:nsid w:val="4DF458D9"/>
     <w:multiLevelType w:val="multilevel"/>
     <w:tmpl w:val="6F7C8306"/>
@@ -20246,7 +19614,7 @@
       </w:rPr>
     </w:lvl>
   </w:abstractNum>
-  <w:abstractNum w:abstractNumId="75" w15:restartNumberingAfterBreak="0">
+  <w:abstractNum w:abstractNumId="76" w15:restartNumberingAfterBreak="0">
     <w:nsid w:val="500937B3"/>
     <w:multiLevelType w:val="multilevel"/>
     <w:tmpl w:val="084A4C92"/>
@@ -20362,7 +19730,7 @@
       </w:rPr>
     </w:lvl>
   </w:abstractNum>
-  <w:abstractNum w:abstractNumId="76" w15:restartNumberingAfterBreak="0">
+  <w:abstractNum w:abstractNumId="77" w15:restartNumberingAfterBreak="0">
     <w:nsid w:val="512715F8"/>
     <w:multiLevelType w:val="hybridMultilevel"/>
     <w:tmpl w:val="09B49400"/>
@@ -20475,7 +19843,7 @@
       </w:rPr>
     </w:lvl>
   </w:abstractNum>
-  <w:abstractNum w:abstractNumId="77" w15:restartNumberingAfterBreak="0">
+  <w:abstractNum w:abstractNumId="78" w15:restartNumberingAfterBreak="0">
     <w:nsid w:val="51810E4B"/>
     <w:multiLevelType w:val="multilevel"/>
     <w:tmpl w:val="64DCC496"/>
@@ -20564,7 +19932,7 @@
       </w:pPr>
     </w:lvl>
   </w:abstractNum>
-  <w:abstractNum w:abstractNumId="78" w15:restartNumberingAfterBreak="0">
+  <w:abstractNum w:abstractNumId="79" w15:restartNumberingAfterBreak="0">
     <w:nsid w:val="52A42E5B"/>
     <w:multiLevelType w:val="hybridMultilevel"/>
     <w:tmpl w:val="431CE3FC"/>
@@ -20650,7 +20018,7 @@
       </w:pPr>
     </w:lvl>
   </w:abstractNum>
-  <w:abstractNum w:abstractNumId="79" w15:restartNumberingAfterBreak="0">
+  <w:abstractNum w:abstractNumId="80" w15:restartNumberingAfterBreak="0">
     <w:nsid w:val="53484483"/>
     <w:multiLevelType w:val="multilevel"/>
     <w:tmpl w:val="4EB62ACC"/>
@@ -20761,7 +20129,7 @@
       </w:rPr>
     </w:lvl>
   </w:abstractNum>
-  <w:abstractNum w:abstractNumId="80" w15:restartNumberingAfterBreak="0">
+  <w:abstractNum w:abstractNumId="81" w15:restartNumberingAfterBreak="0">
     <w:nsid w:val="53A05ABA"/>
     <w:multiLevelType w:val="multilevel"/>
     <w:tmpl w:val="0409001F"/>
@@ -20847,7 +20215,7 @@
       </w:pPr>
     </w:lvl>
   </w:abstractNum>
-  <w:abstractNum w:abstractNumId="81" w15:restartNumberingAfterBreak="0">
+  <w:abstractNum w:abstractNumId="82" w15:restartNumberingAfterBreak="0">
     <w:nsid w:val="548660A0"/>
     <w:multiLevelType w:val="multilevel"/>
     <w:tmpl w:val="2626D4DA"/>
@@ -20962,7 +20330,7 @@
       </w:rPr>
     </w:lvl>
   </w:abstractNum>
-  <w:abstractNum w:abstractNumId="82" w15:restartNumberingAfterBreak="0">
+  <w:abstractNum w:abstractNumId="83" w15:restartNumberingAfterBreak="0">
     <w:nsid w:val="54DA6671"/>
     <w:multiLevelType w:val="multilevel"/>
     <w:tmpl w:val="7B528A16"/>
@@ -21111,7 +20479,7 @@
       </w:rPr>
     </w:lvl>
   </w:abstractNum>
-  <w:abstractNum w:abstractNumId="83" w15:restartNumberingAfterBreak="0">
+  <w:abstractNum w:abstractNumId="84" w15:restartNumberingAfterBreak="0">
     <w:nsid w:val="579D77E6"/>
     <w:multiLevelType w:val="multilevel"/>
     <w:tmpl w:val="F1340330"/>
@@ -21201,7 +20569,7 @@
       </w:pPr>
     </w:lvl>
   </w:abstractNum>
-  <w:abstractNum w:abstractNumId="84" w15:restartNumberingAfterBreak="0">
+  <w:abstractNum w:abstractNumId="85" w15:restartNumberingAfterBreak="0">
     <w:nsid w:val="5881272C"/>
     <w:multiLevelType w:val="multilevel"/>
     <w:tmpl w:val="D8EED108"/>
@@ -21350,7 +20718,7 @@
       </w:rPr>
     </w:lvl>
   </w:abstractNum>
-  <w:abstractNum w:abstractNumId="85" w15:restartNumberingAfterBreak="0">
+  <w:abstractNum w:abstractNumId="86" w15:restartNumberingAfterBreak="0">
     <w:nsid w:val="58D51AC0"/>
     <w:multiLevelType w:val="hybridMultilevel"/>
     <w:tmpl w:val="EC003A12"/>
@@ -21463,7 +20831,7 @@
       </w:rPr>
     </w:lvl>
   </w:abstractNum>
-  <w:abstractNum w:abstractNumId="86" w15:restartNumberingAfterBreak="0">
+  <w:abstractNum w:abstractNumId="87" w15:restartNumberingAfterBreak="0">
     <w:nsid w:val="59820C33"/>
     <w:multiLevelType w:val="multilevel"/>
     <w:tmpl w:val="710445DC"/>
@@ -21576,7 +20944,7 @@
       </w:rPr>
     </w:lvl>
   </w:abstractNum>
-  <w:abstractNum w:abstractNumId="87" w15:restartNumberingAfterBreak="0">
+  <w:abstractNum w:abstractNumId="88" w15:restartNumberingAfterBreak="0">
     <w:nsid w:val="5A134363"/>
     <w:multiLevelType w:val="multilevel"/>
     <w:tmpl w:val="C270E0AC"/>
@@ -21689,7 +21057,7 @@
       </w:rPr>
     </w:lvl>
   </w:abstractNum>
-  <w:abstractNum w:abstractNumId="88" w15:restartNumberingAfterBreak="0">
+  <w:abstractNum w:abstractNumId="89" w15:restartNumberingAfterBreak="0">
     <w:nsid w:val="5C0032F8"/>
     <w:multiLevelType w:val="multilevel"/>
     <w:tmpl w:val="FD8A26F4"/>
@@ -21838,7 +21206,7 @@
       </w:rPr>
     </w:lvl>
   </w:abstractNum>
-  <w:abstractNum w:abstractNumId="89" w15:restartNumberingAfterBreak="0">
+  <w:abstractNum w:abstractNumId="90" w15:restartNumberingAfterBreak="0">
     <w:nsid w:val="5E4372E6"/>
     <w:multiLevelType w:val="hybridMultilevel"/>
     <w:tmpl w:val="67D268A2"/>
@@ -21951,7 +21319,7 @@
       </w:rPr>
     </w:lvl>
   </w:abstractNum>
-  <w:abstractNum w:abstractNumId="90" w15:restartNumberingAfterBreak="0">
+  <w:abstractNum w:abstractNumId="91" w15:restartNumberingAfterBreak="0">
     <w:nsid w:val="5F3822A2"/>
     <w:multiLevelType w:val="hybridMultilevel"/>
     <w:tmpl w:val="C898FA66"/>
@@ -22064,7 +21432,7 @@
       </w:rPr>
     </w:lvl>
   </w:abstractNum>
-  <w:abstractNum w:abstractNumId="91" w15:restartNumberingAfterBreak="0">
+  <w:abstractNum w:abstractNumId="92" w15:restartNumberingAfterBreak="0">
     <w:nsid w:val="5FB449DB"/>
     <w:multiLevelType w:val="multilevel"/>
     <w:tmpl w:val="DFDEF1BE"/>
@@ -22178,7 +21546,7 @@
       </w:rPr>
     </w:lvl>
   </w:abstractNum>
-  <w:abstractNum w:abstractNumId="92" w15:restartNumberingAfterBreak="0">
+  <w:abstractNum w:abstractNumId="93" w15:restartNumberingAfterBreak="0">
     <w:nsid w:val="6254007F"/>
     <w:multiLevelType w:val="hybridMultilevel"/>
     <w:tmpl w:val="624200B8"/>
@@ -22291,7 +21659,7 @@
       </w:rPr>
     </w:lvl>
   </w:abstractNum>
-  <w:abstractNum w:abstractNumId="93" w15:restartNumberingAfterBreak="0">
+  <w:abstractNum w:abstractNumId="94" w15:restartNumberingAfterBreak="0">
     <w:nsid w:val="62A6431D"/>
     <w:multiLevelType w:val="multilevel"/>
     <w:tmpl w:val="99861ECC"/>
@@ -22440,7 +21808,7 @@
       </w:rPr>
     </w:lvl>
   </w:abstractNum>
-  <w:abstractNum w:abstractNumId="94" w15:restartNumberingAfterBreak="0">
+  <w:abstractNum w:abstractNumId="95" w15:restartNumberingAfterBreak="0">
     <w:nsid w:val="64044B74"/>
     <w:multiLevelType w:val="multilevel"/>
     <w:tmpl w:val="BFFA4CCC"/>
@@ -22589,7 +21957,7 @@
       </w:rPr>
     </w:lvl>
   </w:abstractNum>
-  <w:abstractNum w:abstractNumId="95" w15:restartNumberingAfterBreak="0">
+  <w:abstractNum w:abstractNumId="96" w15:restartNumberingAfterBreak="0">
     <w:nsid w:val="64BD7E70"/>
     <w:multiLevelType w:val="multilevel"/>
     <w:tmpl w:val="82F6BDA4"/>
@@ -22675,7 +22043,7 @@
       </w:pPr>
     </w:lvl>
   </w:abstractNum>
-  <w:abstractNum w:abstractNumId="96" w15:restartNumberingAfterBreak="0">
+  <w:abstractNum w:abstractNumId="97" w15:restartNumberingAfterBreak="0">
     <w:nsid w:val="65FC3054"/>
     <w:multiLevelType w:val="hybridMultilevel"/>
     <w:tmpl w:val="9828B108"/>
@@ -22788,7 +22156,7 @@
       </w:rPr>
     </w:lvl>
   </w:abstractNum>
-  <w:abstractNum w:abstractNumId="97" w15:restartNumberingAfterBreak="0">
+  <w:abstractNum w:abstractNumId="98" w15:restartNumberingAfterBreak="0">
     <w:nsid w:val="66C97DB8"/>
     <w:multiLevelType w:val="multilevel"/>
     <w:tmpl w:val="24DA0326"/>
@@ -22875,7 +22243,7 @@
       </w:pPr>
     </w:lvl>
   </w:abstractNum>
-  <w:abstractNum w:abstractNumId="98" w15:restartNumberingAfterBreak="0">
+  <w:abstractNum w:abstractNumId="99" w15:restartNumberingAfterBreak="0">
     <w:nsid w:val="675F6656"/>
     <w:multiLevelType w:val="multilevel"/>
     <w:tmpl w:val="DFDEF1BE"/>
@@ -22989,7 +22357,7 @@
       </w:rPr>
     </w:lvl>
   </w:abstractNum>
-  <w:abstractNum w:abstractNumId="99" w15:restartNumberingAfterBreak="0">
+  <w:abstractNum w:abstractNumId="100" w15:restartNumberingAfterBreak="0">
     <w:nsid w:val="69E53425"/>
     <w:multiLevelType w:val="hybridMultilevel"/>
     <w:tmpl w:val="0CE0561E"/>
@@ -23102,7 +22470,7 @@
       </w:rPr>
     </w:lvl>
   </w:abstractNum>
-  <w:abstractNum w:abstractNumId="100" w15:restartNumberingAfterBreak="0">
+  <w:abstractNum w:abstractNumId="101" w15:restartNumberingAfterBreak="0">
     <w:nsid w:val="6A53486B"/>
     <w:multiLevelType w:val="multilevel"/>
     <w:tmpl w:val="06428C6E"/>
@@ -23251,7 +22619,7 @@
       </w:rPr>
     </w:lvl>
   </w:abstractNum>
-  <w:abstractNum w:abstractNumId="101" w15:restartNumberingAfterBreak="0">
+  <w:abstractNum w:abstractNumId="102" w15:restartNumberingAfterBreak="0">
     <w:nsid w:val="6BCB0CF5"/>
     <w:multiLevelType w:val="multilevel"/>
     <w:tmpl w:val="9E8036E8"/>
@@ -23367,7 +22735,7 @@
       </w:rPr>
     </w:lvl>
   </w:abstractNum>
-  <w:abstractNum w:abstractNumId="102" w15:restartNumberingAfterBreak="0">
+  <w:abstractNum w:abstractNumId="103" w15:restartNumberingAfterBreak="0">
     <w:nsid w:val="6BE33A25"/>
     <w:multiLevelType w:val="multilevel"/>
     <w:tmpl w:val="C8FE49A0"/>
@@ -23478,7 +22846,7 @@
       </w:rPr>
     </w:lvl>
   </w:abstractNum>
-  <w:abstractNum w:abstractNumId="103" w15:restartNumberingAfterBreak="0">
+  <w:abstractNum w:abstractNumId="104" w15:restartNumberingAfterBreak="0">
     <w:nsid w:val="6CBD6537"/>
     <w:multiLevelType w:val="hybridMultilevel"/>
     <w:tmpl w:val="514405A6"/>
@@ -23567,7 +22935,7 @@
       </w:pPr>
     </w:lvl>
   </w:abstractNum>
-  <w:abstractNum w:abstractNumId="104" w15:restartNumberingAfterBreak="0">
+  <w:abstractNum w:abstractNumId="105" w15:restartNumberingAfterBreak="0">
     <w:nsid w:val="711A5142"/>
     <w:multiLevelType w:val="multilevel"/>
     <w:tmpl w:val="F710D958"/>
@@ -23683,7 +23051,7 @@
       </w:rPr>
     </w:lvl>
   </w:abstractNum>
-  <w:abstractNum w:abstractNumId="105" w15:restartNumberingAfterBreak="0">
+  <w:abstractNum w:abstractNumId="106" w15:restartNumberingAfterBreak="0">
     <w:nsid w:val="72451D3C"/>
     <w:multiLevelType w:val="multilevel"/>
     <w:tmpl w:val="893665BA"/>
@@ -23832,7 +23200,7 @@
       </w:rPr>
     </w:lvl>
   </w:abstractNum>
-  <w:abstractNum w:abstractNumId="106" w15:restartNumberingAfterBreak="0">
+  <w:abstractNum w:abstractNumId="107" w15:restartNumberingAfterBreak="0">
     <w:nsid w:val="7360693A"/>
     <w:multiLevelType w:val="multilevel"/>
     <w:tmpl w:val="78FA8CC8"/>
@@ -23923,7 +23291,7 @@
       </w:pPr>
     </w:lvl>
   </w:abstractNum>
-  <w:abstractNum w:abstractNumId="107" w15:restartNumberingAfterBreak="0">
+  <w:abstractNum w:abstractNumId="108" w15:restartNumberingAfterBreak="0">
     <w:nsid w:val="741C189B"/>
     <w:multiLevelType w:val="multilevel"/>
     <w:tmpl w:val="C76C306C"/>
@@ -24013,7 +23381,7 @@
       </w:pPr>
     </w:lvl>
   </w:abstractNum>
-  <w:abstractNum w:abstractNumId="108" w15:restartNumberingAfterBreak="0">
+  <w:abstractNum w:abstractNumId="109" w15:restartNumberingAfterBreak="0">
     <w:nsid w:val="747E5A53"/>
     <w:multiLevelType w:val="multilevel"/>
     <w:tmpl w:val="64DCC496"/>
@@ -24099,7 +23467,7 @@
       </w:pPr>
     </w:lvl>
   </w:abstractNum>
-  <w:abstractNum w:abstractNumId="109" w15:restartNumberingAfterBreak="0">
+  <w:abstractNum w:abstractNumId="110" w15:restartNumberingAfterBreak="0">
     <w:nsid w:val="75F15FAC"/>
     <w:multiLevelType w:val="hybridMultilevel"/>
     <w:tmpl w:val="15361322"/>
@@ -24212,7 +23580,7 @@
       </w:rPr>
     </w:lvl>
   </w:abstractNum>
-  <w:abstractNum w:abstractNumId="110" w15:restartNumberingAfterBreak="0">
+  <w:abstractNum w:abstractNumId="111" w15:restartNumberingAfterBreak="0">
     <w:nsid w:val="774E3747"/>
     <w:multiLevelType w:val="multilevel"/>
     <w:tmpl w:val="BA98CF66"/>
@@ -24323,7 +23691,7 @@
       </w:rPr>
     </w:lvl>
   </w:abstractNum>
-  <w:abstractNum w:abstractNumId="111" w15:restartNumberingAfterBreak="0">
+  <w:abstractNum w:abstractNumId="112" w15:restartNumberingAfterBreak="0">
     <w:nsid w:val="78DD1651"/>
     <w:multiLevelType w:val="multilevel"/>
     <w:tmpl w:val="9300DA84"/>
@@ -24472,7 +23840,7 @@
       </w:rPr>
     </w:lvl>
   </w:abstractNum>
-  <w:abstractNum w:abstractNumId="112" w15:restartNumberingAfterBreak="0">
+  <w:abstractNum w:abstractNumId="113" w15:restartNumberingAfterBreak="0">
     <w:nsid w:val="797F511B"/>
     <w:multiLevelType w:val="hybridMultilevel"/>
     <w:tmpl w:val="A4363E82"/>
@@ -24585,7 +23953,7 @@
       </w:rPr>
     </w:lvl>
   </w:abstractNum>
-  <w:abstractNum w:abstractNumId="113" w15:restartNumberingAfterBreak="0">
+  <w:abstractNum w:abstractNumId="114" w15:restartNumberingAfterBreak="0">
     <w:nsid w:val="7AA01294"/>
     <w:multiLevelType w:val="multilevel"/>
     <w:tmpl w:val="BB6A47FC"/>
@@ -24671,7 +24039,7 @@
       </w:pPr>
     </w:lvl>
   </w:abstractNum>
-  <w:abstractNum w:abstractNumId="114" w15:restartNumberingAfterBreak="0">
+  <w:abstractNum w:abstractNumId="115" w15:restartNumberingAfterBreak="0">
     <w:nsid w:val="7D237E82"/>
     <w:multiLevelType w:val="multilevel"/>
     <w:tmpl w:val="C8281BDE"/>
@@ -24787,7 +24155,7 @@
       </w:rPr>
     </w:lvl>
   </w:abstractNum>
-  <w:abstractNum w:abstractNumId="115" w15:restartNumberingAfterBreak="0">
+  <w:abstractNum w:abstractNumId="116" w15:restartNumberingAfterBreak="0">
     <w:nsid w:val="7F7217D1"/>
     <w:multiLevelType w:val="multilevel"/>
     <w:tmpl w:val="AD90E50E"/>
@@ -24936,7 +24304,7 @@
       </w:rPr>
     </w:lvl>
   </w:abstractNum>
-  <w:abstractNum w:abstractNumId="116" w15:restartNumberingAfterBreak="0">
+  <w:abstractNum w:abstractNumId="117" w15:restartNumberingAfterBreak="0">
     <w:nsid w:val="7F9A7DC3"/>
     <w:multiLevelType w:val="hybridMultilevel"/>
     <w:tmpl w:val="C9927728"/>
@@ -25050,7 +24418,7 @@
     </w:lvl>
   </w:abstractNum>
   <w:num w:numId="1" w16cid:durableId="1937664577">
-    <w:abstractNumId w:val="81"/>
+    <w:abstractNumId w:val="82"/>
   </w:num>
   <w:num w:numId="2" w16cid:durableId="985160180">
     <w:abstractNumId w:val="43"/>
@@ -25071,10 +24439,10 @@
     <w:abstractNumId w:val="44"/>
   </w:num>
   <w:num w:numId="8" w16cid:durableId="2093702054">
-    <w:abstractNumId w:val="107"/>
+    <w:abstractNumId w:val="108"/>
   </w:num>
   <w:num w:numId="9" w16cid:durableId="858468324">
-    <w:abstractNumId w:val="104"/>
+    <w:abstractNumId w:val="105"/>
   </w:num>
   <w:num w:numId="10" w16cid:durableId="209001979">
     <w:abstractNumId w:val="13"/>
@@ -25086,34 +24454,34 @@
     <w:abstractNumId w:val="1"/>
   </w:num>
   <w:num w:numId="13" w16cid:durableId="575433563">
-    <w:abstractNumId w:val="80"/>
+    <w:abstractNumId w:val="81"/>
   </w:num>
   <w:num w:numId="14" w16cid:durableId="1354116922">
     <w:abstractNumId w:val="6"/>
   </w:num>
   <w:num w:numId="15" w16cid:durableId="599532197">
-    <w:abstractNumId w:val="59"/>
+    <w:abstractNumId w:val="60"/>
   </w:num>
   <w:num w:numId="16" w16cid:durableId="275720995">
     <w:abstractNumId w:val="33"/>
   </w:num>
   <w:num w:numId="17" w16cid:durableId="1830092919">
-    <w:abstractNumId w:val="116"/>
+    <w:abstractNumId w:val="117"/>
   </w:num>
   <w:num w:numId="18" w16cid:durableId="2024670315">
-    <w:abstractNumId w:val="102"/>
+    <w:abstractNumId w:val="103"/>
   </w:num>
   <w:num w:numId="19" w16cid:durableId="354886420">
     <w:abstractNumId w:val="14"/>
   </w:num>
   <w:num w:numId="20" w16cid:durableId="2110153291">
-    <w:abstractNumId w:val="113"/>
+    <w:abstractNumId w:val="114"/>
   </w:num>
   <w:num w:numId="21" w16cid:durableId="975068584">
-    <w:abstractNumId w:val="77"/>
+    <w:abstractNumId w:val="78"/>
   </w:num>
   <w:num w:numId="22" w16cid:durableId="465468878">
-    <w:abstractNumId w:val="66"/>
+    <w:abstractNumId w:val="67"/>
   </w:num>
   <w:num w:numId="23" w16cid:durableId="1857186558">
     <w:abstractNumId w:val="49"/>
@@ -25122,25 +24490,25 @@
     <w:abstractNumId w:val="34"/>
   </w:num>
   <w:num w:numId="25" w16cid:durableId="561908023">
-    <w:abstractNumId w:val="83"/>
+    <w:abstractNumId w:val="84"/>
   </w:num>
   <w:num w:numId="26" w16cid:durableId="2094155004">
     <w:abstractNumId w:val="41"/>
   </w:num>
   <w:num w:numId="27" w16cid:durableId="404424419">
-    <w:abstractNumId w:val="86"/>
+    <w:abstractNumId w:val="87"/>
   </w:num>
   <w:num w:numId="28" w16cid:durableId="895776417">
     <w:abstractNumId w:val="47"/>
   </w:num>
   <w:num w:numId="29" w16cid:durableId="101733715">
-    <w:abstractNumId w:val="87"/>
+    <w:abstractNumId w:val="88"/>
   </w:num>
   <w:num w:numId="30" w16cid:durableId="361128259">
     <w:abstractNumId w:val="10"/>
   </w:num>
   <w:num w:numId="31" w16cid:durableId="697242953">
-    <w:abstractNumId w:val="106"/>
+    <w:abstractNumId w:val="107"/>
   </w:num>
   <w:num w:numId="32" w16cid:durableId="1382441421">
     <w:abstractNumId w:val="50"/>
@@ -25149,28 +24517,28 @@
     <w:abstractNumId w:val="26"/>
   </w:num>
   <w:num w:numId="34" w16cid:durableId="1254314267">
-    <w:abstractNumId w:val="97"/>
+    <w:abstractNumId w:val="98"/>
   </w:num>
   <w:num w:numId="35" w16cid:durableId="1468401964">
     <w:abstractNumId w:val="17"/>
   </w:num>
   <w:num w:numId="36" w16cid:durableId="534658467">
-    <w:abstractNumId w:val="95"/>
+    <w:abstractNumId w:val="96"/>
   </w:num>
   <w:num w:numId="37" w16cid:durableId="2005355897">
     <w:abstractNumId w:val="51"/>
   </w:num>
   <w:num w:numId="38" w16cid:durableId="1611164068">
-    <w:abstractNumId w:val="72"/>
+    <w:abstractNumId w:val="73"/>
   </w:num>
   <w:num w:numId="39" w16cid:durableId="856045854">
-    <w:abstractNumId w:val="98"/>
+    <w:abstractNumId w:val="99"/>
   </w:num>
   <w:num w:numId="40" w16cid:durableId="886841541">
-    <w:abstractNumId w:val="91"/>
+    <w:abstractNumId w:val="92"/>
   </w:num>
   <w:num w:numId="41" w16cid:durableId="495388040">
-    <w:abstractNumId w:val="92"/>
+    <w:abstractNumId w:val="93"/>
   </w:num>
   <w:num w:numId="42" w16cid:durableId="142628997">
     <w:abstractNumId w:val="5"/>
@@ -25179,22 +24547,22 @@
     <w:abstractNumId w:val="16"/>
   </w:num>
   <w:num w:numId="44" w16cid:durableId="1156458487">
-    <w:abstractNumId w:val="89"/>
+    <w:abstractNumId w:val="90"/>
   </w:num>
   <w:num w:numId="45" w16cid:durableId="321853392">
     <w:abstractNumId w:val="18"/>
   </w:num>
   <w:num w:numId="46" w16cid:durableId="635835931">
-    <w:abstractNumId w:val="69"/>
+    <w:abstractNumId w:val="70"/>
   </w:num>
   <w:num w:numId="47" w16cid:durableId="894583539">
     <w:abstractNumId w:val="22"/>
   </w:num>
   <w:num w:numId="48" w16cid:durableId="2119521228">
-    <w:abstractNumId w:val="109"/>
+    <w:abstractNumId w:val="110"/>
   </w:num>
   <w:num w:numId="49" w16cid:durableId="1931770557">
-    <w:abstractNumId w:val="84"/>
+    <w:abstractNumId w:val="85"/>
     <w:lvlOverride w:ilvl="0">
       <w:lvl w:ilvl="0">
         <w:numFmt w:val="bullet"/>
@@ -25214,7 +24582,7 @@
     </w:lvlOverride>
   </w:num>
   <w:num w:numId="50" w16cid:durableId="1994488416">
-    <w:abstractNumId w:val="84"/>
+    <w:abstractNumId w:val="85"/>
     <w:lvlOverride w:ilvl="0">
       <w:lvl w:ilvl="0">
         <w:numFmt w:val="bullet"/>
@@ -25234,16 +24602,16 @@
     </w:lvlOverride>
   </w:num>
   <w:num w:numId="51" w16cid:durableId="2067486757">
-    <w:abstractNumId w:val="74"/>
+    <w:abstractNumId w:val="75"/>
   </w:num>
   <w:num w:numId="52" w16cid:durableId="963078398">
-    <w:abstractNumId w:val="61"/>
+    <w:abstractNumId w:val="62"/>
   </w:num>
   <w:num w:numId="53" w16cid:durableId="380907087">
-    <w:abstractNumId w:val="105"/>
+    <w:abstractNumId w:val="106"/>
   </w:num>
   <w:num w:numId="54" w16cid:durableId="2366158">
-    <w:abstractNumId w:val="64"/>
+    <w:abstractNumId w:val="65"/>
   </w:num>
   <w:num w:numId="55" w16cid:durableId="952322432">
     <w:abstractNumId w:val="36"/>
@@ -25261,7 +24629,7 @@
     <w:abstractNumId w:val="15"/>
   </w:num>
   <w:num w:numId="60" w16cid:durableId="1114402485">
-    <w:abstractNumId w:val="90"/>
+    <w:abstractNumId w:val="91"/>
   </w:num>
   <w:num w:numId="61" w16cid:durableId="1473910729">
     <w:abstractNumId w:val="56"/>
@@ -25273,55 +24641,55 @@
     <w:abstractNumId w:val="24"/>
   </w:num>
   <w:num w:numId="64" w16cid:durableId="768502988">
-    <w:abstractNumId w:val="62"/>
+    <w:abstractNumId w:val="63"/>
   </w:num>
   <w:num w:numId="65" w16cid:durableId="1008482087">
     <w:abstractNumId w:val="21"/>
   </w:num>
   <w:num w:numId="66" w16cid:durableId="247277898">
-    <w:abstractNumId w:val="58"/>
+    <w:abstractNumId w:val="59"/>
   </w:num>
   <w:num w:numId="67" w16cid:durableId="1792162766">
-    <w:abstractNumId w:val="115"/>
+    <w:abstractNumId w:val="116"/>
   </w:num>
   <w:num w:numId="68" w16cid:durableId="258413721">
     <w:abstractNumId w:val="31"/>
   </w:num>
   <w:num w:numId="69" w16cid:durableId="1054962503">
-    <w:abstractNumId w:val="111"/>
+    <w:abstractNumId w:val="112"/>
   </w:num>
   <w:num w:numId="70" w16cid:durableId="27949210">
-    <w:abstractNumId w:val="82"/>
+    <w:abstractNumId w:val="83"/>
   </w:num>
   <w:num w:numId="71" w16cid:durableId="598947199">
     <w:abstractNumId w:val="32"/>
   </w:num>
   <w:num w:numId="72" w16cid:durableId="470640658">
-    <w:abstractNumId w:val="68"/>
+    <w:abstractNumId w:val="69"/>
   </w:num>
   <w:num w:numId="73" w16cid:durableId="1773234873">
     <w:abstractNumId w:val="27"/>
   </w:num>
   <w:num w:numId="74" w16cid:durableId="1977370026">
-    <w:abstractNumId w:val="76"/>
+    <w:abstractNumId w:val="77"/>
   </w:num>
   <w:num w:numId="75" w16cid:durableId="1603879632">
-    <w:abstractNumId w:val="85"/>
+    <w:abstractNumId w:val="86"/>
   </w:num>
   <w:num w:numId="76" w16cid:durableId="1466315535">
-    <w:abstractNumId w:val="94"/>
+    <w:abstractNumId w:val="95"/>
   </w:num>
   <w:num w:numId="77" w16cid:durableId="996610365">
     <w:abstractNumId w:val="46"/>
   </w:num>
   <w:num w:numId="78" w16cid:durableId="1314525848">
-    <w:abstractNumId w:val="108"/>
+    <w:abstractNumId w:val="109"/>
   </w:num>
   <w:num w:numId="79" w16cid:durableId="107969901">
-    <w:abstractNumId w:val="110"/>
+    <w:abstractNumId w:val="111"/>
   </w:num>
   <w:num w:numId="80" w16cid:durableId="142505067">
-    <w:abstractNumId w:val="79"/>
+    <w:abstractNumId w:val="80"/>
   </w:num>
   <w:num w:numId="81" w16cid:durableId="357120938">
     <w:abstractNumId w:val="55"/>
@@ -25333,55 +24701,55 @@
     <w:abstractNumId w:val="53"/>
   </w:num>
   <w:num w:numId="84" w16cid:durableId="1950551915">
-    <w:abstractNumId w:val="63"/>
+    <w:abstractNumId w:val="64"/>
   </w:num>
   <w:num w:numId="85" w16cid:durableId="1340308816">
     <w:abstractNumId w:val="45"/>
   </w:num>
   <w:num w:numId="86" w16cid:durableId="1613395884">
-    <w:abstractNumId w:val="78"/>
+    <w:abstractNumId w:val="79"/>
   </w:num>
   <w:num w:numId="87" w16cid:durableId="1649282048">
     <w:abstractNumId w:val="48"/>
   </w:num>
   <w:num w:numId="88" w16cid:durableId="1023676986">
-    <w:abstractNumId w:val="103"/>
+    <w:abstractNumId w:val="104"/>
   </w:num>
   <w:num w:numId="89" w16cid:durableId="1121612868">
     <w:abstractNumId w:val="28"/>
   </w:num>
   <w:num w:numId="90" w16cid:durableId="812410548">
-    <w:abstractNumId w:val="67"/>
+    <w:abstractNumId w:val="68"/>
   </w:num>
   <w:num w:numId="91" w16cid:durableId="359554820">
     <w:abstractNumId w:val="39"/>
   </w:num>
   <w:num w:numId="92" w16cid:durableId="1625423917">
-    <w:abstractNumId w:val="96"/>
+    <w:abstractNumId w:val="97"/>
   </w:num>
   <w:num w:numId="93" w16cid:durableId="1692877185">
-    <w:abstractNumId w:val="93"/>
+    <w:abstractNumId w:val="94"/>
   </w:num>
   <w:num w:numId="94" w16cid:durableId="1783180685">
     <w:abstractNumId w:val="37"/>
   </w:num>
   <w:num w:numId="95" w16cid:durableId="1727992369">
-    <w:abstractNumId w:val="100"/>
+    <w:abstractNumId w:val="101"/>
   </w:num>
   <w:num w:numId="96" w16cid:durableId="602617719">
     <w:abstractNumId w:val="2"/>
   </w:num>
   <w:num w:numId="97" w16cid:durableId="292713995">
-    <w:abstractNumId w:val="65"/>
+    <w:abstractNumId w:val="66"/>
   </w:num>
   <w:num w:numId="98" w16cid:durableId="1911385772">
     <w:abstractNumId w:val="54"/>
   </w:num>
   <w:num w:numId="99" w16cid:durableId="1481534187">
-    <w:abstractNumId w:val="88"/>
+    <w:abstractNumId w:val="89"/>
   </w:num>
   <w:num w:numId="100" w16cid:durableId="1471633182">
-    <w:abstractNumId w:val="71"/>
+    <w:abstractNumId w:val="72"/>
   </w:num>
   <w:num w:numId="101" w16cid:durableId="362050786">
     <w:abstractNumId w:val="38"/>
@@ -25396,10 +24764,10 @@
     <w:abstractNumId w:val="23"/>
   </w:num>
   <w:num w:numId="105" w16cid:durableId="1429496077">
-    <w:abstractNumId w:val="99"/>
+    <w:abstractNumId w:val="100"/>
   </w:num>
   <w:num w:numId="106" w16cid:durableId="892156470">
-    <w:abstractNumId w:val="73"/>
+    <w:abstractNumId w:val="74"/>
   </w:num>
   <w:num w:numId="107" w16cid:durableId="757755579">
     <w:abstractNumId w:val="20"/>
@@ -25408,19 +24776,19 @@
     <w:abstractNumId w:val="30"/>
   </w:num>
   <w:num w:numId="109" w16cid:durableId="1431468277">
-    <w:abstractNumId w:val="70"/>
+    <w:abstractNumId w:val="71"/>
   </w:num>
   <w:num w:numId="110" w16cid:durableId="1705254949">
-    <w:abstractNumId w:val="101"/>
+    <w:abstractNumId w:val="102"/>
   </w:num>
   <w:num w:numId="111" w16cid:durableId="290404078">
     <w:abstractNumId w:val="8"/>
   </w:num>
   <w:num w:numId="112" w16cid:durableId="808593926">
-    <w:abstractNumId w:val="75"/>
+    <w:abstractNumId w:val="76"/>
   </w:num>
   <w:num w:numId="113" w16cid:durableId="607394733">
-    <w:abstractNumId w:val="114"/>
+    <w:abstractNumId w:val="115"/>
   </w:num>
   <w:num w:numId="114" w16cid:durableId="1919633577">
     <w:abstractNumId w:val="7"/>
@@ -25429,13 +24797,16 @@
     <w:abstractNumId w:val="19"/>
   </w:num>
   <w:num w:numId="116" w16cid:durableId="1855194333">
-    <w:abstractNumId w:val="60"/>
+    <w:abstractNumId w:val="61"/>
   </w:num>
   <w:num w:numId="117" w16cid:durableId="1098867658">
-    <w:abstractNumId w:val="112"/>
+    <w:abstractNumId w:val="113"/>
   </w:num>
   <w:num w:numId="118" w16cid:durableId="1559441134">
     <w:abstractNumId w:val="42"/>
+  </w:num>
+  <w:num w:numId="119" w16cid:durableId="389423671">
+    <w:abstractNumId w:val="58"/>
   </w:num>
 </w:numbering>
 </file>
@@ -26143,6 +25514,14 @@
       <w:iCs/>
     </w:rPr>
   </w:style>
+  <w:style w:type="paragraph" w:customStyle="1" w:styleId="pp">
+    <w:name w:val="pp"/>
+    <w:basedOn w:val="Normal"/>
+    <w:rsid w:val="00C009EE"/>
+    <w:pPr>
+      <w:spacing w:before="100" w:beforeAutospacing="1" w:after="100" w:afterAutospacing="1"/>
+    </w:pPr>
+  </w:style>
 </w:styles>
 </file>
 

</xml_diff>

<commit_message>
added answers to advanced level questions
</commit_message>
<xml_diff>
--- a/labs/lab4/lab4_os.docx
+++ b/labs/lab4/lab4_os.docx
@@ -1524,13 +1524,23 @@
       </w:pPr>
       <w:r>
         <w:rPr>
+          <w:i/>
+          <w:iCs/>
+          <w:color w:val="000000" w:themeColor="text1"/>
+          <w:sz w:val="28"/>
+          <w:szCs w:val="28"/>
+        </w:rPr>
+        <w:t>ps:</w:t>
+      </w:r>
+      <w:r>
+        <w:rPr>
           <w:b/>
           <w:bCs/>
           <w:color w:val="000000" w:themeColor="text1"/>
           <w:sz w:val="28"/>
           <w:szCs w:val="28"/>
         </w:rPr>
-        <w:t xml:space="preserve">ps: </w:t>
+        <w:t xml:space="preserve"> </w:t>
       </w:r>
       <w:r>
         <w:rPr>
@@ -1579,13 +1589,23 @@
       </w:pPr>
       <w:r>
         <w:rPr>
+          <w:i/>
+          <w:iCs/>
+          <w:color w:val="000000" w:themeColor="text1"/>
+          <w:sz w:val="28"/>
+          <w:szCs w:val="28"/>
+        </w:rPr>
+        <w:t>top:</w:t>
+      </w:r>
+      <w:r>
+        <w:rPr>
           <w:b/>
           <w:bCs/>
           <w:color w:val="000000" w:themeColor="text1"/>
           <w:sz w:val="28"/>
           <w:szCs w:val="28"/>
         </w:rPr>
-        <w:t xml:space="preserve">top: </w:t>
+        <w:t xml:space="preserve"> </w:t>
       </w:r>
       <w:r>
         <w:rPr>
@@ -4049,7 +4069,6 @@
           <w:ilvl w:val="0"/>
           <w:numId w:val="84"/>
         </w:numPr>
-        <w:spacing w:after="240"/>
         <w:jc w:val="both"/>
         <w:rPr>
           <w:sz w:val="28"/>
@@ -4413,7 +4432,6 @@
     </w:p>
     <w:p>
       <w:pPr>
-        <w:ind w:left="1286"/>
         <w:jc w:val="both"/>
         <w:rPr>
           <w:sz w:val="28"/>
@@ -4439,101 +4457,6 @@
           <w:szCs w:val="28"/>
         </w:rPr>
         <w:t>*Опишіть наступні команди та поясніть що вони виконують – команда jobs, bg, fg.</w:t>
-      </w:r>
-    </w:p>
-    <w:p>
-      <w:pPr>
-        <w:pStyle w:val="ListParagraph"/>
-        <w:numPr>
-          <w:ilvl w:val="1"/>
-          <w:numId w:val="84"/>
-        </w:numPr>
-        <w:jc w:val="both"/>
-        <w:rPr>
-          <w:sz w:val="28"/>
-          <w:szCs w:val="28"/>
-          <w:lang w:val="en-US"/>
-        </w:rPr>
-      </w:pPr>
-      <w:r>
-        <w:rPr>
-          <w:sz w:val="28"/>
-          <w:szCs w:val="28"/>
-          <w:lang w:val="en-US"/>
-        </w:rPr>
-        <w:t xml:space="preserve">The </w:t>
-      </w:r>
-      <w:r>
-        <w:rPr>
-          <w:i/>
-          <w:iCs/>
-          <w:sz w:val="28"/>
-          <w:szCs w:val="28"/>
-          <w:lang w:val="en-US"/>
-        </w:rPr>
-        <w:t>jobs</w:t>
-      </w:r>
-      <w:r>
-        <w:rPr>
-          <w:sz w:val="28"/>
-          <w:szCs w:val="28"/>
-          <w:lang w:val="en-US"/>
-        </w:rPr>
-        <w:t xml:space="preserve"> command shows a list of tasks that are currently running or paused in the background.</w:t>
-      </w:r>
-      <w:r>
-        <w:t xml:space="preserve"> </w:t>
-      </w:r>
-      <w:r>
-        <w:rPr>
-          <w:sz w:val="28"/>
-          <w:szCs w:val="28"/>
-          <w:lang w:val="en-US"/>
-        </w:rPr>
-        <w:t>Each task has its own unique number that identifies it in the list.</w:t>
-      </w:r>
-    </w:p>
-    <w:p>
-      <w:pPr>
-        <w:pStyle w:val="ListParagraph"/>
-        <w:numPr>
-          <w:ilvl w:val="1"/>
-          <w:numId w:val="84"/>
-        </w:numPr>
-        <w:jc w:val="both"/>
-        <w:rPr>
-          <w:sz w:val="28"/>
-          <w:szCs w:val="28"/>
-          <w:lang w:val="en-US"/>
-        </w:rPr>
-      </w:pPr>
-      <w:r>
-        <w:rPr>
-          <w:sz w:val="28"/>
-          <w:szCs w:val="28"/>
-          <w:lang w:val="en-US"/>
-        </w:rPr>
-        <w:t xml:space="preserve">The </w:t>
-      </w:r>
-      <w:proofErr w:type="spellStart"/>
-      <w:r>
-        <w:rPr>
-          <w:i/>
-          <w:iCs/>
-          <w:sz w:val="28"/>
-          <w:szCs w:val="28"/>
-          <w:lang w:val="en-US"/>
-        </w:rPr>
-        <w:t>fg</w:t>
-      </w:r>
-      <w:proofErr w:type="spellEnd"/>
-      <w:r>
-        <w:rPr>
-          <w:sz w:val="28"/>
-          <w:szCs w:val="28"/>
-          <w:lang w:val="en-US"/>
-        </w:rPr>
-        <w:t xml:space="preserve"> command brings the background task to the foreground.</w:t>
       </w:r>
     </w:p>
     <w:p>
@@ -4548,12 +4471,14 @@
         <w:rPr>
           <w:sz w:val="28"/>
           <w:szCs w:val="28"/>
-        </w:rPr>
-      </w:pPr>
-      <w:r>
-        <w:rPr>
-          <w:sz w:val="28"/>
-          <w:szCs w:val="28"/>
+          <w:lang w:val="en-US"/>
+        </w:rPr>
+      </w:pPr>
+      <w:r>
+        <w:rPr>
+          <w:sz w:val="28"/>
+          <w:szCs w:val="28"/>
+          <w:lang w:val="en-US"/>
         </w:rPr>
         <w:t xml:space="preserve">The </w:t>
       </w:r>
@@ -4563,22 +4488,146 @@
           <w:iCs/>
           <w:sz w:val="28"/>
           <w:szCs w:val="28"/>
+          <w:lang w:val="en-US"/>
+        </w:rPr>
+        <w:t>jobs</w:t>
+      </w:r>
+      <w:r>
+        <w:rPr>
+          <w:sz w:val="28"/>
+          <w:szCs w:val="28"/>
+          <w:lang w:val="en-US"/>
+        </w:rPr>
+        <w:t xml:space="preserve"> command shows a list of tasks that are currently running or paused in the background.</w:t>
+      </w:r>
+      <w:r>
+        <w:t xml:space="preserve"> </w:t>
+      </w:r>
+      <w:r>
+        <w:rPr>
+          <w:sz w:val="28"/>
+          <w:szCs w:val="28"/>
+          <w:lang w:val="en-US"/>
+        </w:rPr>
+        <w:t>Each task has its own unique number that identifies it in the list.</w:t>
+      </w:r>
+    </w:p>
+    <w:p>
+      <w:pPr>
+        <w:numPr>
+          <w:ilvl w:val="1"/>
+          <w:numId w:val="84"/>
+        </w:numPr>
+        <w:spacing w:after="240"/>
+        <w:jc w:val="both"/>
+        <w:rPr>
+          <w:color w:val="000000" w:themeColor="text1"/>
+          <w:sz w:val="28"/>
+          <w:szCs w:val="28"/>
+        </w:rPr>
+      </w:pPr>
+      <w:r>
+        <w:rPr>
+          <w:sz w:val="28"/>
+          <w:szCs w:val="28"/>
+        </w:rPr>
+        <w:t xml:space="preserve">The </w:t>
+      </w:r>
+      <w:r>
+        <w:rPr>
+          <w:i/>
+          <w:iCs/>
+          <w:sz w:val="28"/>
+          <w:szCs w:val="28"/>
+        </w:rPr>
+        <w:t xml:space="preserve">bg </w:t>
+      </w:r>
+      <w:r>
+        <w:rPr>
+          <w:sz w:val="28"/>
+          <w:szCs w:val="28"/>
+        </w:rPr>
+        <w:t>command is used to resume a background process. It can be used with or without a job number. If you use it without a job number the default job is brought to the foreground. The process still runs in the background. You cannot send any input to it.</w:t>
+      </w:r>
+    </w:p>
+    <w:p>
+      <w:pPr>
+        <w:numPr>
+          <w:ilvl w:val="1"/>
+          <w:numId w:val="84"/>
+        </w:numPr>
+        <w:spacing w:after="240"/>
+        <w:jc w:val="both"/>
+        <w:rPr>
+          <w:color w:val="000000" w:themeColor="text1"/>
+          <w:sz w:val="28"/>
+          <w:szCs w:val="28"/>
+        </w:rPr>
+      </w:pPr>
+      <w:r>
+        <w:rPr>
+          <w:sz w:val="28"/>
+          <w:szCs w:val="28"/>
+          <w:lang w:val="en-US"/>
+        </w:rPr>
+        <w:t xml:space="preserve">The </w:t>
+      </w:r>
+      <w:proofErr w:type="spellStart"/>
+      <w:r>
+        <w:rPr>
+          <w:i/>
+          <w:iCs/>
+          <w:sz w:val="28"/>
+          <w:szCs w:val="28"/>
+          <w:lang w:val="en-US"/>
+        </w:rPr>
+        <w:t>fg</w:t>
+      </w:r>
+      <w:proofErr w:type="spellEnd"/>
+      <w:r>
+        <w:rPr>
+          <w:i/>
+          <w:iCs/>
+          <w:sz w:val="28"/>
+          <w:szCs w:val="28"/>
+          <w:lang w:val="en-US"/>
+        </w:rPr>
+        <w:t xml:space="preserve"> </w:t>
+      </w:r>
+      <w:r>
+        <w:rPr>
+          <w:sz w:val="28"/>
+          <w:szCs w:val="28"/>
+          <w:lang w:val="en-US"/>
+        </w:rPr>
+        <w:t xml:space="preserve">command will bring a background task into the foreground. Just like the </w:t>
+      </w:r>
+      <w:proofErr w:type="spellStart"/>
+      <w:r>
+        <w:rPr>
+          <w:sz w:val="28"/>
+          <w:szCs w:val="28"/>
+          <w:lang w:val="en-US"/>
         </w:rPr>
         <w:t>bg</w:t>
       </w:r>
-      <w:r>
-        <w:rPr>
-          <w:sz w:val="28"/>
-          <w:szCs w:val="28"/>
-        </w:rPr>
-        <w:t xml:space="preserve"> command runs the job in the background. </w:t>
-      </w:r>
-      <w:r>
-        <w:rPr>
-          <w:sz w:val="28"/>
-          <w:szCs w:val="28"/>
-        </w:rPr>
-        <w:t>After the task is launched in the background, the user can continue working with the terminal without blocking its execution.</w:t>
+      <w:proofErr w:type="spellEnd"/>
+      <w:r>
+        <w:rPr>
+          <w:sz w:val="28"/>
+          <w:szCs w:val="28"/>
+          <w:lang w:val="en-US"/>
+        </w:rPr>
+        <w:t xml:space="preserve"> command, it can be used with or without a job number. Using </w:t>
+      </w:r>
+      <w:r>
+        <w:rPr>
+          <w:sz w:val="28"/>
+          <w:szCs w:val="28"/>
+          <w:lang w:val="en-US"/>
+        </w:rPr>
+        <w:lastRenderedPageBreak/>
+        <w:t>it with a job number means it will operate on a specific job. If it is used without a job number the last command that was sent to the background is used.</w:t>
       </w:r>
     </w:p>
     <w:p>
@@ -4618,7 +4667,6 @@
           <w:sz w:val="28"/>
           <w:szCs w:val="28"/>
         </w:rPr>
-        <w:lastRenderedPageBreak/>
         <w:t xml:space="preserve">To view information about background processes and tasks running in the system, you can use the </w:t>
       </w:r>
       <w:r>
@@ -4871,6 +4919,7 @@
           <w:sz w:val="28"/>
           <w:szCs w:val="28"/>
         </w:rPr>
+        <w:lastRenderedPageBreak/>
         <w:t>The most active processes can be identified by the amount of CPU time used (%CPU). By default, top sorts processes by this parameter in descending order, which allows you to quickly identify the most active processes.</w:t>
       </w:r>
       <w:r>
@@ -4997,7 +5046,6 @@
           <w:sz w:val="28"/>
           <w:szCs w:val="28"/>
         </w:rPr>
-        <w:lastRenderedPageBreak/>
         <w:t xml:space="preserve">призупинити виконання команди top </w:t>
       </w:r>
     </w:p>
@@ -5606,6 +5654,7 @@
           <w:lang w:val="en-US"/>
           <w14:ligatures w14:val="standardContextual"/>
         </w:rPr>
+        <w:lastRenderedPageBreak/>
         <w:drawing>
           <wp:inline distT="0" distB="0" distL="0" distR="0">
             <wp:extent cx="6151880" cy="1055370"/>
@@ -5842,7 +5891,6 @@
           <w:lang w:val="en-US"/>
           <w14:ligatures w14:val="standardContextual"/>
         </w:rPr>
-        <w:lastRenderedPageBreak/>
         <w:drawing>
           <wp:inline distT="0" distB="0" distL="0" distR="0">
             <wp:extent cx="6151880" cy="1045210"/>
@@ -6638,6 +6686,7 @@
           <w:sz w:val="28"/>
           <w:szCs w:val="28"/>
         </w:rPr>
+        <w:lastRenderedPageBreak/>
         <w:t>**передивіться чи є у Вас запущені фонові процеси, які саме?</w:t>
       </w:r>
     </w:p>
@@ -6808,7 +6857,6 @@
           <w:sz w:val="28"/>
           <w:szCs w:val="28"/>
         </w:rPr>
-        <w:lastRenderedPageBreak/>
         <w:t>(+)</w:t>
       </w:r>
       <w:r>
@@ -7147,6 +7195,14 @@
         </w:rPr>
         <w:t>**відновити виконання призупиненого фонового процесу спочатку у позиції “на передньому плані” (foreground), потім ще раз його призупинити, а потім відновити його виконання у позиції “на задньому плані” (background)</w:t>
       </w:r>
+      <w:r>
+        <w:rPr>
+          <w:sz w:val="28"/>
+          <w:szCs w:val="28"/>
+          <w:lang w:val="en-US"/>
+        </w:rPr>
+        <w:t>.</w:t>
+      </w:r>
     </w:p>
     <w:p>
       <w:pPr>
@@ -7268,6 +7324,23 @@
           </wp:inline>
         </w:drawing>
       </w:r>
+    </w:p>
+    <w:p>
+      <w:pPr>
+        <w:pBdr>
+          <w:top w:val="nil"/>
+          <w:left w:val="nil"/>
+          <w:bottom w:val="nil"/>
+          <w:right w:val="nil"/>
+          <w:between w:val="nil"/>
+        </w:pBdr>
+        <w:spacing w:line="360" w:lineRule="auto"/>
+        <w:jc w:val="center"/>
+        <w:rPr>
+          <w:sz w:val="28"/>
+          <w:szCs w:val="28"/>
+        </w:rPr>
+      </w:pPr>
       <w:r>
         <w:rPr>
           <w:noProof/>
@@ -7277,8 +7350,8 @@
         </w:rPr>
         <w:drawing>
           <wp:inline distT="0" distB="0" distL="0" distR="0">
-            <wp:extent cx="6151880" cy="2865120"/>
-            <wp:effectExtent l="0" t="0" r="0" b="5080"/>
+            <wp:extent cx="5081048" cy="2366401"/>
+            <wp:effectExtent l="0" t="0" r="0" b="0"/>
             <wp:docPr id="1439285542" name="Picture 17"/>
             <wp:cNvGraphicFramePr>
               <a:graphicFrameLocks xmlns:a="http://schemas.openxmlformats.org/drawingml/2006/main" noChangeAspect="1"/>
@@ -7305,7 +7378,7 @@
                   <pic:spPr>
                     <a:xfrm>
                       <a:off x="0" y="0"/>
-                      <a:ext cx="6151880" cy="2865120"/>
+                      <a:ext cx="5099094" cy="2374805"/>
                     </a:xfrm>
                     <a:prstGeom prst="rect">
                       <a:avLst/>
@@ -7344,6 +7417,7 @@
           <w:sz w:val="28"/>
           <w:szCs w:val="28"/>
         </w:rPr>
+        <w:lastRenderedPageBreak/>
         <w:t>Then, to pause it, press Ctrl + Z.</w:t>
       </w:r>
     </w:p>
@@ -7439,7 +7513,6 @@
           <w:sz w:val="28"/>
           <w:szCs w:val="28"/>
         </w:rPr>
-        <w:lastRenderedPageBreak/>
         <w:t>To resume the process in the "background" position, run the command:</w:t>
       </w:r>
     </w:p>
@@ -8746,6 +8819,7 @@
           <w:sz w:val="28"/>
           <w:szCs w:val="28"/>
         </w:rPr>
+        <w:lastRenderedPageBreak/>
         <w:t>The /proc file system serves as an interface to kernel data structures and runtime information, which provides a way for both users and applications to access detailed information about processes, system configuration, hardware, and more, by exposing this data through a hierarchy of virtual files.</w:t>
       </w:r>
     </w:p>
@@ -8781,7 +8855,6 @@
           <w:sz w:val="28"/>
           <w:szCs w:val="28"/>
         </w:rPr>
-        <w:lastRenderedPageBreak/>
         <w:t>Як серед будь-яких трьох процесів динамічно визначати, який з них в поточний момент часу використовує найбільший обсяг пам'яті? Який відсоток пам’яті він споживає від загального обсягу?</w:t>
       </w:r>
     </w:p>
@@ -9226,7 +9299,7 @@
           <w:tab w:val="left" w:pos="426"/>
           <w:tab w:val="left" w:pos="567"/>
         </w:tabs>
-        <w:ind w:left="566" w:right="49"/>
+        <w:ind w:right="49"/>
         <w:jc w:val="both"/>
         <w:rPr>
           <w:color w:val="000000"/>
@@ -9391,7 +9464,7 @@
           <w:tab w:val="left" w:pos="1134"/>
         </w:tabs>
         <w:spacing w:before="0" w:beforeAutospacing="0" w:after="0" w:afterAutospacing="0"/>
-        <w:ind w:left="567" w:firstLine="0"/>
+        <w:ind w:left="709" w:firstLine="0"/>
         <w:jc w:val="both"/>
         <w:rPr>
           <w:color w:val="000000" w:themeColor="text1"/>
@@ -9405,6 +9478,7 @@
           <w:sz w:val="27"/>
           <w:szCs w:val="27"/>
         </w:rPr>
+        <w:lastRenderedPageBreak/>
         <w:t>One major difference between ps and top is that ps provides a snapshot of the current processes, while top gives a real-time, continuously updating view. Consequently, this enhances the suitability of top for real-time monitoring of system performance and resource utilization.</w:t>
       </w:r>
     </w:p>
@@ -9419,7 +9493,7 @@
           <w:tab w:val="left" w:pos="1134"/>
         </w:tabs>
         <w:spacing w:before="0" w:beforeAutospacing="0" w:after="0" w:afterAutospacing="0"/>
-        <w:ind w:left="567" w:firstLine="0"/>
+        <w:ind w:left="709" w:firstLine="0"/>
         <w:jc w:val="both"/>
         <w:rPr>
           <w:color w:val="000000" w:themeColor="text1"/>
@@ -9433,7 +9507,6 @@
           <w:sz w:val="28"/>
           <w:szCs w:val="28"/>
         </w:rPr>
-        <w:lastRenderedPageBreak/>
         <w:t>ps allows you to select and display specific processes based on various criteria, such as user, process ID, or terminal. In contrast, the top shows all running processes by default, although you can sort and filter them interactively.</w:t>
       </w:r>
     </w:p>
@@ -9448,7 +9521,7 @@
           <w:tab w:val="left" w:pos="1134"/>
         </w:tabs>
         <w:spacing w:before="0" w:beforeAutospacing="0" w:after="0" w:afterAutospacing="0"/>
-        <w:ind w:left="567" w:firstLine="0"/>
+        <w:ind w:left="709" w:firstLine="0"/>
         <w:jc w:val="both"/>
         <w:rPr>
           <w:color w:val="000000" w:themeColor="text1"/>
@@ -9476,7 +9549,7 @@
           <w:tab w:val="left" w:pos="1134"/>
         </w:tabs>
         <w:spacing w:before="0" w:beforeAutospacing="0" w:after="0" w:afterAutospacing="0"/>
-        <w:ind w:left="567" w:firstLine="0"/>
+        <w:ind w:left="709" w:firstLine="0"/>
         <w:jc w:val="both"/>
         <w:rPr>
           <w:color w:val="000000" w:themeColor="text1"/>
@@ -9504,7 +9577,7 @@
           <w:tab w:val="left" w:pos="1134"/>
         </w:tabs>
         <w:spacing w:before="0" w:beforeAutospacing="0" w:after="360" w:afterAutospacing="0"/>
-        <w:ind w:left="567" w:firstLine="0"/>
+        <w:ind w:left="709" w:firstLine="0"/>
         <w:jc w:val="both"/>
         <w:rPr>
           <w:color w:val="000000" w:themeColor="text1"/>
@@ -9612,6 +9685,8 @@
           <w:lang w:val="en-US"/>
         </w:rPr>
       </w:pPr>
+      <w:bookmarkStart w:id="1" w:name="OLE_LINK9"/>
+      <w:bookmarkStart w:id="2" w:name="OLE_LINK10"/>
       <w:r>
         <w:rPr>
           <w:i/>
@@ -9676,6 +9751,8 @@
         <w:t>Tasks related to processes (killing, renicing) can be done without entering their PIDs.</w:t>
       </w:r>
     </w:p>
+    <w:bookmarkEnd w:id="1"/>
+    <w:bookmarkEnd w:id="2"/>
     <w:p>
       <w:pPr>
         <w:rPr>
@@ -9757,6 +9834,21 @@
     </w:p>
     <w:p>
       <w:pPr>
+        <w:ind w:left="284" w:right="49"/>
+      </w:pPr>
+    </w:p>
+    <w:p>
+      <w:pPr>
+        <w:ind w:left="284" w:right="49"/>
+      </w:pPr>
+    </w:p>
+    <w:p>
+      <w:pPr>
+        <w:ind w:left="284" w:right="49"/>
+      </w:pPr>
+    </w:p>
+    <w:p>
+      <w:pPr>
         <w:pBdr>
           <w:top w:val="nil"/>
           <w:left w:val="nil"/>
@@ -9828,6 +9920,8 @@
         <w:ind w:left="566"/>
         <w:jc w:val="both"/>
         <w:rPr>
+          <w:i/>
+          <w:iCs/>
           <w:color w:val="000000"/>
           <w:sz w:val="28"/>
           <w:szCs w:val="28"/>
@@ -9846,7 +9940,563 @@
         <w:tabs>
           <w:tab w:val="left" w:pos="993"/>
         </w:tabs>
-        <w:ind w:left="566"/>
+        <w:ind w:left="283"/>
+        <w:jc w:val="both"/>
+        <w:rPr>
+          <w:sz w:val="28"/>
+          <w:szCs w:val="28"/>
+        </w:rPr>
+      </w:pPr>
+      <w:r>
+        <w:rPr>
+          <w:i/>
+          <w:iCs/>
+          <w:sz w:val="28"/>
+          <w:szCs w:val="28"/>
+        </w:rPr>
+        <w:t xml:space="preserve">Task Manager: </w:t>
+      </w:r>
+      <w:r>
+        <w:rPr>
+          <w:sz w:val="28"/>
+          <w:szCs w:val="28"/>
+        </w:rPr>
+        <w:t>iOS has its own way of managing and switching between apps. To access the switcher, swipe up from the bottom of the screen and hold it on the screen. Your recently used apps will appear on the screen, allowing you to quickly browse and switch between them, and close apps by swiping up.</w:t>
+      </w:r>
+    </w:p>
+    <w:p>
+      <w:pPr>
+        <w:pBdr>
+          <w:top w:val="nil"/>
+          <w:left w:val="nil"/>
+          <w:bottom w:val="nil"/>
+          <w:right w:val="nil"/>
+          <w:between w:val="nil"/>
+        </w:pBdr>
+        <w:tabs>
+          <w:tab w:val="left" w:pos="993"/>
+        </w:tabs>
+        <w:ind w:left="283"/>
+        <w:jc w:val="both"/>
+        <w:rPr>
+          <w:sz w:val="28"/>
+          <w:szCs w:val="28"/>
+        </w:rPr>
+      </w:pPr>
+    </w:p>
+    <w:p>
+      <w:pPr>
+        <w:pBdr>
+          <w:top w:val="nil"/>
+          <w:left w:val="nil"/>
+          <w:bottom w:val="nil"/>
+          <w:right w:val="nil"/>
+          <w:between w:val="nil"/>
+        </w:pBdr>
+        <w:tabs>
+          <w:tab w:val="left" w:pos="993"/>
+        </w:tabs>
+        <w:ind w:left="283"/>
+        <w:jc w:val="both"/>
+        <w:rPr>
+          <w:sz w:val="28"/>
+          <w:szCs w:val="28"/>
+        </w:rPr>
+      </w:pPr>
+      <w:r>
+        <w:rPr>
+          <w:i/>
+          <w:iCs/>
+          <w:sz w:val="28"/>
+          <w:szCs w:val="28"/>
+        </w:rPr>
+        <w:t>Device settings (Settings):</w:t>
+      </w:r>
+      <w:r>
+        <w:rPr>
+          <w:sz w:val="28"/>
+          <w:szCs w:val="28"/>
+        </w:rPr>
+        <w:t xml:space="preserve"> You can control background processes on your iOS device in Settings. For example, you can disable resource-intensive features, such as background app updates or notifications, to reduce the number of processes running in the background.</w:t>
+      </w:r>
+      <w:r>
+        <w:t xml:space="preserve"> </w:t>
+      </w:r>
+      <w:r>
+        <w:rPr>
+          <w:sz w:val="28"/>
+          <w:szCs w:val="28"/>
+        </w:rPr>
+        <w:t>In the settings, you can also see how long the application has been running and how much memory it uses.</w:t>
+      </w:r>
+    </w:p>
+    <w:p>
+      <w:pPr>
+        <w:pBdr>
+          <w:top w:val="nil"/>
+          <w:left w:val="nil"/>
+          <w:bottom w:val="nil"/>
+          <w:right w:val="nil"/>
+          <w:between w:val="nil"/>
+        </w:pBdr>
+        <w:tabs>
+          <w:tab w:val="left" w:pos="993"/>
+        </w:tabs>
+        <w:ind w:left="283"/>
+        <w:jc w:val="both"/>
+        <w:rPr>
+          <w:sz w:val="28"/>
+          <w:szCs w:val="28"/>
+        </w:rPr>
+      </w:pPr>
+    </w:p>
+    <w:p>
+      <w:pPr>
+        <w:pBdr>
+          <w:top w:val="nil"/>
+          <w:left w:val="nil"/>
+          <w:bottom w:val="nil"/>
+          <w:right w:val="nil"/>
+          <w:between w:val="nil"/>
+        </w:pBdr>
+        <w:tabs>
+          <w:tab w:val="left" w:pos="993"/>
+        </w:tabs>
+        <w:ind w:left="283"/>
+        <w:jc w:val="center"/>
+        <w:rPr>
+          <w:sz w:val="28"/>
+          <w:szCs w:val="28"/>
+          <w:lang w:val="uk-UA"/>
+        </w:rPr>
+      </w:pPr>
+      <w:r>
+        <w:rPr>
+          <w:noProof/>
+          <w:sz w:val="28"/>
+          <w:szCs w:val="28"/>
+          <w:lang w:val="en-US"/>
+          <w14:ligatures w14:val="standardContextual"/>
+        </w:rPr>
+        <w:drawing>
+          <wp:inline distT="0" distB="0" distL="0" distR="0">
+            <wp:extent cx="1672542" cy="2088656"/>
+            <wp:effectExtent l="0" t="0" r="4445" b="0"/>
+            <wp:docPr id="1273222507" name="Picture 26"/>
+            <wp:cNvGraphicFramePr>
+              <a:graphicFrameLocks xmlns:a="http://schemas.openxmlformats.org/drawingml/2006/main" noChangeAspect="1"/>
+            </wp:cNvGraphicFramePr>
+            <a:graphic xmlns:a="http://schemas.openxmlformats.org/drawingml/2006/main">
+              <a:graphicData uri="http://schemas.openxmlformats.org/drawingml/2006/picture">
+                <pic:pic xmlns:pic="http://schemas.openxmlformats.org/drawingml/2006/picture">
+                  <pic:nvPicPr>
+                    <pic:cNvPr id="1273222507" name="Picture 1273222507"/>
+                    <pic:cNvPicPr/>
+                  </pic:nvPicPr>
+                  <pic:blipFill>
+                    <a:blip r:embed="rId29" cstate="print">
+                      <a:extLst>
+                        <a:ext uri="{28A0092B-C50C-407E-A947-70E740481C1C}">
+                          <a14:useLocalDpi xmlns:a14="http://schemas.microsoft.com/office/drawing/2010/main" val="0"/>
+                        </a:ext>
+                      </a:extLst>
+                    </a:blip>
+                    <a:stretch>
+                      <a:fillRect/>
+                    </a:stretch>
+                  </pic:blipFill>
+                  <pic:spPr>
+                    <a:xfrm>
+                      <a:off x="0" y="0"/>
+                      <a:ext cx="1742720" cy="2176293"/>
+                    </a:xfrm>
+                    <a:prstGeom prst="rect">
+                      <a:avLst/>
+                    </a:prstGeom>
+                  </pic:spPr>
+                </pic:pic>
+              </a:graphicData>
+            </a:graphic>
+          </wp:inline>
+        </w:drawing>
+      </w:r>
+      <w:r>
+        <w:rPr>
+          <w:sz w:val="28"/>
+          <w:szCs w:val="28"/>
+          <w:lang w:val="uk-UA"/>
+        </w:rPr>
+        <w:t xml:space="preserve">  </w:t>
+      </w:r>
+      <w:r>
+        <w:rPr>
+          <w:noProof/>
+          <w:sz w:val="28"/>
+          <w:szCs w:val="28"/>
+          <w:lang w:val="en-US"/>
+          <w14:ligatures w14:val="standardContextual"/>
+        </w:rPr>
+        <w:drawing>
+          <wp:inline distT="0" distB="0" distL="0" distR="0">
+            <wp:extent cx="1902691" cy="2100312"/>
+            <wp:effectExtent l="0" t="0" r="2540" b="0"/>
+            <wp:docPr id="2079872814" name="Picture 29"/>
+            <wp:cNvGraphicFramePr>
+              <a:graphicFrameLocks xmlns:a="http://schemas.openxmlformats.org/drawingml/2006/main" noChangeAspect="1"/>
+            </wp:cNvGraphicFramePr>
+            <a:graphic xmlns:a="http://schemas.openxmlformats.org/drawingml/2006/main">
+              <a:graphicData uri="http://schemas.openxmlformats.org/drawingml/2006/picture">
+                <pic:pic xmlns:pic="http://schemas.openxmlformats.org/drawingml/2006/picture">
+                  <pic:nvPicPr>
+                    <pic:cNvPr id="2079872814" name="Picture 2079872814"/>
+                    <pic:cNvPicPr/>
+                  </pic:nvPicPr>
+                  <pic:blipFill>
+                    <a:blip r:embed="rId30" cstate="print">
+                      <a:extLst>
+                        <a:ext uri="{28A0092B-C50C-407E-A947-70E740481C1C}">
+                          <a14:useLocalDpi xmlns:a14="http://schemas.microsoft.com/office/drawing/2010/main" val="0"/>
+                        </a:ext>
+                      </a:extLst>
+                    </a:blip>
+                    <a:stretch>
+                      <a:fillRect/>
+                    </a:stretch>
+                  </pic:blipFill>
+                  <pic:spPr>
+                    <a:xfrm>
+                      <a:off x="0" y="0"/>
+                      <a:ext cx="1963095" cy="2166990"/>
+                    </a:xfrm>
+                    <a:prstGeom prst="rect">
+                      <a:avLst/>
+                    </a:prstGeom>
+                  </pic:spPr>
+                </pic:pic>
+              </a:graphicData>
+            </a:graphic>
+          </wp:inline>
+        </w:drawing>
+      </w:r>
+      <w:r>
+        <w:rPr>
+          <w:sz w:val="28"/>
+          <w:szCs w:val="28"/>
+          <w:lang w:val="uk-UA"/>
+        </w:rPr>
+        <w:t xml:space="preserve">  </w:t>
+      </w:r>
+      <w:r>
+        <w:rPr>
+          <w:noProof/>
+          <w:sz w:val="28"/>
+          <w:szCs w:val="28"/>
+          <w:lang w:val="en-US"/>
+          <w14:ligatures w14:val="standardContextual"/>
+        </w:rPr>
+        <w:drawing>
+          <wp:inline distT="0" distB="0" distL="0" distR="0">
+            <wp:extent cx="2044322" cy="2093702"/>
+            <wp:effectExtent l="0" t="0" r="635" b="1905"/>
+            <wp:docPr id="1928348395" name="Picture 30"/>
+            <wp:cNvGraphicFramePr>
+              <a:graphicFrameLocks xmlns:a="http://schemas.openxmlformats.org/drawingml/2006/main" noChangeAspect="1"/>
+            </wp:cNvGraphicFramePr>
+            <a:graphic xmlns:a="http://schemas.openxmlformats.org/drawingml/2006/main">
+              <a:graphicData uri="http://schemas.openxmlformats.org/drawingml/2006/picture">
+                <pic:pic xmlns:pic="http://schemas.openxmlformats.org/drawingml/2006/picture">
+                  <pic:nvPicPr>
+                    <pic:cNvPr id="1928348395" name="Picture 1928348395"/>
+                    <pic:cNvPicPr/>
+                  </pic:nvPicPr>
+                  <pic:blipFill>
+                    <a:blip r:embed="rId31" cstate="print">
+                      <a:extLst>
+                        <a:ext uri="{28A0092B-C50C-407E-A947-70E740481C1C}">
+                          <a14:useLocalDpi xmlns:a14="http://schemas.microsoft.com/office/drawing/2010/main" val="0"/>
+                        </a:ext>
+                      </a:extLst>
+                    </a:blip>
+                    <a:stretch>
+                      <a:fillRect/>
+                    </a:stretch>
+                  </pic:blipFill>
+                  <pic:spPr>
+                    <a:xfrm>
+                      <a:off x="0" y="0"/>
+                      <a:ext cx="2097421" cy="2148083"/>
+                    </a:xfrm>
+                    <a:prstGeom prst="rect">
+                      <a:avLst/>
+                    </a:prstGeom>
+                  </pic:spPr>
+                </pic:pic>
+              </a:graphicData>
+            </a:graphic>
+          </wp:inline>
+        </w:drawing>
+      </w:r>
+    </w:p>
+    <w:p>
+      <w:pPr>
+        <w:pBdr>
+          <w:top w:val="nil"/>
+          <w:left w:val="nil"/>
+          <w:bottom w:val="nil"/>
+          <w:right w:val="nil"/>
+          <w:between w:val="nil"/>
+        </w:pBdr>
+        <w:tabs>
+          <w:tab w:val="left" w:pos="993"/>
+        </w:tabs>
+        <w:ind w:left="283"/>
+        <w:rPr>
+          <w:sz w:val="28"/>
+          <w:szCs w:val="28"/>
+          <w:lang w:val="uk-UA"/>
+        </w:rPr>
+      </w:pPr>
+    </w:p>
+    <w:p>
+      <w:pPr>
+        <w:pBdr>
+          <w:top w:val="nil"/>
+          <w:left w:val="nil"/>
+          <w:bottom w:val="nil"/>
+          <w:right w:val="nil"/>
+          <w:between w:val="nil"/>
+        </w:pBdr>
+        <w:tabs>
+          <w:tab w:val="left" w:pos="993"/>
+        </w:tabs>
+        <w:ind w:left="283"/>
+        <w:jc w:val="both"/>
+        <w:rPr>
+          <w:sz w:val="28"/>
+          <w:szCs w:val="28"/>
+          <w:lang w:val="en-US"/>
+        </w:rPr>
+      </w:pPr>
+      <w:r>
+        <w:rPr>
+          <w:sz w:val="28"/>
+          <w:szCs w:val="28"/>
+          <w:lang w:val="en-US"/>
+        </w:rPr>
+        <w:t>However, we will not be able to find out more detailed information</w:t>
+      </w:r>
+      <w:r>
+        <w:rPr>
+          <w:sz w:val="28"/>
+          <w:szCs w:val="28"/>
+          <w:lang w:val="uk-UA"/>
+        </w:rPr>
+        <w:t xml:space="preserve"> </w:t>
+      </w:r>
+      <w:r>
+        <w:rPr>
+          <w:sz w:val="28"/>
+          <w:szCs w:val="28"/>
+          <w:lang w:val="en-US"/>
+        </w:rPr>
+        <w:t>because, unlike desktop operating systems, iOS doesn't offer its own ways to look into the processes running on an iPhone. There are also no apps in the App Store that can help you check the inner workings of your device.</w:t>
+      </w:r>
+    </w:p>
+    <w:p>
+      <w:pPr>
+        <w:pBdr>
+          <w:top w:val="nil"/>
+          <w:left w:val="nil"/>
+          <w:bottom w:val="nil"/>
+          <w:right w:val="nil"/>
+          <w:between w:val="nil"/>
+        </w:pBdr>
+        <w:tabs>
+          <w:tab w:val="left" w:pos="993"/>
+        </w:tabs>
+        <w:ind w:left="283"/>
+        <w:jc w:val="both"/>
+        <w:rPr>
+          <w:sz w:val="28"/>
+          <w:szCs w:val="28"/>
+          <w:lang w:val="en-US"/>
+        </w:rPr>
+      </w:pPr>
+    </w:p>
+    <w:p>
+      <w:pPr>
+        <w:pBdr>
+          <w:top w:val="nil"/>
+          <w:left w:val="nil"/>
+          <w:bottom w:val="nil"/>
+          <w:right w:val="nil"/>
+          <w:between w:val="nil"/>
+        </w:pBdr>
+        <w:tabs>
+          <w:tab w:val="left" w:pos="993"/>
+        </w:tabs>
+        <w:ind w:left="283"/>
+        <w:jc w:val="both"/>
+        <w:rPr>
+          <w:sz w:val="28"/>
+          <w:szCs w:val="28"/>
+        </w:rPr>
+      </w:pPr>
+      <w:r>
+        <w:rPr>
+          <w:i/>
+          <w:iCs/>
+          <w:sz w:val="28"/>
+          <w:szCs w:val="28"/>
+        </w:rPr>
+        <w:t>Developer system tools:</w:t>
+      </w:r>
+      <w:r>
+        <w:rPr>
+          <w:sz w:val="28"/>
+          <w:szCs w:val="28"/>
+        </w:rPr>
+        <w:t xml:space="preserve"> Apple provides developer tools that allow you to monitor the performance of apps on iOS devices in detail. These tools can include Xcode Instruments, which allows you to analyse various process parameters such as memory usage, execution time, networking, and more. However, you need to have a MacBook to use it.</w:t>
+      </w:r>
+    </w:p>
+    <w:p>
+      <w:pPr>
+        <w:pBdr>
+          <w:top w:val="nil"/>
+          <w:left w:val="nil"/>
+          <w:bottom w:val="nil"/>
+          <w:right w:val="nil"/>
+          <w:between w:val="nil"/>
+        </w:pBdr>
+        <w:tabs>
+          <w:tab w:val="left" w:pos="993"/>
+        </w:tabs>
+        <w:ind w:left="283"/>
+        <w:jc w:val="both"/>
+        <w:rPr>
+          <w:sz w:val="28"/>
+          <w:szCs w:val="28"/>
+        </w:rPr>
+      </w:pPr>
+    </w:p>
+    <w:p>
+      <w:pPr>
+        <w:pBdr>
+          <w:top w:val="nil"/>
+          <w:left w:val="nil"/>
+          <w:bottom w:val="nil"/>
+          <w:right w:val="nil"/>
+          <w:between w:val="nil"/>
+        </w:pBdr>
+        <w:tabs>
+          <w:tab w:val="left" w:pos="993"/>
+        </w:tabs>
+        <w:ind w:left="283"/>
+        <w:rPr>
+          <w:sz w:val="28"/>
+          <w:szCs w:val="28"/>
+        </w:rPr>
+      </w:pPr>
+      <w:r>
+        <w:lastRenderedPageBreak/>
+        <w:fldChar w:fldCharType="begin"/>
+      </w:r>
+      <w:r>
+        <w:instrText xml:space="preserve"> INCLUDEPICTURE "/Users/phixiss/Library/Group Containers/UBF8T346G9.ms/WebArchiveCopyPasteTempFiles/com.microsoft.Word/09-Live-Processes-on-an-iPhone.png" \* MERGEFORMATINET </w:instrText>
+      </w:r>
+      <w:r>
+        <w:fldChar w:fldCharType="separate"/>
+      </w:r>
+      <w:r>
+        <w:rPr>
+          <w:noProof/>
+        </w:rPr>
+        <w:drawing>
+          <wp:inline distT="0" distB="0" distL="0" distR="0" wp14:anchorId="12976583" wp14:editId="551E132D">
+            <wp:extent cx="6151880" cy="3049270"/>
+            <wp:effectExtent l="0" t="0" r="0" b="0"/>
+            <wp:docPr id="1322543978" name="Picture 31" descr="List of processes"/>
+            <wp:cNvGraphicFramePr>
+              <a:graphicFrameLocks xmlns:a="http://schemas.openxmlformats.org/drawingml/2006/main" noChangeAspect="1"/>
+            </wp:cNvGraphicFramePr>
+            <a:graphic xmlns:a="http://schemas.openxmlformats.org/drawingml/2006/main">
+              <a:graphicData uri="http://schemas.openxmlformats.org/drawingml/2006/picture">
+                <pic:pic xmlns:pic="http://schemas.openxmlformats.org/drawingml/2006/picture">
+                  <pic:nvPicPr>
+                    <pic:cNvPr id="0" name="Picture 5" descr="List of processes"/>
+                    <pic:cNvPicPr>
+                      <a:picLocks noChangeAspect="1" noChangeArrowheads="1"/>
+                    </pic:cNvPicPr>
+                  </pic:nvPicPr>
+                  <pic:blipFill>
+                    <a:blip r:embed="rId32">
+                      <a:extLst>
+                        <a:ext uri="{28A0092B-C50C-407E-A947-70E740481C1C}">
+                          <a14:useLocalDpi xmlns:a14="http://schemas.microsoft.com/office/drawing/2010/main" val="0"/>
+                        </a:ext>
+                      </a:extLst>
+                    </a:blip>
+                    <a:srcRect/>
+                    <a:stretch>
+                      <a:fillRect/>
+                    </a:stretch>
+                  </pic:blipFill>
+                  <pic:spPr bwMode="auto">
+                    <a:xfrm>
+                      <a:off x="0" y="0"/>
+                      <a:ext cx="6151880" cy="3049270"/>
+                    </a:xfrm>
+                    <a:prstGeom prst="rect">
+                      <a:avLst/>
+                    </a:prstGeom>
+                    <a:noFill/>
+                    <a:ln>
+                      <a:noFill/>
+                    </a:ln>
+                  </pic:spPr>
+                </pic:pic>
+              </a:graphicData>
+            </a:graphic>
+          </wp:inline>
+        </w:drawing>
+      </w:r>
+      <w:r>
+        <w:fldChar w:fldCharType="end"/>
+      </w:r>
+    </w:p>
+    <w:p>
+      <w:pPr>
+        <w:pBdr>
+          <w:top w:val="nil"/>
+          <w:left w:val="nil"/>
+          <w:bottom w:val="nil"/>
+          <w:right w:val="nil"/>
+          <w:between w:val="nil"/>
+        </w:pBdr>
+        <w:tabs>
+          <w:tab w:val="left" w:pos="993"/>
+        </w:tabs>
+        <w:ind w:left="283"/>
+        <w:jc w:val="both"/>
+        <w:rPr>
+          <w:sz w:val="28"/>
+          <w:szCs w:val="28"/>
+          <w:lang w:val="en-US"/>
+        </w:rPr>
+      </w:pPr>
+    </w:p>
+    <w:p>
+      <w:pPr>
+        <w:pBdr>
+          <w:top w:val="nil"/>
+          <w:left w:val="nil"/>
+          <w:bottom w:val="nil"/>
+          <w:right w:val="nil"/>
+          <w:between w:val="nil"/>
+        </w:pBdr>
+        <w:tabs>
+          <w:tab w:val="left" w:pos="993"/>
+        </w:tabs>
         <w:jc w:val="both"/>
         <w:rPr>
           <w:color w:val="000000"/>
@@ -9871,6 +10521,7 @@
         <w:tabs>
           <w:tab w:val="left" w:pos="993"/>
         </w:tabs>
+        <w:spacing w:after="240"/>
         <w:ind w:left="566" w:hanging="283"/>
         <w:jc w:val="both"/>
         <w:rPr>
@@ -9926,7 +10577,6 @@
           <w:sz w:val="28"/>
           <w:szCs w:val="28"/>
         </w:rPr>
-        <w:lastRenderedPageBreak/>
         <w:t>No, iOS doesn't support managing workflows from a terminal. iOS uses a sandbox model that limits access to system resources for each application. This makes the system more secure and stable, but also makes it difficult to directly control processes from the terminal. However, users who have jailbroken their iOS devices can access the command line directly, either by using an app like MobileTerminal or by connecting directly to the device via SSH.</w:t>
       </w:r>
     </w:p>
@@ -9963,6 +10613,7 @@
           <w:right w:val="nil"/>
           <w:between w:val="nil"/>
         </w:pBdr>
+        <w:spacing w:after="240"/>
         <w:ind w:left="566" w:hanging="283"/>
         <w:jc w:val="both"/>
         <w:rPr>
@@ -10019,23 +10670,7 @@
     </w:p>
     <w:p>
       <w:pPr>
-        <w:pBdr>
-          <w:top w:val="nil"/>
-          <w:left w:val="nil"/>
-          <w:bottom w:val="nil"/>
-          <w:right w:val="nil"/>
-          <w:between w:val="nil"/>
-        </w:pBdr>
-        <w:jc w:val="both"/>
-        <w:rPr>
-          <w:color w:val="000000"/>
-          <w:sz w:val="28"/>
-          <w:szCs w:val="28"/>
-        </w:rPr>
-      </w:pPr>
-    </w:p>
-    <w:p>
-      <w:pPr>
+        <w:ind w:left="566"/>
         <w:jc w:val="both"/>
         <w:rPr>
           <w:b/>
@@ -10046,9 +10681,1710 @@
           <w:lang w:val="uk-UA"/>
         </w:rPr>
       </w:pPr>
+      <w:r>
+        <w:rPr>
+          <w:sz w:val="28"/>
+          <w:szCs w:val="28"/>
+          <w:lang w:val="uk-UA"/>
+        </w:rPr>
+        <w:t xml:space="preserve">I </w:t>
+      </w:r>
+      <w:proofErr w:type="spellStart"/>
+      <w:r>
+        <w:rPr>
+          <w:sz w:val="28"/>
+          <w:szCs w:val="28"/>
+          <w:lang w:val="uk-UA"/>
+        </w:rPr>
+        <w:t>did</w:t>
+      </w:r>
+      <w:proofErr w:type="spellEnd"/>
+      <w:r>
+        <w:rPr>
+          <w:sz w:val="28"/>
+          <w:szCs w:val="28"/>
+          <w:lang w:val="uk-UA"/>
+        </w:rPr>
+        <w:t xml:space="preserve"> </w:t>
+      </w:r>
+      <w:proofErr w:type="spellStart"/>
+      <w:r>
+        <w:rPr>
+          <w:sz w:val="28"/>
+          <w:szCs w:val="28"/>
+          <w:lang w:val="uk-UA"/>
+        </w:rPr>
+        <w:t>some</w:t>
+      </w:r>
+      <w:proofErr w:type="spellEnd"/>
+      <w:r>
+        <w:rPr>
+          <w:sz w:val="28"/>
+          <w:szCs w:val="28"/>
+          <w:lang w:val="uk-UA"/>
+        </w:rPr>
+        <w:t xml:space="preserve"> </w:t>
+      </w:r>
+      <w:proofErr w:type="spellStart"/>
+      <w:r>
+        <w:rPr>
+          <w:sz w:val="28"/>
+          <w:szCs w:val="28"/>
+          <w:lang w:val="uk-UA"/>
+        </w:rPr>
+        <w:t>research</w:t>
+      </w:r>
+      <w:proofErr w:type="spellEnd"/>
+      <w:r>
+        <w:rPr>
+          <w:sz w:val="28"/>
+          <w:szCs w:val="28"/>
+          <w:lang w:val="uk-UA"/>
+        </w:rPr>
+        <w:t xml:space="preserve"> </w:t>
+      </w:r>
+      <w:proofErr w:type="spellStart"/>
+      <w:r>
+        <w:rPr>
+          <w:sz w:val="28"/>
+          <w:szCs w:val="28"/>
+          <w:lang w:val="uk-UA"/>
+        </w:rPr>
+        <w:t>in</w:t>
+      </w:r>
+      <w:proofErr w:type="spellEnd"/>
+      <w:r>
+        <w:rPr>
+          <w:sz w:val="28"/>
+          <w:szCs w:val="28"/>
+          <w:lang w:val="uk-UA"/>
+        </w:rPr>
+        <w:t xml:space="preserve"> </w:t>
+      </w:r>
+      <w:proofErr w:type="spellStart"/>
+      <w:r>
+        <w:rPr>
+          <w:sz w:val="28"/>
+          <w:szCs w:val="28"/>
+          <w:lang w:val="uk-UA"/>
+        </w:rPr>
+        <w:t>the</w:t>
+      </w:r>
+      <w:proofErr w:type="spellEnd"/>
+      <w:r>
+        <w:rPr>
+          <w:sz w:val="28"/>
+          <w:szCs w:val="28"/>
+          <w:lang w:val="uk-UA"/>
+        </w:rPr>
+        <w:t xml:space="preserve"> </w:t>
+      </w:r>
+      <w:proofErr w:type="spellStart"/>
+      <w:r>
+        <w:rPr>
+          <w:sz w:val="28"/>
+          <w:szCs w:val="28"/>
+          <w:lang w:val="uk-UA"/>
+        </w:rPr>
+        <w:t>App</w:t>
+      </w:r>
+      <w:proofErr w:type="spellEnd"/>
+      <w:r>
+        <w:rPr>
+          <w:sz w:val="28"/>
+          <w:szCs w:val="28"/>
+          <w:lang w:val="uk-UA"/>
+        </w:rPr>
+        <w:t xml:space="preserve"> </w:t>
+      </w:r>
+      <w:proofErr w:type="spellStart"/>
+      <w:r>
+        <w:rPr>
+          <w:sz w:val="28"/>
+          <w:szCs w:val="28"/>
+          <w:lang w:val="uk-UA"/>
+        </w:rPr>
+        <w:t>Store</w:t>
+      </w:r>
+      <w:proofErr w:type="spellEnd"/>
+      <w:r>
+        <w:rPr>
+          <w:sz w:val="28"/>
+          <w:szCs w:val="28"/>
+          <w:lang w:val="uk-UA"/>
+        </w:rPr>
+        <w:t xml:space="preserve"> </w:t>
+      </w:r>
+      <w:proofErr w:type="spellStart"/>
+      <w:r>
+        <w:rPr>
+          <w:sz w:val="28"/>
+          <w:szCs w:val="28"/>
+          <w:lang w:val="uk-UA"/>
+        </w:rPr>
+        <w:t>and</w:t>
+      </w:r>
+      <w:proofErr w:type="spellEnd"/>
+      <w:r>
+        <w:rPr>
+          <w:sz w:val="28"/>
+          <w:szCs w:val="28"/>
+          <w:lang w:val="uk-UA"/>
+        </w:rPr>
+        <w:t xml:space="preserve"> </w:t>
+      </w:r>
+      <w:proofErr w:type="spellStart"/>
+      <w:r>
+        <w:rPr>
+          <w:sz w:val="28"/>
+          <w:szCs w:val="28"/>
+          <w:lang w:val="uk-UA"/>
+        </w:rPr>
+        <w:t>none</w:t>
+      </w:r>
+      <w:proofErr w:type="spellEnd"/>
+      <w:r>
+        <w:rPr>
+          <w:sz w:val="28"/>
+          <w:szCs w:val="28"/>
+          <w:lang w:val="uk-UA"/>
+        </w:rPr>
+        <w:t xml:space="preserve"> </w:t>
+      </w:r>
+      <w:proofErr w:type="spellStart"/>
+      <w:r>
+        <w:rPr>
+          <w:sz w:val="28"/>
+          <w:szCs w:val="28"/>
+          <w:lang w:val="uk-UA"/>
+        </w:rPr>
+        <w:t>of</w:t>
+      </w:r>
+      <w:proofErr w:type="spellEnd"/>
+      <w:r>
+        <w:rPr>
+          <w:sz w:val="28"/>
+          <w:szCs w:val="28"/>
+          <w:lang w:val="uk-UA"/>
+        </w:rPr>
+        <w:t xml:space="preserve"> </w:t>
+      </w:r>
+      <w:proofErr w:type="spellStart"/>
+      <w:r>
+        <w:rPr>
+          <w:sz w:val="28"/>
+          <w:szCs w:val="28"/>
+          <w:lang w:val="uk-UA"/>
+        </w:rPr>
+        <w:t>the</w:t>
+      </w:r>
+      <w:proofErr w:type="spellEnd"/>
+      <w:r>
+        <w:rPr>
+          <w:sz w:val="28"/>
+          <w:szCs w:val="28"/>
+          <w:lang w:val="uk-UA"/>
+        </w:rPr>
+        <w:t xml:space="preserve"> </w:t>
+      </w:r>
+      <w:proofErr w:type="spellStart"/>
+      <w:r>
+        <w:rPr>
+          <w:sz w:val="28"/>
+          <w:szCs w:val="28"/>
+          <w:lang w:val="uk-UA"/>
+        </w:rPr>
+        <w:t>system</w:t>
+      </w:r>
+      <w:proofErr w:type="spellEnd"/>
+      <w:r>
+        <w:rPr>
+          <w:sz w:val="28"/>
+          <w:szCs w:val="28"/>
+          <w:lang w:val="uk-UA"/>
+        </w:rPr>
+        <w:t xml:space="preserve"> </w:t>
+      </w:r>
+      <w:proofErr w:type="spellStart"/>
+      <w:r>
+        <w:rPr>
+          <w:sz w:val="28"/>
+          <w:szCs w:val="28"/>
+          <w:lang w:val="uk-UA"/>
+        </w:rPr>
+        <w:t>monitoring</w:t>
+      </w:r>
+      <w:proofErr w:type="spellEnd"/>
+      <w:r>
+        <w:rPr>
+          <w:sz w:val="28"/>
+          <w:szCs w:val="28"/>
+          <w:lang w:val="uk-UA"/>
+        </w:rPr>
+        <w:t xml:space="preserve"> </w:t>
+      </w:r>
+      <w:proofErr w:type="spellStart"/>
+      <w:r>
+        <w:rPr>
+          <w:sz w:val="28"/>
+          <w:szCs w:val="28"/>
+          <w:lang w:val="uk-UA"/>
+        </w:rPr>
+        <w:t>apps</w:t>
+      </w:r>
+      <w:proofErr w:type="spellEnd"/>
+      <w:r>
+        <w:rPr>
+          <w:sz w:val="28"/>
+          <w:szCs w:val="28"/>
+          <w:lang w:val="uk-UA"/>
+        </w:rPr>
+        <w:t xml:space="preserve"> </w:t>
+      </w:r>
+      <w:proofErr w:type="spellStart"/>
+      <w:r>
+        <w:rPr>
+          <w:sz w:val="28"/>
+          <w:szCs w:val="28"/>
+          <w:lang w:val="uk-UA"/>
+        </w:rPr>
+        <w:t>worked</w:t>
+      </w:r>
+      <w:proofErr w:type="spellEnd"/>
+      <w:r>
+        <w:rPr>
+          <w:sz w:val="28"/>
+          <w:szCs w:val="28"/>
+          <w:lang w:val="uk-UA"/>
+        </w:rPr>
+        <w:t xml:space="preserve"> </w:t>
+      </w:r>
+      <w:proofErr w:type="spellStart"/>
+      <w:r>
+        <w:rPr>
+          <w:sz w:val="28"/>
+          <w:szCs w:val="28"/>
+          <w:lang w:val="uk-UA"/>
+        </w:rPr>
+        <w:t>in</w:t>
+      </w:r>
+      <w:proofErr w:type="spellEnd"/>
+      <w:r>
+        <w:rPr>
+          <w:sz w:val="28"/>
+          <w:szCs w:val="28"/>
+          <w:lang w:val="uk-UA"/>
+        </w:rPr>
+        <w:t xml:space="preserve"> </w:t>
+      </w:r>
+      <w:proofErr w:type="spellStart"/>
+      <w:r>
+        <w:rPr>
+          <w:sz w:val="28"/>
+          <w:szCs w:val="28"/>
+          <w:lang w:val="uk-UA"/>
+        </w:rPr>
+        <w:t>the</w:t>
+      </w:r>
+      <w:proofErr w:type="spellEnd"/>
+      <w:r>
+        <w:rPr>
+          <w:sz w:val="28"/>
+          <w:szCs w:val="28"/>
+          <w:lang w:val="uk-UA"/>
+        </w:rPr>
+        <w:t xml:space="preserve"> </w:t>
+      </w:r>
+      <w:proofErr w:type="spellStart"/>
+      <w:r>
+        <w:rPr>
+          <w:sz w:val="28"/>
+          <w:szCs w:val="28"/>
+          <w:lang w:val="uk-UA"/>
+        </w:rPr>
+        <w:t>functionality</w:t>
+      </w:r>
+      <w:proofErr w:type="spellEnd"/>
+      <w:r>
+        <w:rPr>
+          <w:sz w:val="28"/>
+          <w:szCs w:val="28"/>
+          <w:lang w:val="uk-UA"/>
+        </w:rPr>
+        <w:t xml:space="preserve"> </w:t>
+      </w:r>
+      <w:proofErr w:type="spellStart"/>
+      <w:r>
+        <w:rPr>
+          <w:sz w:val="28"/>
+          <w:szCs w:val="28"/>
+          <w:lang w:val="uk-UA"/>
+        </w:rPr>
+        <w:t>we</w:t>
+      </w:r>
+      <w:proofErr w:type="spellEnd"/>
+      <w:r>
+        <w:rPr>
+          <w:sz w:val="28"/>
+          <w:szCs w:val="28"/>
+          <w:lang w:val="uk-UA"/>
+        </w:rPr>
+        <w:t xml:space="preserve"> </w:t>
+      </w:r>
+      <w:proofErr w:type="spellStart"/>
+      <w:r>
+        <w:rPr>
+          <w:sz w:val="28"/>
+          <w:szCs w:val="28"/>
+          <w:lang w:val="uk-UA"/>
+        </w:rPr>
+        <w:t>needed</w:t>
+      </w:r>
+      <w:proofErr w:type="spellEnd"/>
+      <w:r>
+        <w:rPr>
+          <w:sz w:val="28"/>
+          <w:szCs w:val="28"/>
+          <w:lang w:val="uk-UA"/>
+        </w:rPr>
+        <w:t xml:space="preserve">, </w:t>
+      </w:r>
+      <w:proofErr w:type="spellStart"/>
+      <w:r>
+        <w:rPr>
+          <w:sz w:val="28"/>
+          <w:szCs w:val="28"/>
+          <w:lang w:val="uk-UA"/>
+        </w:rPr>
+        <w:t>but</w:t>
+      </w:r>
+      <w:proofErr w:type="spellEnd"/>
+      <w:r>
+        <w:rPr>
+          <w:sz w:val="28"/>
+          <w:szCs w:val="28"/>
+          <w:lang w:val="uk-UA"/>
+        </w:rPr>
+        <w:t xml:space="preserve"> </w:t>
+      </w:r>
+      <w:proofErr w:type="spellStart"/>
+      <w:r>
+        <w:rPr>
+          <w:sz w:val="28"/>
+          <w:szCs w:val="28"/>
+          <w:lang w:val="uk-UA"/>
+        </w:rPr>
+        <w:t>they</w:t>
+      </w:r>
+      <w:proofErr w:type="spellEnd"/>
+      <w:r>
+        <w:rPr>
+          <w:sz w:val="28"/>
+          <w:szCs w:val="28"/>
+          <w:lang w:val="uk-UA"/>
+        </w:rPr>
+        <w:t xml:space="preserve"> </w:t>
+      </w:r>
+      <w:proofErr w:type="spellStart"/>
+      <w:r>
+        <w:rPr>
+          <w:sz w:val="28"/>
+          <w:szCs w:val="28"/>
+          <w:lang w:val="uk-UA"/>
+        </w:rPr>
+        <w:t>showed</w:t>
+      </w:r>
+      <w:proofErr w:type="spellEnd"/>
+      <w:r>
+        <w:rPr>
+          <w:sz w:val="28"/>
+          <w:szCs w:val="28"/>
+          <w:lang w:val="uk-UA"/>
+        </w:rPr>
+        <w:t xml:space="preserve"> </w:t>
+      </w:r>
+      <w:proofErr w:type="spellStart"/>
+      <w:r>
+        <w:rPr>
+          <w:sz w:val="28"/>
+          <w:szCs w:val="28"/>
+          <w:lang w:val="uk-UA"/>
+        </w:rPr>
+        <w:t>some</w:t>
+      </w:r>
+      <w:proofErr w:type="spellEnd"/>
+      <w:r>
+        <w:rPr>
+          <w:sz w:val="28"/>
+          <w:szCs w:val="28"/>
+          <w:lang w:val="uk-UA"/>
+        </w:rPr>
+        <w:t xml:space="preserve"> </w:t>
+      </w:r>
+      <w:proofErr w:type="spellStart"/>
+      <w:r>
+        <w:rPr>
+          <w:sz w:val="28"/>
+          <w:szCs w:val="28"/>
+          <w:lang w:val="uk-UA"/>
+        </w:rPr>
+        <w:t>information</w:t>
+      </w:r>
+      <w:proofErr w:type="spellEnd"/>
+      <w:r>
+        <w:rPr>
+          <w:sz w:val="28"/>
+          <w:szCs w:val="28"/>
+          <w:lang w:val="uk-UA"/>
+        </w:rPr>
+        <w:t xml:space="preserve"> </w:t>
+      </w:r>
+      <w:proofErr w:type="spellStart"/>
+      <w:r>
+        <w:rPr>
+          <w:sz w:val="28"/>
+          <w:szCs w:val="28"/>
+          <w:lang w:val="uk-UA"/>
+        </w:rPr>
+        <w:t>about</w:t>
+      </w:r>
+      <w:proofErr w:type="spellEnd"/>
+      <w:r>
+        <w:rPr>
+          <w:sz w:val="28"/>
+          <w:szCs w:val="28"/>
+          <w:lang w:val="uk-UA"/>
+        </w:rPr>
+        <w:t xml:space="preserve"> </w:t>
+      </w:r>
+      <w:proofErr w:type="spellStart"/>
+      <w:r>
+        <w:rPr>
+          <w:sz w:val="28"/>
+          <w:szCs w:val="28"/>
+          <w:lang w:val="uk-UA"/>
+        </w:rPr>
+        <w:t>battery</w:t>
+      </w:r>
+      <w:proofErr w:type="spellEnd"/>
+      <w:r>
+        <w:rPr>
+          <w:sz w:val="28"/>
+          <w:szCs w:val="28"/>
+          <w:lang w:val="uk-UA"/>
+        </w:rPr>
+        <w:t xml:space="preserve">, </w:t>
+      </w:r>
+      <w:proofErr w:type="spellStart"/>
+      <w:r>
+        <w:rPr>
+          <w:sz w:val="28"/>
+          <w:szCs w:val="28"/>
+          <w:lang w:val="uk-UA"/>
+        </w:rPr>
+        <w:t>memory</w:t>
+      </w:r>
+      <w:proofErr w:type="spellEnd"/>
+      <w:r>
+        <w:rPr>
+          <w:sz w:val="28"/>
+          <w:szCs w:val="28"/>
+          <w:lang w:val="uk-UA"/>
+        </w:rPr>
+        <w:t xml:space="preserve"> </w:t>
+      </w:r>
+      <w:proofErr w:type="spellStart"/>
+      <w:r>
+        <w:rPr>
+          <w:sz w:val="28"/>
+          <w:szCs w:val="28"/>
+          <w:lang w:val="uk-UA"/>
+        </w:rPr>
+        <w:t>usage</w:t>
+      </w:r>
+      <w:proofErr w:type="spellEnd"/>
+      <w:r>
+        <w:rPr>
+          <w:sz w:val="28"/>
+          <w:szCs w:val="28"/>
+          <w:lang w:val="uk-UA"/>
+        </w:rPr>
+        <w:t xml:space="preserve">, CPU </w:t>
+      </w:r>
+      <w:proofErr w:type="spellStart"/>
+      <w:r>
+        <w:rPr>
+          <w:sz w:val="28"/>
+          <w:szCs w:val="28"/>
+          <w:lang w:val="uk-UA"/>
+        </w:rPr>
+        <w:t>usage</w:t>
+      </w:r>
+      <w:proofErr w:type="spellEnd"/>
+      <w:r>
+        <w:rPr>
+          <w:sz w:val="28"/>
+          <w:szCs w:val="28"/>
+          <w:lang w:val="uk-UA"/>
+        </w:rPr>
+        <w:t xml:space="preserve">, </w:t>
+      </w:r>
+      <w:proofErr w:type="spellStart"/>
+      <w:r>
+        <w:rPr>
+          <w:sz w:val="28"/>
+          <w:szCs w:val="28"/>
+          <w:lang w:val="uk-UA"/>
+        </w:rPr>
+        <w:t>but</w:t>
+      </w:r>
+      <w:proofErr w:type="spellEnd"/>
+      <w:r>
+        <w:rPr>
+          <w:sz w:val="28"/>
+          <w:szCs w:val="28"/>
+          <w:lang w:val="uk-UA"/>
+        </w:rPr>
+        <w:t xml:space="preserve"> </w:t>
+      </w:r>
+      <w:proofErr w:type="spellStart"/>
+      <w:r>
+        <w:rPr>
+          <w:sz w:val="28"/>
+          <w:szCs w:val="28"/>
+          <w:lang w:val="uk-UA"/>
+        </w:rPr>
+        <w:t>not</w:t>
+      </w:r>
+      <w:proofErr w:type="spellEnd"/>
+      <w:r>
+        <w:rPr>
+          <w:sz w:val="28"/>
+          <w:szCs w:val="28"/>
+          <w:lang w:val="uk-UA"/>
+        </w:rPr>
+        <w:t xml:space="preserve"> </w:t>
+      </w:r>
+      <w:proofErr w:type="spellStart"/>
+      <w:r>
+        <w:rPr>
+          <w:sz w:val="28"/>
+          <w:szCs w:val="28"/>
+          <w:lang w:val="uk-UA"/>
+        </w:rPr>
+        <w:t>quite</w:t>
+      </w:r>
+      <w:proofErr w:type="spellEnd"/>
+      <w:r>
+        <w:rPr>
+          <w:sz w:val="28"/>
+          <w:szCs w:val="28"/>
+          <w:lang w:val="uk-UA"/>
+        </w:rPr>
+        <w:t xml:space="preserve"> </w:t>
+      </w:r>
+      <w:proofErr w:type="spellStart"/>
+      <w:r>
+        <w:rPr>
+          <w:sz w:val="28"/>
+          <w:szCs w:val="28"/>
+          <w:lang w:val="uk-UA"/>
+        </w:rPr>
+        <w:t>the</w:t>
+      </w:r>
+      <w:proofErr w:type="spellEnd"/>
+      <w:r>
+        <w:rPr>
+          <w:sz w:val="28"/>
+          <w:szCs w:val="28"/>
+          <w:lang w:val="uk-UA"/>
+        </w:rPr>
+        <w:t xml:space="preserve"> </w:t>
+      </w:r>
+      <w:proofErr w:type="spellStart"/>
+      <w:r>
+        <w:rPr>
+          <w:sz w:val="28"/>
+          <w:szCs w:val="28"/>
+          <w:lang w:val="uk-UA"/>
+        </w:rPr>
+        <w:t>exact</w:t>
+      </w:r>
+      <w:proofErr w:type="spellEnd"/>
+      <w:r>
+        <w:rPr>
+          <w:sz w:val="28"/>
+          <w:szCs w:val="28"/>
+          <w:lang w:val="uk-UA"/>
+        </w:rPr>
+        <w:t xml:space="preserve"> </w:t>
+      </w:r>
+      <w:proofErr w:type="spellStart"/>
+      <w:r>
+        <w:rPr>
+          <w:sz w:val="28"/>
+          <w:szCs w:val="28"/>
+          <w:lang w:val="uk-UA"/>
+        </w:rPr>
+        <w:t>information</w:t>
+      </w:r>
+      <w:proofErr w:type="spellEnd"/>
+      <w:r>
+        <w:rPr>
+          <w:sz w:val="28"/>
+          <w:szCs w:val="28"/>
+          <w:lang w:val="uk-UA"/>
+        </w:rPr>
+        <w:t xml:space="preserve"> </w:t>
+      </w:r>
+      <w:proofErr w:type="spellStart"/>
+      <w:r>
+        <w:rPr>
+          <w:sz w:val="28"/>
+          <w:szCs w:val="28"/>
+          <w:lang w:val="uk-UA"/>
+        </w:rPr>
+        <w:t>we</w:t>
+      </w:r>
+      <w:proofErr w:type="spellEnd"/>
+      <w:r>
+        <w:rPr>
+          <w:sz w:val="28"/>
+          <w:szCs w:val="28"/>
+          <w:lang w:val="uk-UA"/>
+        </w:rPr>
+        <w:t xml:space="preserve"> </w:t>
+      </w:r>
+      <w:proofErr w:type="spellStart"/>
+      <w:r>
+        <w:rPr>
+          <w:sz w:val="28"/>
+          <w:szCs w:val="28"/>
+          <w:lang w:val="uk-UA"/>
+        </w:rPr>
+        <w:t>can</w:t>
+      </w:r>
+      <w:proofErr w:type="spellEnd"/>
+      <w:r>
+        <w:rPr>
+          <w:sz w:val="28"/>
+          <w:szCs w:val="28"/>
+          <w:lang w:val="uk-UA"/>
+        </w:rPr>
+        <w:t xml:space="preserve"> </w:t>
+      </w:r>
+      <w:proofErr w:type="spellStart"/>
+      <w:r>
+        <w:rPr>
+          <w:sz w:val="28"/>
+          <w:szCs w:val="28"/>
+          <w:lang w:val="uk-UA"/>
+        </w:rPr>
+        <w:t>view</w:t>
+      </w:r>
+      <w:proofErr w:type="spellEnd"/>
+      <w:r>
+        <w:rPr>
+          <w:sz w:val="28"/>
+          <w:szCs w:val="28"/>
+          <w:lang w:val="uk-UA"/>
+        </w:rPr>
+        <w:t xml:space="preserve"> </w:t>
+      </w:r>
+      <w:proofErr w:type="spellStart"/>
+      <w:r>
+        <w:rPr>
+          <w:sz w:val="28"/>
+          <w:szCs w:val="28"/>
+          <w:lang w:val="uk-UA"/>
+        </w:rPr>
+        <w:t>in</w:t>
+      </w:r>
+      <w:proofErr w:type="spellEnd"/>
+      <w:r>
+        <w:rPr>
+          <w:sz w:val="28"/>
+          <w:szCs w:val="28"/>
+          <w:lang w:val="uk-UA"/>
+        </w:rPr>
+        <w:t xml:space="preserve"> </w:t>
+      </w:r>
+      <w:proofErr w:type="spellStart"/>
+      <w:r>
+        <w:rPr>
+          <w:sz w:val="28"/>
+          <w:szCs w:val="28"/>
+          <w:lang w:val="uk-UA"/>
+        </w:rPr>
+        <w:t>iPhone</w:t>
+      </w:r>
+      <w:proofErr w:type="spellEnd"/>
+      <w:r>
+        <w:rPr>
+          <w:sz w:val="28"/>
+          <w:szCs w:val="28"/>
+          <w:lang w:val="uk-UA"/>
+        </w:rPr>
+        <w:t xml:space="preserve"> </w:t>
+      </w:r>
+      <w:proofErr w:type="spellStart"/>
+      <w:r>
+        <w:rPr>
+          <w:sz w:val="28"/>
+          <w:szCs w:val="28"/>
+          <w:lang w:val="uk-UA"/>
+        </w:rPr>
+        <w:t>settings</w:t>
+      </w:r>
+      <w:proofErr w:type="spellEnd"/>
+      <w:r>
+        <w:rPr>
+          <w:sz w:val="28"/>
+          <w:szCs w:val="28"/>
+          <w:lang w:val="uk-UA"/>
+        </w:rPr>
+        <w:t xml:space="preserve"> </w:t>
+      </w:r>
+      <w:proofErr w:type="spellStart"/>
+      <w:r>
+        <w:rPr>
+          <w:sz w:val="28"/>
+          <w:szCs w:val="28"/>
+          <w:lang w:val="uk-UA"/>
+        </w:rPr>
+        <w:t>anyway</w:t>
+      </w:r>
+      <w:proofErr w:type="spellEnd"/>
+      <w:r>
+        <w:rPr>
+          <w:sz w:val="28"/>
+          <w:szCs w:val="28"/>
+          <w:lang w:val="uk-UA"/>
+        </w:rPr>
+        <w:t xml:space="preserve">. </w:t>
+      </w:r>
+      <w:proofErr w:type="spellStart"/>
+      <w:r>
+        <w:rPr>
+          <w:sz w:val="28"/>
+          <w:szCs w:val="28"/>
+          <w:lang w:val="uk-UA"/>
+        </w:rPr>
+        <w:t>Perhaps</w:t>
+      </w:r>
+      <w:proofErr w:type="spellEnd"/>
+      <w:r>
+        <w:rPr>
+          <w:sz w:val="28"/>
+          <w:szCs w:val="28"/>
+          <w:lang w:val="uk-UA"/>
+        </w:rPr>
+        <w:t xml:space="preserve"> </w:t>
+      </w:r>
+      <w:proofErr w:type="spellStart"/>
+      <w:r>
+        <w:rPr>
+          <w:sz w:val="28"/>
+          <w:szCs w:val="28"/>
+          <w:lang w:val="uk-UA"/>
+        </w:rPr>
+        <w:t>paid</w:t>
+      </w:r>
+      <w:proofErr w:type="spellEnd"/>
+      <w:r>
+        <w:rPr>
+          <w:sz w:val="28"/>
+          <w:szCs w:val="28"/>
+          <w:lang w:val="uk-UA"/>
+        </w:rPr>
+        <w:t xml:space="preserve"> </w:t>
+      </w:r>
+      <w:proofErr w:type="spellStart"/>
+      <w:r>
+        <w:rPr>
+          <w:sz w:val="28"/>
+          <w:szCs w:val="28"/>
+          <w:lang w:val="uk-UA"/>
+        </w:rPr>
+        <w:t>apps</w:t>
+      </w:r>
+      <w:proofErr w:type="spellEnd"/>
+      <w:r>
+        <w:rPr>
+          <w:sz w:val="28"/>
+          <w:szCs w:val="28"/>
+          <w:lang w:val="uk-UA"/>
+        </w:rPr>
+        <w:t xml:space="preserve"> </w:t>
+      </w:r>
+      <w:proofErr w:type="spellStart"/>
+      <w:r>
+        <w:rPr>
+          <w:sz w:val="28"/>
+          <w:szCs w:val="28"/>
+          <w:lang w:val="uk-UA"/>
+        </w:rPr>
+        <w:t>would</w:t>
+      </w:r>
+      <w:proofErr w:type="spellEnd"/>
+      <w:r>
+        <w:rPr>
+          <w:sz w:val="28"/>
+          <w:szCs w:val="28"/>
+          <w:lang w:val="uk-UA"/>
+        </w:rPr>
+        <w:t xml:space="preserve"> </w:t>
+      </w:r>
+      <w:proofErr w:type="spellStart"/>
+      <w:r>
+        <w:rPr>
+          <w:sz w:val="28"/>
+          <w:szCs w:val="28"/>
+          <w:lang w:val="uk-UA"/>
+        </w:rPr>
+        <w:t>show</w:t>
+      </w:r>
+      <w:proofErr w:type="spellEnd"/>
+      <w:r>
+        <w:rPr>
+          <w:sz w:val="28"/>
+          <w:szCs w:val="28"/>
+          <w:lang w:val="uk-UA"/>
+        </w:rPr>
+        <w:t xml:space="preserve"> </w:t>
+      </w:r>
+      <w:proofErr w:type="spellStart"/>
+      <w:r>
+        <w:rPr>
+          <w:sz w:val="28"/>
+          <w:szCs w:val="28"/>
+          <w:lang w:val="uk-UA"/>
+        </w:rPr>
+        <w:t>more</w:t>
+      </w:r>
+      <w:proofErr w:type="spellEnd"/>
+      <w:r>
+        <w:rPr>
+          <w:sz w:val="28"/>
+          <w:szCs w:val="28"/>
+          <w:lang w:val="uk-UA"/>
+        </w:rPr>
+        <w:t xml:space="preserve"> </w:t>
+      </w:r>
+      <w:proofErr w:type="spellStart"/>
+      <w:r>
+        <w:rPr>
+          <w:sz w:val="28"/>
+          <w:szCs w:val="28"/>
+          <w:lang w:val="uk-UA"/>
+        </w:rPr>
+        <w:t>parameters</w:t>
+      </w:r>
+      <w:proofErr w:type="spellEnd"/>
+      <w:r>
+        <w:rPr>
+          <w:sz w:val="28"/>
+          <w:szCs w:val="28"/>
+          <w:lang w:val="uk-UA"/>
+        </w:rPr>
+        <w:t xml:space="preserve">, </w:t>
+      </w:r>
+      <w:proofErr w:type="spellStart"/>
+      <w:r>
+        <w:rPr>
+          <w:sz w:val="28"/>
+          <w:szCs w:val="28"/>
+          <w:lang w:val="uk-UA"/>
+        </w:rPr>
+        <w:t>but</w:t>
+      </w:r>
+      <w:proofErr w:type="spellEnd"/>
+      <w:r>
+        <w:rPr>
+          <w:sz w:val="28"/>
+          <w:szCs w:val="28"/>
+          <w:lang w:val="uk-UA"/>
+        </w:rPr>
+        <w:t xml:space="preserve"> </w:t>
+      </w:r>
+      <w:proofErr w:type="spellStart"/>
+      <w:r>
+        <w:rPr>
+          <w:sz w:val="28"/>
+          <w:szCs w:val="28"/>
+          <w:lang w:val="uk-UA"/>
+        </w:rPr>
+        <w:t>for</w:t>
+      </w:r>
+      <w:proofErr w:type="spellEnd"/>
+      <w:r>
+        <w:rPr>
+          <w:sz w:val="28"/>
+          <w:szCs w:val="28"/>
+          <w:lang w:val="uk-UA"/>
+        </w:rPr>
+        <w:t xml:space="preserve"> </w:t>
+      </w:r>
+      <w:proofErr w:type="spellStart"/>
+      <w:r>
+        <w:rPr>
+          <w:sz w:val="28"/>
+          <w:szCs w:val="28"/>
+          <w:lang w:val="uk-UA"/>
+        </w:rPr>
+        <w:t>security</w:t>
+      </w:r>
+      <w:proofErr w:type="spellEnd"/>
+      <w:r>
+        <w:rPr>
+          <w:sz w:val="28"/>
+          <w:szCs w:val="28"/>
+          <w:lang w:val="uk-UA"/>
+        </w:rPr>
+        <w:t xml:space="preserve"> </w:t>
+      </w:r>
+      <w:proofErr w:type="spellStart"/>
+      <w:r>
+        <w:rPr>
+          <w:sz w:val="28"/>
+          <w:szCs w:val="28"/>
+          <w:lang w:val="uk-UA"/>
+        </w:rPr>
+        <w:t>reasons</w:t>
+      </w:r>
+      <w:proofErr w:type="spellEnd"/>
+      <w:r>
+        <w:rPr>
+          <w:sz w:val="28"/>
+          <w:szCs w:val="28"/>
+          <w:lang w:val="uk-UA"/>
+        </w:rPr>
+        <w:t xml:space="preserve">, </w:t>
+      </w:r>
+      <w:proofErr w:type="spellStart"/>
+      <w:r>
+        <w:rPr>
+          <w:sz w:val="28"/>
+          <w:szCs w:val="28"/>
+          <w:lang w:val="uk-UA"/>
+        </w:rPr>
+        <w:t>iOS</w:t>
+      </w:r>
+      <w:proofErr w:type="spellEnd"/>
+      <w:r>
+        <w:rPr>
+          <w:sz w:val="28"/>
+          <w:szCs w:val="28"/>
+          <w:lang w:val="uk-UA"/>
+        </w:rPr>
+        <w:t xml:space="preserve"> </w:t>
+      </w:r>
+      <w:proofErr w:type="spellStart"/>
+      <w:r>
+        <w:rPr>
+          <w:sz w:val="28"/>
+          <w:szCs w:val="28"/>
+          <w:lang w:val="uk-UA"/>
+        </w:rPr>
+        <w:t>does</w:t>
+      </w:r>
+      <w:proofErr w:type="spellEnd"/>
+      <w:r>
+        <w:rPr>
+          <w:sz w:val="28"/>
+          <w:szCs w:val="28"/>
+          <w:lang w:val="uk-UA"/>
+        </w:rPr>
+        <w:t xml:space="preserve"> </w:t>
+      </w:r>
+      <w:proofErr w:type="spellStart"/>
+      <w:r>
+        <w:rPr>
+          <w:sz w:val="28"/>
+          <w:szCs w:val="28"/>
+          <w:lang w:val="uk-UA"/>
+        </w:rPr>
+        <w:t>not</w:t>
+      </w:r>
+      <w:proofErr w:type="spellEnd"/>
+      <w:r>
+        <w:rPr>
+          <w:sz w:val="28"/>
+          <w:szCs w:val="28"/>
+          <w:lang w:val="uk-UA"/>
+        </w:rPr>
+        <w:t xml:space="preserve"> </w:t>
+      </w:r>
+      <w:proofErr w:type="spellStart"/>
+      <w:r>
+        <w:rPr>
+          <w:sz w:val="28"/>
+          <w:szCs w:val="28"/>
+          <w:lang w:val="uk-UA"/>
+        </w:rPr>
+        <w:t>allow</w:t>
+      </w:r>
+      <w:proofErr w:type="spellEnd"/>
+      <w:r>
+        <w:rPr>
+          <w:sz w:val="28"/>
+          <w:szCs w:val="28"/>
+          <w:lang w:val="uk-UA"/>
+        </w:rPr>
+        <w:t xml:space="preserve"> </w:t>
+      </w:r>
+      <w:proofErr w:type="spellStart"/>
+      <w:r>
+        <w:rPr>
+          <w:sz w:val="28"/>
+          <w:szCs w:val="28"/>
+          <w:lang w:val="uk-UA"/>
+        </w:rPr>
+        <w:t>third-party</w:t>
+      </w:r>
+      <w:proofErr w:type="spellEnd"/>
+      <w:r>
+        <w:rPr>
+          <w:sz w:val="28"/>
+          <w:szCs w:val="28"/>
+          <w:lang w:val="uk-UA"/>
+        </w:rPr>
+        <w:t xml:space="preserve"> </w:t>
+      </w:r>
+      <w:proofErr w:type="spellStart"/>
+      <w:r>
+        <w:rPr>
+          <w:sz w:val="28"/>
+          <w:szCs w:val="28"/>
+          <w:lang w:val="uk-UA"/>
+        </w:rPr>
+        <w:t>apps</w:t>
+      </w:r>
+      <w:proofErr w:type="spellEnd"/>
+      <w:r>
+        <w:rPr>
+          <w:sz w:val="28"/>
+          <w:szCs w:val="28"/>
+          <w:lang w:val="uk-UA"/>
+        </w:rPr>
+        <w:t xml:space="preserve"> </w:t>
+      </w:r>
+      <w:proofErr w:type="spellStart"/>
+      <w:r>
+        <w:rPr>
+          <w:sz w:val="28"/>
+          <w:szCs w:val="28"/>
+          <w:lang w:val="uk-UA"/>
+        </w:rPr>
+        <w:t>to</w:t>
+      </w:r>
+      <w:proofErr w:type="spellEnd"/>
+      <w:r>
+        <w:rPr>
+          <w:sz w:val="28"/>
+          <w:szCs w:val="28"/>
+          <w:lang w:val="uk-UA"/>
+        </w:rPr>
+        <w:t xml:space="preserve"> </w:t>
+      </w:r>
+      <w:proofErr w:type="spellStart"/>
+      <w:r>
+        <w:rPr>
+          <w:sz w:val="28"/>
+          <w:szCs w:val="28"/>
+          <w:lang w:val="uk-UA"/>
+        </w:rPr>
+        <w:t>control</w:t>
+      </w:r>
+      <w:proofErr w:type="spellEnd"/>
+      <w:r>
+        <w:rPr>
+          <w:sz w:val="28"/>
+          <w:szCs w:val="28"/>
+          <w:lang w:val="uk-UA"/>
+        </w:rPr>
+        <w:t xml:space="preserve"> </w:t>
+      </w:r>
+      <w:proofErr w:type="spellStart"/>
+      <w:r>
+        <w:rPr>
+          <w:sz w:val="28"/>
+          <w:szCs w:val="28"/>
+          <w:lang w:val="uk-UA"/>
+        </w:rPr>
+        <w:t>system</w:t>
+      </w:r>
+      <w:proofErr w:type="spellEnd"/>
+      <w:r>
+        <w:rPr>
+          <w:sz w:val="28"/>
+          <w:szCs w:val="28"/>
+          <w:lang w:val="uk-UA"/>
+        </w:rPr>
+        <w:t xml:space="preserve"> </w:t>
+      </w:r>
+      <w:proofErr w:type="spellStart"/>
+      <w:r>
+        <w:rPr>
+          <w:sz w:val="28"/>
+          <w:szCs w:val="28"/>
+          <w:lang w:val="uk-UA"/>
+        </w:rPr>
+        <w:t>processes</w:t>
+      </w:r>
+      <w:proofErr w:type="spellEnd"/>
+      <w:r>
+        <w:rPr>
+          <w:sz w:val="28"/>
+          <w:szCs w:val="28"/>
+          <w:lang w:val="uk-UA"/>
+        </w:rPr>
+        <w:t xml:space="preserve"> </w:t>
+      </w:r>
+      <w:proofErr w:type="spellStart"/>
+      <w:r>
+        <w:rPr>
+          <w:sz w:val="28"/>
+          <w:szCs w:val="28"/>
+          <w:lang w:val="uk-UA"/>
+        </w:rPr>
+        <w:t>or</w:t>
+      </w:r>
+      <w:proofErr w:type="spellEnd"/>
+      <w:r>
+        <w:rPr>
+          <w:sz w:val="28"/>
+          <w:szCs w:val="28"/>
+          <w:lang w:val="uk-UA"/>
+        </w:rPr>
+        <w:t xml:space="preserve"> </w:t>
+      </w:r>
+      <w:proofErr w:type="spellStart"/>
+      <w:r>
+        <w:rPr>
+          <w:sz w:val="28"/>
+          <w:szCs w:val="28"/>
+          <w:lang w:val="uk-UA"/>
+        </w:rPr>
+        <w:t>change</w:t>
+      </w:r>
+      <w:proofErr w:type="spellEnd"/>
+      <w:r>
+        <w:rPr>
+          <w:sz w:val="28"/>
+          <w:szCs w:val="28"/>
+          <w:lang w:val="uk-UA"/>
+        </w:rPr>
+        <w:t xml:space="preserve"> </w:t>
+      </w:r>
+      <w:proofErr w:type="spellStart"/>
+      <w:r>
+        <w:rPr>
+          <w:sz w:val="28"/>
+          <w:szCs w:val="28"/>
+          <w:lang w:val="uk-UA"/>
+        </w:rPr>
+        <w:t>system</w:t>
+      </w:r>
+      <w:proofErr w:type="spellEnd"/>
+      <w:r>
+        <w:rPr>
+          <w:sz w:val="28"/>
+          <w:szCs w:val="28"/>
+          <w:lang w:val="uk-UA"/>
+        </w:rPr>
+        <w:t xml:space="preserve"> </w:t>
+      </w:r>
+      <w:proofErr w:type="spellStart"/>
+      <w:r>
+        <w:rPr>
+          <w:sz w:val="28"/>
+          <w:szCs w:val="28"/>
+          <w:lang w:val="uk-UA"/>
+        </w:rPr>
+        <w:t>settings</w:t>
+      </w:r>
+      <w:proofErr w:type="spellEnd"/>
+      <w:r>
+        <w:rPr>
+          <w:sz w:val="28"/>
+          <w:szCs w:val="28"/>
+          <w:lang w:val="uk-UA"/>
+        </w:rPr>
+        <w:t xml:space="preserve">. </w:t>
+      </w:r>
+      <w:proofErr w:type="spellStart"/>
+      <w:r>
+        <w:rPr>
+          <w:sz w:val="28"/>
+          <w:szCs w:val="28"/>
+          <w:lang w:val="uk-UA"/>
+        </w:rPr>
+        <w:t>This</w:t>
+      </w:r>
+      <w:proofErr w:type="spellEnd"/>
+      <w:r>
+        <w:rPr>
+          <w:sz w:val="28"/>
+          <w:szCs w:val="28"/>
+          <w:lang w:val="uk-UA"/>
+        </w:rPr>
+        <w:t xml:space="preserve"> </w:t>
+      </w:r>
+      <w:proofErr w:type="spellStart"/>
+      <w:r>
+        <w:rPr>
+          <w:sz w:val="28"/>
+          <w:szCs w:val="28"/>
+          <w:lang w:val="uk-UA"/>
+        </w:rPr>
+        <w:t>means</w:t>
+      </w:r>
+      <w:proofErr w:type="spellEnd"/>
+      <w:r>
+        <w:rPr>
+          <w:sz w:val="28"/>
+          <w:szCs w:val="28"/>
+          <w:lang w:val="uk-UA"/>
+        </w:rPr>
+        <w:t xml:space="preserve"> </w:t>
+      </w:r>
+      <w:proofErr w:type="spellStart"/>
+      <w:r>
+        <w:rPr>
+          <w:sz w:val="28"/>
+          <w:szCs w:val="28"/>
+          <w:lang w:val="uk-UA"/>
+        </w:rPr>
+        <w:t>that</w:t>
+      </w:r>
+      <w:proofErr w:type="spellEnd"/>
+      <w:r>
+        <w:rPr>
+          <w:sz w:val="28"/>
+          <w:szCs w:val="28"/>
+          <w:lang w:val="uk-UA"/>
+        </w:rPr>
+        <w:t xml:space="preserve"> </w:t>
+      </w:r>
+      <w:proofErr w:type="spellStart"/>
+      <w:r>
+        <w:rPr>
+          <w:sz w:val="28"/>
+          <w:szCs w:val="28"/>
+          <w:lang w:val="uk-UA"/>
+        </w:rPr>
+        <w:t>even</w:t>
+      </w:r>
+      <w:proofErr w:type="spellEnd"/>
+      <w:r>
+        <w:rPr>
+          <w:sz w:val="28"/>
+          <w:szCs w:val="28"/>
+          <w:lang w:val="uk-UA"/>
+        </w:rPr>
+        <w:t xml:space="preserve"> </w:t>
+      </w:r>
+      <w:proofErr w:type="spellStart"/>
+      <w:r>
+        <w:rPr>
+          <w:sz w:val="28"/>
+          <w:szCs w:val="28"/>
+          <w:lang w:val="uk-UA"/>
+        </w:rPr>
+        <w:t>paid</w:t>
+      </w:r>
+      <w:proofErr w:type="spellEnd"/>
+      <w:r>
+        <w:rPr>
+          <w:sz w:val="28"/>
+          <w:szCs w:val="28"/>
+          <w:lang w:val="uk-UA"/>
+        </w:rPr>
+        <w:t xml:space="preserve"> </w:t>
+      </w:r>
+      <w:proofErr w:type="spellStart"/>
+      <w:r>
+        <w:rPr>
+          <w:sz w:val="28"/>
+          <w:szCs w:val="28"/>
+          <w:lang w:val="uk-UA"/>
+        </w:rPr>
+        <w:t>apps</w:t>
+      </w:r>
+      <w:proofErr w:type="spellEnd"/>
+      <w:r>
+        <w:rPr>
+          <w:sz w:val="28"/>
+          <w:szCs w:val="28"/>
+          <w:lang w:val="uk-UA"/>
+        </w:rPr>
+        <w:t xml:space="preserve"> </w:t>
+      </w:r>
+      <w:proofErr w:type="spellStart"/>
+      <w:r>
+        <w:rPr>
+          <w:sz w:val="28"/>
+          <w:szCs w:val="28"/>
+          <w:lang w:val="uk-UA"/>
+        </w:rPr>
+        <w:t>are</w:t>
+      </w:r>
+      <w:proofErr w:type="spellEnd"/>
+      <w:r>
+        <w:rPr>
+          <w:sz w:val="28"/>
+          <w:szCs w:val="28"/>
+          <w:lang w:val="uk-UA"/>
+        </w:rPr>
+        <w:t xml:space="preserve"> </w:t>
+      </w:r>
+      <w:proofErr w:type="spellStart"/>
+      <w:r>
+        <w:rPr>
+          <w:sz w:val="28"/>
+          <w:szCs w:val="28"/>
+          <w:lang w:val="uk-UA"/>
+        </w:rPr>
+        <w:t>limited</w:t>
+      </w:r>
+      <w:proofErr w:type="spellEnd"/>
+      <w:r>
+        <w:rPr>
+          <w:sz w:val="28"/>
+          <w:szCs w:val="28"/>
+          <w:lang w:val="uk-UA"/>
+        </w:rPr>
+        <w:t xml:space="preserve"> </w:t>
+      </w:r>
+      <w:proofErr w:type="spellStart"/>
+      <w:r>
+        <w:rPr>
+          <w:sz w:val="28"/>
+          <w:szCs w:val="28"/>
+          <w:lang w:val="uk-UA"/>
+        </w:rPr>
+        <w:t>in</w:t>
+      </w:r>
+      <w:proofErr w:type="spellEnd"/>
+      <w:r>
+        <w:rPr>
+          <w:sz w:val="28"/>
+          <w:szCs w:val="28"/>
+          <w:lang w:val="uk-UA"/>
+        </w:rPr>
+        <w:t xml:space="preserve"> </w:t>
+      </w:r>
+      <w:proofErr w:type="spellStart"/>
+      <w:r>
+        <w:rPr>
+          <w:sz w:val="28"/>
+          <w:szCs w:val="28"/>
+          <w:lang w:val="uk-UA"/>
+        </w:rPr>
+        <w:t>their</w:t>
+      </w:r>
+      <w:proofErr w:type="spellEnd"/>
+      <w:r>
+        <w:rPr>
+          <w:sz w:val="28"/>
+          <w:szCs w:val="28"/>
+          <w:lang w:val="uk-UA"/>
+        </w:rPr>
+        <w:t xml:space="preserve"> </w:t>
+      </w:r>
+      <w:proofErr w:type="spellStart"/>
+      <w:r>
+        <w:rPr>
+          <w:sz w:val="28"/>
+          <w:szCs w:val="28"/>
+          <w:lang w:val="uk-UA"/>
+        </w:rPr>
+        <w:t>capabilities</w:t>
+      </w:r>
+      <w:proofErr w:type="spellEnd"/>
+      <w:r>
+        <w:rPr>
+          <w:sz w:val="28"/>
+          <w:szCs w:val="28"/>
+          <w:lang w:val="uk-UA"/>
+        </w:rPr>
+        <w:t xml:space="preserve"> </w:t>
+      </w:r>
+      <w:proofErr w:type="spellStart"/>
+      <w:r>
+        <w:rPr>
+          <w:sz w:val="28"/>
+          <w:szCs w:val="28"/>
+          <w:lang w:val="uk-UA"/>
+        </w:rPr>
+        <w:t>when</w:t>
+      </w:r>
+      <w:proofErr w:type="spellEnd"/>
+      <w:r>
+        <w:rPr>
+          <w:sz w:val="28"/>
+          <w:szCs w:val="28"/>
+          <w:lang w:val="uk-UA"/>
+        </w:rPr>
+        <w:t xml:space="preserve"> </w:t>
+      </w:r>
+      <w:proofErr w:type="spellStart"/>
+      <w:r>
+        <w:rPr>
+          <w:sz w:val="28"/>
+          <w:szCs w:val="28"/>
+          <w:lang w:val="uk-UA"/>
+        </w:rPr>
+        <w:t>it</w:t>
+      </w:r>
+      <w:proofErr w:type="spellEnd"/>
+      <w:r>
+        <w:rPr>
+          <w:sz w:val="28"/>
+          <w:szCs w:val="28"/>
+          <w:lang w:val="uk-UA"/>
+        </w:rPr>
+        <w:t xml:space="preserve"> </w:t>
+      </w:r>
+      <w:proofErr w:type="spellStart"/>
+      <w:r>
+        <w:rPr>
+          <w:sz w:val="28"/>
+          <w:szCs w:val="28"/>
+          <w:lang w:val="uk-UA"/>
+        </w:rPr>
+        <w:t>comes</w:t>
+      </w:r>
+      <w:proofErr w:type="spellEnd"/>
+      <w:r>
+        <w:rPr>
+          <w:sz w:val="28"/>
+          <w:szCs w:val="28"/>
+          <w:lang w:val="uk-UA"/>
+        </w:rPr>
+        <w:t xml:space="preserve"> </w:t>
+      </w:r>
+      <w:proofErr w:type="spellStart"/>
+      <w:r>
+        <w:rPr>
+          <w:sz w:val="28"/>
+          <w:szCs w:val="28"/>
+          <w:lang w:val="uk-UA"/>
+        </w:rPr>
+        <w:t>to</w:t>
+      </w:r>
+      <w:proofErr w:type="spellEnd"/>
+      <w:r>
+        <w:rPr>
+          <w:sz w:val="28"/>
+          <w:szCs w:val="28"/>
+          <w:lang w:val="uk-UA"/>
+        </w:rPr>
+        <w:t xml:space="preserve"> </w:t>
+      </w:r>
+      <w:proofErr w:type="spellStart"/>
+      <w:r>
+        <w:rPr>
+          <w:sz w:val="28"/>
+          <w:szCs w:val="28"/>
+          <w:lang w:val="uk-UA"/>
+        </w:rPr>
+        <w:t>managing</w:t>
+      </w:r>
+      <w:proofErr w:type="spellEnd"/>
+      <w:r>
+        <w:rPr>
+          <w:sz w:val="28"/>
+          <w:szCs w:val="28"/>
+          <w:lang w:val="uk-UA"/>
+        </w:rPr>
+        <w:t xml:space="preserve"> </w:t>
+      </w:r>
+      <w:proofErr w:type="spellStart"/>
+      <w:r>
+        <w:rPr>
+          <w:sz w:val="28"/>
+          <w:szCs w:val="28"/>
+          <w:lang w:val="uk-UA"/>
+        </w:rPr>
+        <w:t>and</w:t>
+      </w:r>
+      <w:proofErr w:type="spellEnd"/>
+      <w:r>
+        <w:rPr>
+          <w:sz w:val="28"/>
+          <w:szCs w:val="28"/>
+          <w:lang w:val="uk-UA"/>
+        </w:rPr>
+        <w:t xml:space="preserve"> </w:t>
+      </w:r>
+      <w:proofErr w:type="spellStart"/>
+      <w:r>
+        <w:rPr>
+          <w:sz w:val="28"/>
+          <w:szCs w:val="28"/>
+          <w:lang w:val="uk-UA"/>
+        </w:rPr>
+        <w:t>monitoring</w:t>
+      </w:r>
+      <w:proofErr w:type="spellEnd"/>
+      <w:r>
+        <w:rPr>
+          <w:sz w:val="28"/>
+          <w:szCs w:val="28"/>
+          <w:lang w:val="uk-UA"/>
+        </w:rPr>
+        <w:t xml:space="preserve"> </w:t>
+      </w:r>
+      <w:proofErr w:type="spellStart"/>
+      <w:r>
+        <w:rPr>
+          <w:sz w:val="28"/>
+          <w:szCs w:val="28"/>
+          <w:lang w:val="uk-UA"/>
+        </w:rPr>
+        <w:t>system</w:t>
+      </w:r>
+      <w:proofErr w:type="spellEnd"/>
+      <w:r>
+        <w:rPr>
+          <w:sz w:val="28"/>
+          <w:szCs w:val="28"/>
+          <w:lang w:val="uk-UA"/>
+        </w:rPr>
+        <w:t xml:space="preserve"> </w:t>
+      </w:r>
+      <w:proofErr w:type="spellStart"/>
+      <w:r>
+        <w:rPr>
+          <w:sz w:val="28"/>
+          <w:szCs w:val="28"/>
+          <w:lang w:val="uk-UA"/>
+        </w:rPr>
+        <w:t>processes</w:t>
+      </w:r>
+      <w:proofErr w:type="spellEnd"/>
+      <w:r>
+        <w:rPr>
+          <w:sz w:val="28"/>
+          <w:szCs w:val="28"/>
+          <w:lang w:val="uk-UA"/>
+        </w:rPr>
+        <w:t xml:space="preserve"> </w:t>
+      </w:r>
+      <w:proofErr w:type="spellStart"/>
+      <w:r>
+        <w:rPr>
+          <w:sz w:val="28"/>
+          <w:szCs w:val="28"/>
+          <w:lang w:val="uk-UA"/>
+        </w:rPr>
+        <w:t>on</w:t>
+      </w:r>
+      <w:proofErr w:type="spellEnd"/>
+      <w:r>
+        <w:rPr>
+          <w:sz w:val="28"/>
+          <w:szCs w:val="28"/>
+          <w:lang w:val="uk-UA"/>
+        </w:rPr>
+        <w:t xml:space="preserve"> </w:t>
+      </w:r>
+      <w:proofErr w:type="spellStart"/>
+      <w:r>
+        <w:rPr>
+          <w:sz w:val="28"/>
+          <w:szCs w:val="28"/>
+          <w:lang w:val="uk-UA"/>
+        </w:rPr>
+        <w:t>iPhone</w:t>
+      </w:r>
+      <w:proofErr w:type="spellEnd"/>
+      <w:r>
+        <w:rPr>
+          <w:sz w:val="28"/>
+          <w:szCs w:val="28"/>
+          <w:lang w:val="uk-UA"/>
+        </w:rPr>
+        <w:t xml:space="preserve"> </w:t>
+      </w:r>
+      <w:proofErr w:type="spellStart"/>
+      <w:r>
+        <w:rPr>
+          <w:sz w:val="28"/>
+          <w:szCs w:val="28"/>
+          <w:lang w:val="uk-UA"/>
+        </w:rPr>
+        <w:t>and</w:t>
+      </w:r>
+      <w:proofErr w:type="spellEnd"/>
+      <w:r>
+        <w:rPr>
+          <w:sz w:val="28"/>
+          <w:szCs w:val="28"/>
+          <w:lang w:val="uk-UA"/>
+        </w:rPr>
+        <w:t xml:space="preserve"> </w:t>
+      </w:r>
+      <w:proofErr w:type="spellStart"/>
+      <w:r>
+        <w:rPr>
+          <w:sz w:val="28"/>
+          <w:szCs w:val="28"/>
+          <w:lang w:val="uk-UA"/>
+        </w:rPr>
+        <w:t>other</w:t>
+      </w:r>
+      <w:proofErr w:type="spellEnd"/>
+      <w:r>
+        <w:rPr>
+          <w:sz w:val="28"/>
+          <w:szCs w:val="28"/>
+          <w:lang w:val="uk-UA"/>
+        </w:rPr>
+        <w:t xml:space="preserve"> </w:t>
+      </w:r>
+      <w:proofErr w:type="spellStart"/>
+      <w:r>
+        <w:rPr>
+          <w:sz w:val="28"/>
+          <w:szCs w:val="28"/>
+          <w:lang w:val="uk-UA"/>
+        </w:rPr>
+        <w:t>iOS</w:t>
+      </w:r>
+      <w:proofErr w:type="spellEnd"/>
+      <w:r>
+        <w:rPr>
+          <w:sz w:val="28"/>
+          <w:szCs w:val="28"/>
+          <w:lang w:val="uk-UA"/>
+        </w:rPr>
+        <w:t xml:space="preserve"> </w:t>
+      </w:r>
+      <w:proofErr w:type="spellStart"/>
+      <w:r>
+        <w:rPr>
+          <w:sz w:val="28"/>
+          <w:szCs w:val="28"/>
+          <w:lang w:val="uk-UA"/>
+        </w:rPr>
+        <w:t>devices</w:t>
+      </w:r>
+      <w:proofErr w:type="spellEnd"/>
+      <w:r>
+        <w:rPr>
+          <w:sz w:val="28"/>
+          <w:szCs w:val="28"/>
+          <w:lang w:val="uk-UA"/>
+        </w:rPr>
+        <w:t>.</w:t>
+      </w:r>
     </w:p>
     <w:p>
       <w:pPr>
+        <w:ind w:left="566"/>
         <w:jc w:val="both"/>
         <w:rPr>
           <w:b/>
@@ -10062,7 +12398,7 @@
     </w:p>
     <w:p>
       <w:pPr>
-        <w:spacing w:line="360" w:lineRule="auto"/>
+        <w:ind w:left="566"/>
         <w:jc w:val="both"/>
         <w:rPr>
           <w:b/>
@@ -10070,10 +12406,14 @@
           <w:color w:val="000000" w:themeColor="text1"/>
           <w:sz w:val="28"/>
           <w:szCs w:val="28"/>
-          <w:lang w:val="en-US"/>
-        </w:rPr>
-      </w:pPr>
-      <w:r>
+          <w:lang w:val="uk-UA"/>
+        </w:rPr>
+      </w:pPr>
+    </w:p>
+    <w:p>
+      <w:pPr>
+        <w:ind w:left="566"/>
+        <w:jc w:val="both"/>
         <w:rPr>
           <w:b/>
           <w:bCs/>
@@ -10082,9 +12422,190 @@
           <w:szCs w:val="28"/>
           <w:lang w:val="uk-UA"/>
         </w:rPr>
-        <w:t>Висновки</w:t>
-      </w:r>
-      <w:r>
+      </w:pPr>
+    </w:p>
+    <w:p>
+      <w:pPr>
+        <w:tabs>
+          <w:tab w:val="left" w:pos="6096"/>
+        </w:tabs>
+        <w:spacing w:line="276" w:lineRule="auto"/>
+        <w:ind w:left="566"/>
+        <w:jc w:val="both"/>
+        <w:rPr>
+          <w:color w:val="000000" w:themeColor="text1"/>
+          <w:sz w:val="28"/>
+          <w:szCs w:val="28"/>
+          <w:lang w:val="uk-UA"/>
+        </w:rPr>
+      </w:pPr>
+      <w:proofErr w:type="spellStart"/>
+      <w:r>
+        <w:rPr>
+          <w:color w:val="000000" w:themeColor="text1"/>
+          <w:sz w:val="28"/>
+          <w:szCs w:val="28"/>
+          <w:lang w:val="uk-UA"/>
+        </w:rPr>
+        <w:lastRenderedPageBreak/>
+        <w:t>Programs</w:t>
+      </w:r>
+      <w:proofErr w:type="spellEnd"/>
+      <w:r>
+        <w:rPr>
+          <w:color w:val="000000" w:themeColor="text1"/>
+          <w:sz w:val="28"/>
+          <w:szCs w:val="28"/>
+          <w:lang w:val="uk-UA"/>
+        </w:rPr>
+        <w:t>:</w:t>
+      </w:r>
+    </w:p>
+    <w:p>
+      <w:pPr>
+        <w:pStyle w:val="ListParagraph"/>
+        <w:numPr>
+          <w:ilvl w:val="0"/>
+          <w:numId w:val="118"/>
+        </w:numPr>
+        <w:jc w:val="both"/>
+        <w:rPr>
+          <w:i/>
+          <w:iCs/>
+          <w:color w:val="000000" w:themeColor="text1"/>
+          <w:sz w:val="28"/>
+          <w:szCs w:val="28"/>
+          <w:lang w:val="en-US"/>
+        </w:rPr>
+      </w:pPr>
+      <w:r>
+        <w:rPr>
+          <w:i/>
+          <w:iCs/>
+          <w:color w:val="000000" w:themeColor="text1"/>
+          <w:sz w:val="28"/>
+          <w:szCs w:val="28"/>
+          <w:lang w:val="en-US"/>
+        </w:rPr>
+        <w:t xml:space="preserve">System Status Pro: </w:t>
+      </w:r>
+      <w:proofErr w:type="spellStart"/>
+      <w:r>
+        <w:rPr>
+          <w:i/>
+          <w:iCs/>
+          <w:color w:val="000000" w:themeColor="text1"/>
+          <w:sz w:val="28"/>
+          <w:szCs w:val="28"/>
+          <w:lang w:val="en-US"/>
+        </w:rPr>
+        <w:t>hw</w:t>
+      </w:r>
+      <w:proofErr w:type="spellEnd"/>
+      <w:r>
+        <w:rPr>
+          <w:i/>
+          <w:iCs/>
+          <w:color w:val="000000" w:themeColor="text1"/>
+          <w:sz w:val="28"/>
+          <w:szCs w:val="28"/>
+          <w:lang w:val="en-US"/>
+        </w:rPr>
+        <w:t xml:space="preserve"> monitor </w:t>
+      </w:r>
+    </w:p>
+    <w:p>
+      <w:pPr>
+        <w:spacing w:after="240"/>
+        <w:ind w:left="566"/>
+        <w:jc w:val="both"/>
+        <w:rPr>
+          <w:sz w:val="28"/>
+          <w:szCs w:val="28"/>
+          <w:lang w:val="en-US"/>
+        </w:rPr>
+      </w:pPr>
+      <w:r>
+        <w:rPr>
+          <w:rFonts w:eastAsiaTheme="minorHAnsi"/>
+          <w:sz w:val="28"/>
+          <w:szCs w:val="28"/>
+        </w:rPr>
+        <w:t>As the developers write</w:t>
+      </w:r>
+      <w:r>
+        <w:rPr>
+          <w:rFonts w:eastAsiaTheme="minorHAnsi"/>
+          <w:sz w:val="28"/>
+          <w:szCs w:val="28"/>
+          <w:lang w:val="uk-UA"/>
+        </w:rPr>
+        <w:t xml:space="preserve"> </w:t>
+      </w:r>
+      <w:r>
+        <w:rPr>
+          <w:rFonts w:eastAsiaTheme="minorHAnsi"/>
+          <w:sz w:val="28"/>
+          <w:szCs w:val="28"/>
+        </w:rPr>
+        <w:t>System Status provides graphical monitoring of all the device's resources such as CPU, memory, disk, battery and wifi/cell data usage. Further, it shows network-related info such as wifi/cell connection details and the routing table. Finally, System Status displays operating system details such as kernel version, memory page statistics and shows various hardware-related data.</w:t>
+      </w:r>
+    </w:p>
+    <w:p>
+      <w:pPr>
+        <w:pStyle w:val="ListParagraph"/>
+        <w:numPr>
+          <w:ilvl w:val="0"/>
+          <w:numId w:val="118"/>
+        </w:numPr>
+        <w:jc w:val="both"/>
+        <w:rPr>
+          <w:i/>
+          <w:iCs/>
+          <w:color w:val="000000" w:themeColor="text1"/>
+          <w:sz w:val="28"/>
+          <w:szCs w:val="28"/>
+          <w:lang w:val="en-US"/>
+        </w:rPr>
+      </w:pPr>
+      <w:r>
+        <w:rPr>
+          <w:i/>
+          <w:iCs/>
+          <w:color w:val="000000" w:themeColor="text1"/>
+          <w:sz w:val="28"/>
+          <w:szCs w:val="28"/>
+          <w:lang w:val="en-US"/>
+        </w:rPr>
+        <w:t>Device Monitor</w:t>
+      </w:r>
+    </w:p>
+    <w:p>
+      <w:pPr>
+        <w:spacing w:after="240"/>
+        <w:ind w:left="566"/>
+        <w:jc w:val="both"/>
+        <w:rPr>
+          <w:color w:val="000000" w:themeColor="text1"/>
+          <w:sz w:val="28"/>
+          <w:szCs w:val="28"/>
+          <w:lang w:val="en-US"/>
+        </w:rPr>
+      </w:pPr>
+      <w:r>
+        <w:rPr>
+          <w:color w:val="000000" w:themeColor="text1"/>
+          <w:sz w:val="28"/>
+          <w:szCs w:val="28"/>
+          <w:lang w:val="en-US"/>
+        </w:rPr>
+        <w:t>Displays information about the CPU, memory, temperature, battery and network. Allows you to monitor the CPU and memory usage by current processes.</w:t>
+      </w:r>
+    </w:p>
+    <w:p>
+      <w:pPr>
+        <w:spacing w:line="360" w:lineRule="auto"/>
+        <w:jc w:val="both"/>
         <w:rPr>
           <w:b/>
           <w:bCs/>
@@ -10093,6 +12614,27 @@
           <w:szCs w:val="28"/>
           <w:lang w:val="en-US"/>
         </w:rPr>
+      </w:pPr>
+      <w:r>
+        <w:rPr>
+          <w:b/>
+          <w:bCs/>
+          <w:color w:val="000000" w:themeColor="text1"/>
+          <w:sz w:val="28"/>
+          <w:szCs w:val="28"/>
+          <w:lang w:val="uk-UA"/>
+        </w:rPr>
+        <w:t>Висновки</w:t>
+      </w:r>
+      <w:r>
+        <w:rPr>
+          <w:b/>
+          <w:bCs/>
+          <w:color w:val="000000" w:themeColor="text1"/>
+          <w:sz w:val="28"/>
+          <w:szCs w:val="28"/>
+          <w:lang w:val="en-US"/>
+        </w:rPr>
         <w:t>:</w:t>
       </w:r>
     </w:p>
@@ -10114,8 +12656,8 @@
       </w:r>
     </w:p>
     <w:sectPr>
-      <w:headerReference w:type="default" r:id="rId29"/>
-      <w:footerReference w:type="default" r:id="rId30"/>
+      <w:headerReference w:type="default" r:id="rId33"/>
+      <w:footerReference w:type="default" r:id="rId34"/>
       <w:pgSz w:w="12240" w:h="15840"/>
       <w:pgMar w:top="1134" w:right="851" w:bottom="1134" w:left="1701" w:header="708" w:footer="709" w:gutter="0"/>
       <w:cols w:space="708"/>
@@ -13803,6 +16345,119 @@
     </w:lvl>
   </w:abstractNum>
   <w:abstractNum w:abstractNumId="30" w15:restartNumberingAfterBreak="0">
+    <w:nsid w:val="226007A0"/>
+    <w:multiLevelType w:val="hybridMultilevel"/>
+    <w:tmpl w:val="701C414A"/>
+    <w:lvl w:ilvl="0" w:tplc="04090003">
+      <w:start w:val="1"/>
+      <w:numFmt w:val="bullet"/>
+      <w:lvlText w:val="o"/>
+      <w:lvlJc w:val="left"/>
+      <w:pPr>
+        <w:ind w:left="1286" w:hanging="360"/>
+      </w:pPr>
+      <w:rPr>
+        <w:rFonts w:ascii="Courier New" w:hAnsi="Courier New" w:cs="Courier New" w:hint="default"/>
+      </w:rPr>
+    </w:lvl>
+    <w:lvl w:ilvl="1" w:tplc="04090003" w:tentative="1">
+      <w:start w:val="1"/>
+      <w:numFmt w:val="bullet"/>
+      <w:lvlText w:val="o"/>
+      <w:lvlJc w:val="left"/>
+      <w:pPr>
+        <w:ind w:left="2006" w:hanging="360"/>
+      </w:pPr>
+      <w:rPr>
+        <w:rFonts w:ascii="Courier New" w:hAnsi="Courier New" w:cs="Courier New" w:hint="default"/>
+      </w:rPr>
+    </w:lvl>
+    <w:lvl w:ilvl="2" w:tplc="04090005" w:tentative="1">
+      <w:start w:val="1"/>
+      <w:numFmt w:val="bullet"/>
+      <w:lvlText w:val=""/>
+      <w:lvlJc w:val="left"/>
+      <w:pPr>
+        <w:ind w:left="2726" w:hanging="360"/>
+      </w:pPr>
+      <w:rPr>
+        <w:rFonts w:ascii="Wingdings" w:hAnsi="Wingdings" w:hint="default"/>
+      </w:rPr>
+    </w:lvl>
+    <w:lvl w:ilvl="3" w:tplc="04090001" w:tentative="1">
+      <w:start w:val="1"/>
+      <w:numFmt w:val="bullet"/>
+      <w:lvlText w:val=""/>
+      <w:lvlJc w:val="left"/>
+      <w:pPr>
+        <w:ind w:left="3446" w:hanging="360"/>
+      </w:pPr>
+      <w:rPr>
+        <w:rFonts w:ascii="Symbol" w:hAnsi="Symbol" w:hint="default"/>
+      </w:rPr>
+    </w:lvl>
+    <w:lvl w:ilvl="4" w:tplc="04090003" w:tentative="1">
+      <w:start w:val="1"/>
+      <w:numFmt w:val="bullet"/>
+      <w:lvlText w:val="o"/>
+      <w:lvlJc w:val="left"/>
+      <w:pPr>
+        <w:ind w:left="4166" w:hanging="360"/>
+      </w:pPr>
+      <w:rPr>
+        <w:rFonts w:ascii="Courier New" w:hAnsi="Courier New" w:cs="Courier New" w:hint="default"/>
+      </w:rPr>
+    </w:lvl>
+    <w:lvl w:ilvl="5" w:tplc="04090005" w:tentative="1">
+      <w:start w:val="1"/>
+      <w:numFmt w:val="bullet"/>
+      <w:lvlText w:val=""/>
+      <w:lvlJc w:val="left"/>
+      <w:pPr>
+        <w:ind w:left="4886" w:hanging="360"/>
+      </w:pPr>
+      <w:rPr>
+        <w:rFonts w:ascii="Wingdings" w:hAnsi="Wingdings" w:hint="default"/>
+      </w:rPr>
+    </w:lvl>
+    <w:lvl w:ilvl="6" w:tplc="04090001" w:tentative="1">
+      <w:start w:val="1"/>
+      <w:numFmt w:val="bullet"/>
+      <w:lvlText w:val=""/>
+      <w:lvlJc w:val="left"/>
+      <w:pPr>
+        <w:ind w:left="5606" w:hanging="360"/>
+      </w:pPr>
+      <w:rPr>
+        <w:rFonts w:ascii="Symbol" w:hAnsi="Symbol" w:hint="default"/>
+      </w:rPr>
+    </w:lvl>
+    <w:lvl w:ilvl="7" w:tplc="04090003" w:tentative="1">
+      <w:start w:val="1"/>
+      <w:numFmt w:val="bullet"/>
+      <w:lvlText w:val="o"/>
+      <w:lvlJc w:val="left"/>
+      <w:pPr>
+        <w:ind w:left="6326" w:hanging="360"/>
+      </w:pPr>
+      <w:rPr>
+        <w:rFonts w:ascii="Courier New" w:hAnsi="Courier New" w:cs="Courier New" w:hint="default"/>
+      </w:rPr>
+    </w:lvl>
+    <w:lvl w:ilvl="8" w:tplc="04090005" w:tentative="1">
+      <w:start w:val="1"/>
+      <w:numFmt w:val="bullet"/>
+      <w:lvlText w:val=""/>
+      <w:lvlJc w:val="left"/>
+      <w:pPr>
+        <w:ind w:left="7046" w:hanging="360"/>
+      </w:pPr>
+      <w:rPr>
+        <w:rFonts w:ascii="Wingdings" w:hAnsi="Wingdings" w:hint="default"/>
+      </w:rPr>
+    </w:lvl>
+  </w:abstractNum>
+  <w:abstractNum w:abstractNumId="31" w15:restartNumberingAfterBreak="0">
     <w:nsid w:val="22815929"/>
     <w:multiLevelType w:val="multilevel"/>
     <w:tmpl w:val="9F2A9424"/>
@@ -13951,7 +16606,120 @@
       </w:rPr>
     </w:lvl>
   </w:abstractNum>
-  <w:abstractNum w:abstractNumId="31" w15:restartNumberingAfterBreak="0">
+  <w:abstractNum w:abstractNumId="32" w15:restartNumberingAfterBreak="0">
+    <w:nsid w:val="22974237"/>
+    <w:multiLevelType w:val="hybridMultilevel"/>
+    <w:tmpl w:val="0552970C"/>
+    <w:lvl w:ilvl="0" w:tplc="81344FDC">
+      <w:start w:val="4"/>
+      <w:numFmt w:val="bullet"/>
+      <w:lvlText w:val="-"/>
+      <w:lvlJc w:val="left"/>
+      <w:pPr>
+        <w:ind w:left="926" w:hanging="360"/>
+      </w:pPr>
+      <w:rPr>
+        <w:rFonts w:ascii="Times New Roman" w:eastAsia="Times New Roman" w:hAnsi="Times New Roman" w:cs="Times New Roman" w:hint="default"/>
+      </w:rPr>
+    </w:lvl>
+    <w:lvl w:ilvl="1" w:tplc="04090003" w:tentative="1">
+      <w:start w:val="1"/>
+      <w:numFmt w:val="bullet"/>
+      <w:lvlText w:val="o"/>
+      <w:lvlJc w:val="left"/>
+      <w:pPr>
+        <w:ind w:left="1646" w:hanging="360"/>
+      </w:pPr>
+      <w:rPr>
+        <w:rFonts w:ascii="Courier New" w:hAnsi="Courier New" w:cs="Courier New" w:hint="default"/>
+      </w:rPr>
+    </w:lvl>
+    <w:lvl w:ilvl="2" w:tplc="04090005" w:tentative="1">
+      <w:start w:val="1"/>
+      <w:numFmt w:val="bullet"/>
+      <w:lvlText w:val=""/>
+      <w:lvlJc w:val="left"/>
+      <w:pPr>
+        <w:ind w:left="2366" w:hanging="360"/>
+      </w:pPr>
+      <w:rPr>
+        <w:rFonts w:ascii="Wingdings" w:hAnsi="Wingdings" w:hint="default"/>
+      </w:rPr>
+    </w:lvl>
+    <w:lvl w:ilvl="3" w:tplc="04090001" w:tentative="1">
+      <w:start w:val="1"/>
+      <w:numFmt w:val="bullet"/>
+      <w:lvlText w:val=""/>
+      <w:lvlJc w:val="left"/>
+      <w:pPr>
+        <w:ind w:left="3086" w:hanging="360"/>
+      </w:pPr>
+      <w:rPr>
+        <w:rFonts w:ascii="Symbol" w:hAnsi="Symbol" w:hint="default"/>
+      </w:rPr>
+    </w:lvl>
+    <w:lvl w:ilvl="4" w:tplc="04090003" w:tentative="1">
+      <w:start w:val="1"/>
+      <w:numFmt w:val="bullet"/>
+      <w:lvlText w:val="o"/>
+      <w:lvlJc w:val="left"/>
+      <w:pPr>
+        <w:ind w:left="3806" w:hanging="360"/>
+      </w:pPr>
+      <w:rPr>
+        <w:rFonts w:ascii="Courier New" w:hAnsi="Courier New" w:cs="Courier New" w:hint="default"/>
+      </w:rPr>
+    </w:lvl>
+    <w:lvl w:ilvl="5" w:tplc="04090005" w:tentative="1">
+      <w:start w:val="1"/>
+      <w:numFmt w:val="bullet"/>
+      <w:lvlText w:val=""/>
+      <w:lvlJc w:val="left"/>
+      <w:pPr>
+        <w:ind w:left="4526" w:hanging="360"/>
+      </w:pPr>
+      <w:rPr>
+        <w:rFonts w:ascii="Wingdings" w:hAnsi="Wingdings" w:hint="default"/>
+      </w:rPr>
+    </w:lvl>
+    <w:lvl w:ilvl="6" w:tplc="04090001" w:tentative="1">
+      <w:start w:val="1"/>
+      <w:numFmt w:val="bullet"/>
+      <w:lvlText w:val=""/>
+      <w:lvlJc w:val="left"/>
+      <w:pPr>
+        <w:ind w:left="5246" w:hanging="360"/>
+      </w:pPr>
+      <w:rPr>
+        <w:rFonts w:ascii="Symbol" w:hAnsi="Symbol" w:hint="default"/>
+      </w:rPr>
+    </w:lvl>
+    <w:lvl w:ilvl="7" w:tplc="04090003" w:tentative="1">
+      <w:start w:val="1"/>
+      <w:numFmt w:val="bullet"/>
+      <w:lvlText w:val="o"/>
+      <w:lvlJc w:val="left"/>
+      <w:pPr>
+        <w:ind w:left="5966" w:hanging="360"/>
+      </w:pPr>
+      <w:rPr>
+        <w:rFonts w:ascii="Courier New" w:hAnsi="Courier New" w:cs="Courier New" w:hint="default"/>
+      </w:rPr>
+    </w:lvl>
+    <w:lvl w:ilvl="8" w:tplc="04090005" w:tentative="1">
+      <w:start w:val="1"/>
+      <w:numFmt w:val="bullet"/>
+      <w:lvlText w:val=""/>
+      <w:lvlJc w:val="left"/>
+      <w:pPr>
+        <w:ind w:left="6686" w:hanging="360"/>
+      </w:pPr>
+      <w:rPr>
+        <w:rFonts w:ascii="Wingdings" w:hAnsi="Wingdings" w:hint="default"/>
+      </w:rPr>
+    </w:lvl>
+  </w:abstractNum>
+  <w:abstractNum w:abstractNumId="33" w15:restartNumberingAfterBreak="0">
     <w:nsid w:val="22E6784B"/>
     <w:multiLevelType w:val="multilevel"/>
     <w:tmpl w:val="6A083EDE"/>
@@ -14100,7 +16868,7 @@
       </w:rPr>
     </w:lvl>
   </w:abstractNum>
-  <w:abstractNum w:abstractNumId="32" w15:restartNumberingAfterBreak="0">
+  <w:abstractNum w:abstractNumId="34" w15:restartNumberingAfterBreak="0">
     <w:nsid w:val="23024A36"/>
     <w:multiLevelType w:val="multilevel"/>
     <w:tmpl w:val="63C605A0"/>
@@ -14249,7 +17017,7 @@
       </w:rPr>
     </w:lvl>
   </w:abstractNum>
-  <w:abstractNum w:abstractNumId="33" w15:restartNumberingAfterBreak="0">
+  <w:abstractNum w:abstractNumId="35" w15:restartNumberingAfterBreak="0">
     <w:nsid w:val="23E66407"/>
     <w:multiLevelType w:val="hybridMultilevel"/>
     <w:tmpl w:val="69041E5C"/>
@@ -14362,7 +17130,7 @@
       </w:rPr>
     </w:lvl>
   </w:abstractNum>
-  <w:abstractNum w:abstractNumId="34" w15:restartNumberingAfterBreak="0">
+  <w:abstractNum w:abstractNumId="36" w15:restartNumberingAfterBreak="0">
     <w:nsid w:val="258C31D2"/>
     <w:multiLevelType w:val="multilevel"/>
     <w:tmpl w:val="EC8C5206"/>
@@ -14475,7 +17243,7 @@
       </w:rPr>
     </w:lvl>
   </w:abstractNum>
-  <w:abstractNum w:abstractNumId="35" w15:restartNumberingAfterBreak="0">
+  <w:abstractNum w:abstractNumId="37" w15:restartNumberingAfterBreak="0">
     <w:nsid w:val="260122B4"/>
     <w:multiLevelType w:val="multilevel"/>
     <w:tmpl w:val="38766A10"/>
@@ -14591,7 +17359,7 @@
       </w:rPr>
     </w:lvl>
   </w:abstractNum>
-  <w:abstractNum w:abstractNumId="36" w15:restartNumberingAfterBreak="0">
+  <w:abstractNum w:abstractNumId="38" w15:restartNumberingAfterBreak="0">
     <w:nsid w:val="260A0F99"/>
     <w:multiLevelType w:val="multilevel"/>
     <w:tmpl w:val="4632633C"/>
@@ -14740,7 +17508,7 @@
       </w:rPr>
     </w:lvl>
   </w:abstractNum>
-  <w:abstractNum w:abstractNumId="37" w15:restartNumberingAfterBreak="0">
+  <w:abstractNum w:abstractNumId="39" w15:restartNumberingAfterBreak="0">
     <w:nsid w:val="26D156C7"/>
     <w:multiLevelType w:val="hybridMultilevel"/>
     <w:tmpl w:val="D6923162"/>
@@ -14853,7 +17621,7 @@
       </w:rPr>
     </w:lvl>
   </w:abstractNum>
-  <w:abstractNum w:abstractNumId="38" w15:restartNumberingAfterBreak="0">
+  <w:abstractNum w:abstractNumId="40" w15:restartNumberingAfterBreak="0">
     <w:nsid w:val="26DA3A57"/>
     <w:multiLevelType w:val="multilevel"/>
     <w:tmpl w:val="CA3CD858"/>
@@ -15002,7 +17770,7 @@
       </w:rPr>
     </w:lvl>
   </w:abstractNum>
-  <w:abstractNum w:abstractNumId="39" w15:restartNumberingAfterBreak="0">
+  <w:abstractNum w:abstractNumId="41" w15:restartNumberingAfterBreak="0">
     <w:nsid w:val="27A77EDC"/>
     <w:multiLevelType w:val="multilevel"/>
     <w:tmpl w:val="99861ECC"/>
@@ -15151,7 +17919,120 @@
       </w:rPr>
     </w:lvl>
   </w:abstractNum>
-  <w:abstractNum w:abstractNumId="40" w15:restartNumberingAfterBreak="0">
+  <w:abstractNum w:abstractNumId="42" w15:restartNumberingAfterBreak="0">
+    <w:nsid w:val="287121A3"/>
+    <w:multiLevelType w:val="hybridMultilevel"/>
+    <w:tmpl w:val="B240E746"/>
+    <w:lvl w:ilvl="0" w:tplc="04090001">
+      <w:start w:val="1"/>
+      <w:numFmt w:val="bullet"/>
+      <w:lvlText w:val=""/>
+      <w:lvlJc w:val="left"/>
+      <w:pPr>
+        <w:ind w:left="1080" w:hanging="360"/>
+      </w:pPr>
+      <w:rPr>
+        <w:rFonts w:ascii="Symbol" w:hAnsi="Symbol" w:hint="default"/>
+      </w:rPr>
+    </w:lvl>
+    <w:lvl w:ilvl="1" w:tplc="FFFFFFFF" w:tentative="1">
+      <w:start w:val="1"/>
+      <w:numFmt w:val="bullet"/>
+      <w:lvlText w:val="o"/>
+      <w:lvlJc w:val="left"/>
+      <w:pPr>
+        <w:ind w:left="2160" w:hanging="360"/>
+      </w:pPr>
+      <w:rPr>
+        <w:rFonts w:ascii="Courier New" w:hAnsi="Courier New" w:cs="Courier New" w:hint="default"/>
+      </w:rPr>
+    </w:lvl>
+    <w:lvl w:ilvl="2" w:tplc="FFFFFFFF" w:tentative="1">
+      <w:start w:val="1"/>
+      <w:numFmt w:val="bullet"/>
+      <w:lvlText w:val=""/>
+      <w:lvlJc w:val="left"/>
+      <w:pPr>
+        <w:ind w:left="2880" w:hanging="360"/>
+      </w:pPr>
+      <w:rPr>
+        <w:rFonts w:ascii="Wingdings" w:hAnsi="Wingdings" w:hint="default"/>
+      </w:rPr>
+    </w:lvl>
+    <w:lvl w:ilvl="3" w:tplc="FFFFFFFF" w:tentative="1">
+      <w:start w:val="1"/>
+      <w:numFmt w:val="bullet"/>
+      <w:lvlText w:val=""/>
+      <w:lvlJc w:val="left"/>
+      <w:pPr>
+        <w:ind w:left="3600" w:hanging="360"/>
+      </w:pPr>
+      <w:rPr>
+        <w:rFonts w:ascii="Symbol" w:hAnsi="Symbol" w:hint="default"/>
+      </w:rPr>
+    </w:lvl>
+    <w:lvl w:ilvl="4" w:tplc="FFFFFFFF" w:tentative="1">
+      <w:start w:val="1"/>
+      <w:numFmt w:val="bullet"/>
+      <w:lvlText w:val="o"/>
+      <w:lvlJc w:val="left"/>
+      <w:pPr>
+        <w:ind w:left="4320" w:hanging="360"/>
+      </w:pPr>
+      <w:rPr>
+        <w:rFonts w:ascii="Courier New" w:hAnsi="Courier New" w:cs="Courier New" w:hint="default"/>
+      </w:rPr>
+    </w:lvl>
+    <w:lvl w:ilvl="5" w:tplc="FFFFFFFF" w:tentative="1">
+      <w:start w:val="1"/>
+      <w:numFmt w:val="bullet"/>
+      <w:lvlText w:val=""/>
+      <w:lvlJc w:val="left"/>
+      <w:pPr>
+        <w:ind w:left="5040" w:hanging="360"/>
+      </w:pPr>
+      <w:rPr>
+        <w:rFonts w:ascii="Wingdings" w:hAnsi="Wingdings" w:hint="default"/>
+      </w:rPr>
+    </w:lvl>
+    <w:lvl w:ilvl="6" w:tplc="FFFFFFFF" w:tentative="1">
+      <w:start w:val="1"/>
+      <w:numFmt w:val="bullet"/>
+      <w:lvlText w:val=""/>
+      <w:lvlJc w:val="left"/>
+      <w:pPr>
+        <w:ind w:left="5760" w:hanging="360"/>
+      </w:pPr>
+      <w:rPr>
+        <w:rFonts w:ascii="Symbol" w:hAnsi="Symbol" w:hint="default"/>
+      </w:rPr>
+    </w:lvl>
+    <w:lvl w:ilvl="7" w:tplc="FFFFFFFF" w:tentative="1">
+      <w:start w:val="1"/>
+      <w:numFmt w:val="bullet"/>
+      <w:lvlText w:val="o"/>
+      <w:lvlJc w:val="left"/>
+      <w:pPr>
+        <w:ind w:left="6480" w:hanging="360"/>
+      </w:pPr>
+      <w:rPr>
+        <w:rFonts w:ascii="Courier New" w:hAnsi="Courier New" w:cs="Courier New" w:hint="default"/>
+      </w:rPr>
+    </w:lvl>
+    <w:lvl w:ilvl="8" w:tplc="FFFFFFFF" w:tentative="1">
+      <w:start w:val="1"/>
+      <w:numFmt w:val="bullet"/>
+      <w:lvlText w:val=""/>
+      <w:lvlJc w:val="left"/>
+      <w:pPr>
+        <w:ind w:left="7200" w:hanging="360"/>
+      </w:pPr>
+      <w:rPr>
+        <w:rFonts w:ascii="Wingdings" w:hAnsi="Wingdings" w:hint="default"/>
+      </w:rPr>
+    </w:lvl>
+  </w:abstractNum>
+  <w:abstractNum w:abstractNumId="43" w15:restartNumberingAfterBreak="0">
     <w:nsid w:val="297C291D"/>
     <w:multiLevelType w:val="multilevel"/>
     <w:tmpl w:val="FB7092D4"/>
@@ -15300,7 +18181,7 @@
       </w:rPr>
     </w:lvl>
   </w:abstractNum>
-  <w:abstractNum w:abstractNumId="41" w15:restartNumberingAfterBreak="0">
+  <w:abstractNum w:abstractNumId="44" w15:restartNumberingAfterBreak="0">
     <w:nsid w:val="2A5A7CC4"/>
     <w:multiLevelType w:val="multilevel"/>
     <w:tmpl w:val="A1CEEE78"/>
@@ -15415,10 +18296,10 @@
       </w:rPr>
     </w:lvl>
   </w:abstractNum>
-  <w:abstractNum w:abstractNumId="42" w15:restartNumberingAfterBreak="0">
+  <w:abstractNum w:abstractNumId="45" w15:restartNumberingAfterBreak="0">
     <w:nsid w:val="2B86708B"/>
     <w:multiLevelType w:val="hybridMultilevel"/>
-    <w:tmpl w:val="621E7CA0"/>
+    <w:tmpl w:val="3E24356E"/>
     <w:lvl w:ilvl="0" w:tplc="04090001">
       <w:start w:val="1"/>
       <w:numFmt w:val="bullet"/>
@@ -15528,7 +18409,7 @@
       </w:rPr>
     </w:lvl>
   </w:abstractNum>
-  <w:abstractNum w:abstractNumId="43" w15:restartNumberingAfterBreak="0">
+  <w:abstractNum w:abstractNumId="46" w15:restartNumberingAfterBreak="0">
     <w:nsid w:val="2C2C4DDC"/>
     <w:multiLevelType w:val="multilevel"/>
     <w:tmpl w:val="901C1E5A"/>
@@ -15642,7 +18523,7 @@
       </w:rPr>
     </w:lvl>
   </w:abstractNum>
-  <w:abstractNum w:abstractNumId="44" w15:restartNumberingAfterBreak="0">
+  <w:abstractNum w:abstractNumId="47" w15:restartNumberingAfterBreak="0">
     <w:nsid w:val="2C2E1AAC"/>
     <w:multiLevelType w:val="multilevel"/>
     <w:tmpl w:val="D8609398"/>
@@ -15756,7 +18637,7 @@
       </w:rPr>
     </w:lvl>
   </w:abstractNum>
-  <w:abstractNum w:abstractNumId="45" w15:restartNumberingAfterBreak="0">
+  <w:abstractNum w:abstractNumId="48" w15:restartNumberingAfterBreak="0">
     <w:nsid w:val="2D413FF1"/>
     <w:multiLevelType w:val="hybridMultilevel"/>
     <w:tmpl w:val="651C44CA"/>
@@ -15842,7 +18723,7 @@
       </w:pPr>
     </w:lvl>
   </w:abstractNum>
-  <w:abstractNum w:abstractNumId="46" w15:restartNumberingAfterBreak="0">
+  <w:abstractNum w:abstractNumId="49" w15:restartNumberingAfterBreak="0">
     <w:nsid w:val="2D7A6B48"/>
     <w:multiLevelType w:val="multilevel"/>
     <w:tmpl w:val="10305A80"/>
@@ -15991,7 +18872,7 @@
       </w:rPr>
     </w:lvl>
   </w:abstractNum>
-  <w:abstractNum w:abstractNumId="47" w15:restartNumberingAfterBreak="0">
+  <w:abstractNum w:abstractNumId="50" w15:restartNumberingAfterBreak="0">
     <w:nsid w:val="2DE155EC"/>
     <w:multiLevelType w:val="multilevel"/>
     <w:tmpl w:val="F2F67850"/>
@@ -16107,7 +18988,7 @@
       </w:rPr>
     </w:lvl>
   </w:abstractNum>
-  <w:abstractNum w:abstractNumId="48" w15:restartNumberingAfterBreak="0">
+  <w:abstractNum w:abstractNumId="51" w15:restartNumberingAfterBreak="0">
     <w:nsid w:val="2EA708C0"/>
     <w:multiLevelType w:val="hybridMultilevel"/>
     <w:tmpl w:val="77465868"/>
@@ -16196,7 +19077,7 @@
       </w:pPr>
     </w:lvl>
   </w:abstractNum>
-  <w:abstractNum w:abstractNumId="49" w15:restartNumberingAfterBreak="0">
+  <w:abstractNum w:abstractNumId="52" w15:restartNumberingAfterBreak="0">
     <w:nsid w:val="2EEE1A4D"/>
     <w:multiLevelType w:val="multilevel"/>
     <w:tmpl w:val="AE905C88"/>
@@ -16312,7 +19193,7 @@
       </w:rPr>
     </w:lvl>
   </w:abstractNum>
-  <w:abstractNum w:abstractNumId="50" w15:restartNumberingAfterBreak="0">
+  <w:abstractNum w:abstractNumId="53" w15:restartNumberingAfterBreak="0">
     <w:nsid w:val="303F303D"/>
     <w:multiLevelType w:val="multilevel"/>
     <w:tmpl w:val="78FA8CC8"/>
@@ -16403,7 +19284,7 @@
       </w:pPr>
     </w:lvl>
   </w:abstractNum>
-  <w:abstractNum w:abstractNumId="51" w15:restartNumberingAfterBreak="0">
+  <w:abstractNum w:abstractNumId="54" w15:restartNumberingAfterBreak="0">
     <w:nsid w:val="304F04FD"/>
     <w:multiLevelType w:val="multilevel"/>
     <w:tmpl w:val="FE5A5908"/>
@@ -16552,7 +19433,7 @@
       </w:rPr>
     </w:lvl>
   </w:abstractNum>
-  <w:abstractNum w:abstractNumId="52" w15:restartNumberingAfterBreak="0">
+  <w:abstractNum w:abstractNumId="55" w15:restartNumberingAfterBreak="0">
     <w:nsid w:val="319B4916"/>
     <w:multiLevelType w:val="hybridMultilevel"/>
     <w:tmpl w:val="0914A9C8"/>
@@ -16665,7 +19546,7 @@
       </w:rPr>
     </w:lvl>
   </w:abstractNum>
-  <w:abstractNum w:abstractNumId="53" w15:restartNumberingAfterBreak="0">
+  <w:abstractNum w:abstractNumId="56" w15:restartNumberingAfterBreak="0">
     <w:nsid w:val="31BD5A14"/>
     <w:multiLevelType w:val="multilevel"/>
     <w:tmpl w:val="E1786062"/>
@@ -16751,7 +19632,7 @@
       </w:pPr>
     </w:lvl>
   </w:abstractNum>
-  <w:abstractNum w:abstractNumId="54" w15:restartNumberingAfterBreak="0">
+  <w:abstractNum w:abstractNumId="57" w15:restartNumberingAfterBreak="0">
     <w:nsid w:val="32757C46"/>
     <w:multiLevelType w:val="multilevel"/>
     <w:tmpl w:val="D50CDAF0"/>
@@ -16900,7 +19781,7 @@
       </w:rPr>
     </w:lvl>
   </w:abstractNum>
-  <w:abstractNum w:abstractNumId="55" w15:restartNumberingAfterBreak="0">
+  <w:abstractNum w:abstractNumId="58" w15:restartNumberingAfterBreak="0">
     <w:nsid w:val="36EC4D4C"/>
     <w:multiLevelType w:val="multilevel"/>
     <w:tmpl w:val="4EF46562"/>
@@ -17011,7 +19892,7 @@
       </w:rPr>
     </w:lvl>
   </w:abstractNum>
-  <w:abstractNum w:abstractNumId="56" w15:restartNumberingAfterBreak="0">
+  <w:abstractNum w:abstractNumId="59" w15:restartNumberingAfterBreak="0">
     <w:nsid w:val="384622A1"/>
     <w:multiLevelType w:val="hybridMultilevel"/>
     <w:tmpl w:val="4C96921C"/>
@@ -17124,7 +20005,7 @@
       </w:rPr>
     </w:lvl>
   </w:abstractNum>
-  <w:abstractNum w:abstractNumId="57" w15:restartNumberingAfterBreak="0">
+  <w:abstractNum w:abstractNumId="60" w15:restartNumberingAfterBreak="0">
     <w:nsid w:val="38A41C3A"/>
     <w:multiLevelType w:val="multilevel"/>
     <w:tmpl w:val="18D4C04A"/>
@@ -17235,7 +20116,7 @@
       </w:rPr>
     </w:lvl>
   </w:abstractNum>
-  <w:abstractNum w:abstractNumId="58" w15:restartNumberingAfterBreak="0">
+  <w:abstractNum w:abstractNumId="61" w15:restartNumberingAfterBreak="0">
     <w:nsid w:val="39D56C9D"/>
     <w:multiLevelType w:val="hybridMultilevel"/>
     <w:tmpl w:val="A7DEA41A"/>
@@ -17348,7 +20229,7 @@
       </w:rPr>
     </w:lvl>
   </w:abstractNum>
-  <w:abstractNum w:abstractNumId="59" w15:restartNumberingAfterBreak="0">
+  <w:abstractNum w:abstractNumId="62" w15:restartNumberingAfterBreak="0">
     <w:nsid w:val="3B113E03"/>
     <w:multiLevelType w:val="hybridMultilevel"/>
     <w:tmpl w:val="52E6CE3A"/>
@@ -17461,7 +20342,7 @@
       </w:rPr>
     </w:lvl>
   </w:abstractNum>
-  <w:abstractNum w:abstractNumId="60" w15:restartNumberingAfterBreak="0">
+  <w:abstractNum w:abstractNumId="63" w15:restartNumberingAfterBreak="0">
     <w:nsid w:val="3D4C4539"/>
     <w:multiLevelType w:val="hybridMultilevel"/>
     <w:tmpl w:val="BF0EFAC0"/>
@@ -17574,7 +20455,7 @@
       </w:rPr>
     </w:lvl>
   </w:abstractNum>
-  <w:abstractNum w:abstractNumId="61" w15:restartNumberingAfterBreak="0">
+  <w:abstractNum w:abstractNumId="64" w15:restartNumberingAfterBreak="0">
     <w:nsid w:val="3DBD369A"/>
     <w:multiLevelType w:val="hybridMultilevel"/>
     <w:tmpl w:val="7D8CD5D6"/>
@@ -17687,7 +20568,7 @@
       </w:rPr>
     </w:lvl>
   </w:abstractNum>
-  <w:abstractNum w:abstractNumId="62" w15:restartNumberingAfterBreak="0">
+  <w:abstractNum w:abstractNumId="65" w15:restartNumberingAfterBreak="0">
     <w:nsid w:val="3DF073A5"/>
     <w:multiLevelType w:val="multilevel"/>
     <w:tmpl w:val="8982D8A2"/>
@@ -17836,7 +20717,7 @@
       </w:rPr>
     </w:lvl>
   </w:abstractNum>
-  <w:abstractNum w:abstractNumId="63" w15:restartNumberingAfterBreak="0">
+  <w:abstractNum w:abstractNumId="66" w15:restartNumberingAfterBreak="0">
     <w:nsid w:val="402340ED"/>
     <w:multiLevelType w:val="multilevel"/>
     <w:tmpl w:val="24040C8A"/>
@@ -17985,7 +20866,7 @@
       </w:rPr>
     </w:lvl>
   </w:abstractNum>
-  <w:abstractNum w:abstractNumId="64" w15:restartNumberingAfterBreak="0">
+  <w:abstractNum w:abstractNumId="67" w15:restartNumberingAfterBreak="0">
     <w:nsid w:val="42032730"/>
     <w:multiLevelType w:val="multilevel"/>
     <w:tmpl w:val="084A4C92"/>
@@ -18101,7 +20982,7 @@
       </w:rPr>
     </w:lvl>
   </w:abstractNum>
-  <w:abstractNum w:abstractNumId="65" w15:restartNumberingAfterBreak="0">
+  <w:abstractNum w:abstractNumId="68" w15:restartNumberingAfterBreak="0">
     <w:nsid w:val="454F258E"/>
     <w:multiLevelType w:val="multilevel"/>
     <w:tmpl w:val="C90E9622"/>
@@ -18250,7 +21131,7 @@
       </w:rPr>
     </w:lvl>
   </w:abstractNum>
-  <w:abstractNum w:abstractNumId="66" w15:restartNumberingAfterBreak="0">
+  <w:abstractNum w:abstractNumId="69" w15:restartNumberingAfterBreak="0">
     <w:nsid w:val="47194F43"/>
     <w:multiLevelType w:val="hybridMultilevel"/>
     <w:tmpl w:val="FA9CBC94"/>
@@ -18363,7 +21244,7 @@
       </w:rPr>
     </w:lvl>
   </w:abstractNum>
-  <w:abstractNum w:abstractNumId="67" w15:restartNumberingAfterBreak="0">
+  <w:abstractNum w:abstractNumId="70" w15:restartNumberingAfterBreak="0">
     <w:nsid w:val="48EF2CB9"/>
     <w:multiLevelType w:val="multilevel"/>
     <w:tmpl w:val="D03E9590"/>
@@ -18476,7 +21357,7 @@
       </w:rPr>
     </w:lvl>
   </w:abstractNum>
-  <w:abstractNum w:abstractNumId="68" w15:restartNumberingAfterBreak="0">
+  <w:abstractNum w:abstractNumId="71" w15:restartNumberingAfterBreak="0">
     <w:nsid w:val="49B4503D"/>
     <w:multiLevelType w:val="multilevel"/>
     <w:tmpl w:val="F4E6CC14"/>
@@ -18605,7 +21486,7 @@
       </w:rPr>
     </w:lvl>
   </w:abstractNum>
-  <w:abstractNum w:abstractNumId="69" w15:restartNumberingAfterBreak="0">
+  <w:abstractNum w:abstractNumId="72" w15:restartNumberingAfterBreak="0">
     <w:nsid w:val="4A5A2968"/>
     <w:multiLevelType w:val="hybridMultilevel"/>
     <w:tmpl w:val="7E282C20"/>
@@ -18718,7 +21599,7 @@
       </w:rPr>
     </w:lvl>
   </w:abstractNum>
-  <w:abstractNum w:abstractNumId="70" w15:restartNumberingAfterBreak="0">
+  <w:abstractNum w:abstractNumId="73" w15:restartNumberingAfterBreak="0">
     <w:nsid w:val="4AED1D52"/>
     <w:multiLevelType w:val="multilevel"/>
     <w:tmpl w:val="4404C92C"/>
@@ -18868,7 +21749,7 @@
       </w:rPr>
     </w:lvl>
   </w:abstractNum>
-  <w:abstractNum w:abstractNumId="71" w15:restartNumberingAfterBreak="0">
+  <w:abstractNum w:abstractNumId="74" w15:restartNumberingAfterBreak="0">
     <w:nsid w:val="4BA11782"/>
     <w:multiLevelType w:val="multilevel"/>
     <w:tmpl w:val="31FE3766"/>
@@ -19017,7 +21898,7 @@
       </w:rPr>
     </w:lvl>
   </w:abstractNum>
-  <w:abstractNum w:abstractNumId="72" w15:restartNumberingAfterBreak="0">
+  <w:abstractNum w:abstractNumId="75" w15:restartNumberingAfterBreak="0">
     <w:nsid w:val="4D3128BF"/>
     <w:multiLevelType w:val="multilevel"/>
     <w:tmpl w:val="42BCA138"/>
@@ -19167,7 +22048,7 @@
       </w:rPr>
     </w:lvl>
   </w:abstractNum>
-  <w:abstractNum w:abstractNumId="73" w15:restartNumberingAfterBreak="0">
+  <w:abstractNum w:abstractNumId="76" w15:restartNumberingAfterBreak="0">
     <w:nsid w:val="4D684561"/>
     <w:multiLevelType w:val="multilevel"/>
     <w:tmpl w:val="B87887A2"/>
@@ -19316,7 +22197,7 @@
       </w:rPr>
     </w:lvl>
   </w:abstractNum>
-  <w:abstractNum w:abstractNumId="74" w15:restartNumberingAfterBreak="0">
+  <w:abstractNum w:abstractNumId="77" w15:restartNumberingAfterBreak="0">
     <w:nsid w:val="4D8F1DF1"/>
     <w:multiLevelType w:val="multilevel"/>
     <w:tmpl w:val="A37AEC72"/>
@@ -19465,7 +22346,7 @@
       </w:rPr>
     </w:lvl>
   </w:abstractNum>
-  <w:abstractNum w:abstractNumId="75" w15:restartNumberingAfterBreak="0">
+  <w:abstractNum w:abstractNumId="78" w15:restartNumberingAfterBreak="0">
     <w:nsid w:val="4DF458D9"/>
     <w:multiLevelType w:val="multilevel"/>
     <w:tmpl w:val="6F7C8306"/>
@@ -19614,7 +22495,7 @@
       </w:rPr>
     </w:lvl>
   </w:abstractNum>
-  <w:abstractNum w:abstractNumId="76" w15:restartNumberingAfterBreak="0">
+  <w:abstractNum w:abstractNumId="79" w15:restartNumberingAfterBreak="0">
     <w:nsid w:val="500937B3"/>
     <w:multiLevelType w:val="multilevel"/>
     <w:tmpl w:val="084A4C92"/>
@@ -19730,7 +22611,7 @@
       </w:rPr>
     </w:lvl>
   </w:abstractNum>
-  <w:abstractNum w:abstractNumId="77" w15:restartNumberingAfterBreak="0">
+  <w:abstractNum w:abstractNumId="80" w15:restartNumberingAfterBreak="0">
     <w:nsid w:val="512715F8"/>
     <w:multiLevelType w:val="hybridMultilevel"/>
     <w:tmpl w:val="09B49400"/>
@@ -19843,7 +22724,7 @@
       </w:rPr>
     </w:lvl>
   </w:abstractNum>
-  <w:abstractNum w:abstractNumId="78" w15:restartNumberingAfterBreak="0">
+  <w:abstractNum w:abstractNumId="81" w15:restartNumberingAfterBreak="0">
     <w:nsid w:val="51810E4B"/>
     <w:multiLevelType w:val="multilevel"/>
     <w:tmpl w:val="64DCC496"/>
@@ -19932,7 +22813,7 @@
       </w:pPr>
     </w:lvl>
   </w:abstractNum>
-  <w:abstractNum w:abstractNumId="79" w15:restartNumberingAfterBreak="0">
+  <w:abstractNum w:abstractNumId="82" w15:restartNumberingAfterBreak="0">
     <w:nsid w:val="52A42E5B"/>
     <w:multiLevelType w:val="hybridMultilevel"/>
     <w:tmpl w:val="431CE3FC"/>
@@ -20018,7 +22899,7 @@
       </w:pPr>
     </w:lvl>
   </w:abstractNum>
-  <w:abstractNum w:abstractNumId="80" w15:restartNumberingAfterBreak="0">
+  <w:abstractNum w:abstractNumId="83" w15:restartNumberingAfterBreak="0">
     <w:nsid w:val="53484483"/>
     <w:multiLevelType w:val="multilevel"/>
     <w:tmpl w:val="4EB62ACC"/>
@@ -20129,7 +23010,7 @@
       </w:rPr>
     </w:lvl>
   </w:abstractNum>
-  <w:abstractNum w:abstractNumId="81" w15:restartNumberingAfterBreak="0">
+  <w:abstractNum w:abstractNumId="84" w15:restartNumberingAfterBreak="0">
     <w:nsid w:val="53A05ABA"/>
     <w:multiLevelType w:val="multilevel"/>
     <w:tmpl w:val="0409001F"/>
@@ -20215,7 +23096,7 @@
       </w:pPr>
     </w:lvl>
   </w:abstractNum>
-  <w:abstractNum w:abstractNumId="82" w15:restartNumberingAfterBreak="0">
+  <w:abstractNum w:abstractNumId="85" w15:restartNumberingAfterBreak="0">
     <w:nsid w:val="548660A0"/>
     <w:multiLevelType w:val="multilevel"/>
     <w:tmpl w:val="2626D4DA"/>
@@ -20330,7 +23211,7 @@
       </w:rPr>
     </w:lvl>
   </w:abstractNum>
-  <w:abstractNum w:abstractNumId="83" w15:restartNumberingAfterBreak="0">
+  <w:abstractNum w:abstractNumId="86" w15:restartNumberingAfterBreak="0">
     <w:nsid w:val="54DA6671"/>
     <w:multiLevelType w:val="multilevel"/>
     <w:tmpl w:val="7B528A16"/>
@@ -20479,7 +23360,7 @@
       </w:rPr>
     </w:lvl>
   </w:abstractNum>
-  <w:abstractNum w:abstractNumId="84" w15:restartNumberingAfterBreak="0">
+  <w:abstractNum w:abstractNumId="87" w15:restartNumberingAfterBreak="0">
     <w:nsid w:val="579D77E6"/>
     <w:multiLevelType w:val="multilevel"/>
     <w:tmpl w:val="F1340330"/>
@@ -20569,7 +23450,7 @@
       </w:pPr>
     </w:lvl>
   </w:abstractNum>
-  <w:abstractNum w:abstractNumId="85" w15:restartNumberingAfterBreak="0">
+  <w:abstractNum w:abstractNumId="88" w15:restartNumberingAfterBreak="0">
     <w:nsid w:val="5881272C"/>
     <w:multiLevelType w:val="multilevel"/>
     <w:tmpl w:val="D8EED108"/>
@@ -20718,7 +23599,7 @@
       </w:rPr>
     </w:lvl>
   </w:abstractNum>
-  <w:abstractNum w:abstractNumId="86" w15:restartNumberingAfterBreak="0">
+  <w:abstractNum w:abstractNumId="89" w15:restartNumberingAfterBreak="0">
     <w:nsid w:val="58D51AC0"/>
     <w:multiLevelType w:val="hybridMultilevel"/>
     <w:tmpl w:val="EC003A12"/>
@@ -20831,7 +23712,7 @@
       </w:rPr>
     </w:lvl>
   </w:abstractNum>
-  <w:abstractNum w:abstractNumId="87" w15:restartNumberingAfterBreak="0">
+  <w:abstractNum w:abstractNumId="90" w15:restartNumberingAfterBreak="0">
     <w:nsid w:val="59820C33"/>
     <w:multiLevelType w:val="multilevel"/>
     <w:tmpl w:val="710445DC"/>
@@ -20944,7 +23825,7 @@
       </w:rPr>
     </w:lvl>
   </w:abstractNum>
-  <w:abstractNum w:abstractNumId="88" w15:restartNumberingAfterBreak="0">
+  <w:abstractNum w:abstractNumId="91" w15:restartNumberingAfterBreak="0">
     <w:nsid w:val="5A134363"/>
     <w:multiLevelType w:val="multilevel"/>
     <w:tmpl w:val="C270E0AC"/>
@@ -21057,7 +23938,7 @@
       </w:rPr>
     </w:lvl>
   </w:abstractNum>
-  <w:abstractNum w:abstractNumId="89" w15:restartNumberingAfterBreak="0">
+  <w:abstractNum w:abstractNumId="92" w15:restartNumberingAfterBreak="0">
     <w:nsid w:val="5C0032F8"/>
     <w:multiLevelType w:val="multilevel"/>
     <w:tmpl w:val="FD8A26F4"/>
@@ -21206,7 +24087,7 @@
       </w:rPr>
     </w:lvl>
   </w:abstractNum>
-  <w:abstractNum w:abstractNumId="90" w15:restartNumberingAfterBreak="0">
+  <w:abstractNum w:abstractNumId="93" w15:restartNumberingAfterBreak="0">
     <w:nsid w:val="5E4372E6"/>
     <w:multiLevelType w:val="hybridMultilevel"/>
     <w:tmpl w:val="67D268A2"/>
@@ -21319,7 +24200,7 @@
       </w:rPr>
     </w:lvl>
   </w:abstractNum>
-  <w:abstractNum w:abstractNumId="91" w15:restartNumberingAfterBreak="0">
+  <w:abstractNum w:abstractNumId="94" w15:restartNumberingAfterBreak="0">
     <w:nsid w:val="5F3822A2"/>
     <w:multiLevelType w:val="hybridMultilevel"/>
     <w:tmpl w:val="C898FA66"/>
@@ -21432,7 +24313,7 @@
       </w:rPr>
     </w:lvl>
   </w:abstractNum>
-  <w:abstractNum w:abstractNumId="92" w15:restartNumberingAfterBreak="0">
+  <w:abstractNum w:abstractNumId="95" w15:restartNumberingAfterBreak="0">
     <w:nsid w:val="5FB449DB"/>
     <w:multiLevelType w:val="multilevel"/>
     <w:tmpl w:val="DFDEF1BE"/>
@@ -21546,7 +24427,7 @@
       </w:rPr>
     </w:lvl>
   </w:abstractNum>
-  <w:abstractNum w:abstractNumId="93" w15:restartNumberingAfterBreak="0">
+  <w:abstractNum w:abstractNumId="96" w15:restartNumberingAfterBreak="0">
     <w:nsid w:val="6254007F"/>
     <w:multiLevelType w:val="hybridMultilevel"/>
     <w:tmpl w:val="624200B8"/>
@@ -21659,7 +24540,7 @@
       </w:rPr>
     </w:lvl>
   </w:abstractNum>
-  <w:abstractNum w:abstractNumId="94" w15:restartNumberingAfterBreak="0">
+  <w:abstractNum w:abstractNumId="97" w15:restartNumberingAfterBreak="0">
     <w:nsid w:val="62A6431D"/>
     <w:multiLevelType w:val="multilevel"/>
     <w:tmpl w:val="99861ECC"/>
@@ -21808,7 +24689,7 @@
       </w:rPr>
     </w:lvl>
   </w:abstractNum>
-  <w:abstractNum w:abstractNumId="95" w15:restartNumberingAfterBreak="0">
+  <w:abstractNum w:abstractNumId="98" w15:restartNumberingAfterBreak="0">
     <w:nsid w:val="64044B74"/>
     <w:multiLevelType w:val="multilevel"/>
     <w:tmpl w:val="BFFA4CCC"/>
@@ -21957,7 +24838,7 @@
       </w:rPr>
     </w:lvl>
   </w:abstractNum>
-  <w:abstractNum w:abstractNumId="96" w15:restartNumberingAfterBreak="0">
+  <w:abstractNum w:abstractNumId="99" w15:restartNumberingAfterBreak="0">
     <w:nsid w:val="64BD7E70"/>
     <w:multiLevelType w:val="multilevel"/>
     <w:tmpl w:val="82F6BDA4"/>
@@ -22043,7 +24924,7 @@
       </w:pPr>
     </w:lvl>
   </w:abstractNum>
-  <w:abstractNum w:abstractNumId="97" w15:restartNumberingAfterBreak="0">
+  <w:abstractNum w:abstractNumId="100" w15:restartNumberingAfterBreak="0">
     <w:nsid w:val="65FC3054"/>
     <w:multiLevelType w:val="hybridMultilevel"/>
     <w:tmpl w:val="9828B108"/>
@@ -22156,7 +25037,7 @@
       </w:rPr>
     </w:lvl>
   </w:abstractNum>
-  <w:abstractNum w:abstractNumId="98" w15:restartNumberingAfterBreak="0">
+  <w:abstractNum w:abstractNumId="101" w15:restartNumberingAfterBreak="0">
     <w:nsid w:val="66C97DB8"/>
     <w:multiLevelType w:val="multilevel"/>
     <w:tmpl w:val="24DA0326"/>
@@ -22243,7 +25124,7 @@
       </w:pPr>
     </w:lvl>
   </w:abstractNum>
-  <w:abstractNum w:abstractNumId="99" w15:restartNumberingAfterBreak="0">
+  <w:abstractNum w:abstractNumId="102" w15:restartNumberingAfterBreak="0">
     <w:nsid w:val="675F6656"/>
     <w:multiLevelType w:val="multilevel"/>
     <w:tmpl w:val="DFDEF1BE"/>
@@ -22357,7 +25238,7 @@
       </w:rPr>
     </w:lvl>
   </w:abstractNum>
-  <w:abstractNum w:abstractNumId="100" w15:restartNumberingAfterBreak="0">
+  <w:abstractNum w:abstractNumId="103" w15:restartNumberingAfterBreak="0">
     <w:nsid w:val="69E53425"/>
     <w:multiLevelType w:val="hybridMultilevel"/>
     <w:tmpl w:val="0CE0561E"/>
@@ -22470,7 +25351,7 @@
       </w:rPr>
     </w:lvl>
   </w:abstractNum>
-  <w:abstractNum w:abstractNumId="101" w15:restartNumberingAfterBreak="0">
+  <w:abstractNum w:abstractNumId="104" w15:restartNumberingAfterBreak="0">
     <w:nsid w:val="6A53486B"/>
     <w:multiLevelType w:val="multilevel"/>
     <w:tmpl w:val="06428C6E"/>
@@ -22619,7 +25500,7 @@
       </w:rPr>
     </w:lvl>
   </w:abstractNum>
-  <w:abstractNum w:abstractNumId="102" w15:restartNumberingAfterBreak="0">
+  <w:abstractNum w:abstractNumId="105" w15:restartNumberingAfterBreak="0">
     <w:nsid w:val="6BCB0CF5"/>
     <w:multiLevelType w:val="multilevel"/>
     <w:tmpl w:val="9E8036E8"/>
@@ -22735,7 +25616,7 @@
       </w:rPr>
     </w:lvl>
   </w:abstractNum>
-  <w:abstractNum w:abstractNumId="103" w15:restartNumberingAfterBreak="0">
+  <w:abstractNum w:abstractNumId="106" w15:restartNumberingAfterBreak="0">
     <w:nsid w:val="6BE33A25"/>
     <w:multiLevelType w:val="multilevel"/>
     <w:tmpl w:val="C8FE49A0"/>
@@ -22846,7 +25727,7 @@
       </w:rPr>
     </w:lvl>
   </w:abstractNum>
-  <w:abstractNum w:abstractNumId="104" w15:restartNumberingAfterBreak="0">
+  <w:abstractNum w:abstractNumId="107" w15:restartNumberingAfterBreak="0">
     <w:nsid w:val="6CBD6537"/>
     <w:multiLevelType w:val="hybridMultilevel"/>
     <w:tmpl w:val="514405A6"/>
@@ -22935,7 +25816,7 @@
       </w:pPr>
     </w:lvl>
   </w:abstractNum>
-  <w:abstractNum w:abstractNumId="105" w15:restartNumberingAfterBreak="0">
+  <w:abstractNum w:abstractNumId="108" w15:restartNumberingAfterBreak="0">
     <w:nsid w:val="711A5142"/>
     <w:multiLevelType w:val="multilevel"/>
     <w:tmpl w:val="F710D958"/>
@@ -23051,7 +25932,7 @@
       </w:rPr>
     </w:lvl>
   </w:abstractNum>
-  <w:abstractNum w:abstractNumId="106" w15:restartNumberingAfterBreak="0">
+  <w:abstractNum w:abstractNumId="109" w15:restartNumberingAfterBreak="0">
     <w:nsid w:val="72451D3C"/>
     <w:multiLevelType w:val="multilevel"/>
     <w:tmpl w:val="893665BA"/>
@@ -23200,7 +26081,7 @@
       </w:rPr>
     </w:lvl>
   </w:abstractNum>
-  <w:abstractNum w:abstractNumId="107" w15:restartNumberingAfterBreak="0">
+  <w:abstractNum w:abstractNumId="110" w15:restartNumberingAfterBreak="0">
     <w:nsid w:val="7360693A"/>
     <w:multiLevelType w:val="multilevel"/>
     <w:tmpl w:val="78FA8CC8"/>
@@ -23291,7 +26172,7 @@
       </w:pPr>
     </w:lvl>
   </w:abstractNum>
-  <w:abstractNum w:abstractNumId="108" w15:restartNumberingAfterBreak="0">
+  <w:abstractNum w:abstractNumId="111" w15:restartNumberingAfterBreak="0">
     <w:nsid w:val="741C189B"/>
     <w:multiLevelType w:val="multilevel"/>
     <w:tmpl w:val="C76C306C"/>
@@ -23381,7 +26262,7 @@
       </w:pPr>
     </w:lvl>
   </w:abstractNum>
-  <w:abstractNum w:abstractNumId="109" w15:restartNumberingAfterBreak="0">
+  <w:abstractNum w:abstractNumId="112" w15:restartNumberingAfterBreak="0">
     <w:nsid w:val="747E5A53"/>
     <w:multiLevelType w:val="multilevel"/>
     <w:tmpl w:val="64DCC496"/>
@@ -23467,7 +26348,7 @@
       </w:pPr>
     </w:lvl>
   </w:abstractNum>
-  <w:abstractNum w:abstractNumId="110" w15:restartNumberingAfterBreak="0">
+  <w:abstractNum w:abstractNumId="113" w15:restartNumberingAfterBreak="0">
     <w:nsid w:val="75F15FAC"/>
     <w:multiLevelType w:val="hybridMultilevel"/>
     <w:tmpl w:val="15361322"/>
@@ -23580,7 +26461,7 @@
       </w:rPr>
     </w:lvl>
   </w:abstractNum>
-  <w:abstractNum w:abstractNumId="111" w15:restartNumberingAfterBreak="0">
+  <w:abstractNum w:abstractNumId="114" w15:restartNumberingAfterBreak="0">
     <w:nsid w:val="774E3747"/>
     <w:multiLevelType w:val="multilevel"/>
     <w:tmpl w:val="BA98CF66"/>
@@ -23691,7 +26572,7 @@
       </w:rPr>
     </w:lvl>
   </w:abstractNum>
-  <w:abstractNum w:abstractNumId="112" w15:restartNumberingAfterBreak="0">
+  <w:abstractNum w:abstractNumId="115" w15:restartNumberingAfterBreak="0">
     <w:nsid w:val="78DD1651"/>
     <w:multiLevelType w:val="multilevel"/>
     <w:tmpl w:val="9300DA84"/>
@@ -23840,7 +26721,7 @@
       </w:rPr>
     </w:lvl>
   </w:abstractNum>
-  <w:abstractNum w:abstractNumId="113" w15:restartNumberingAfterBreak="0">
+  <w:abstractNum w:abstractNumId="116" w15:restartNumberingAfterBreak="0">
     <w:nsid w:val="797F511B"/>
     <w:multiLevelType w:val="hybridMultilevel"/>
     <w:tmpl w:val="A4363E82"/>
@@ -23953,7 +26834,7 @@
       </w:rPr>
     </w:lvl>
   </w:abstractNum>
-  <w:abstractNum w:abstractNumId="114" w15:restartNumberingAfterBreak="0">
+  <w:abstractNum w:abstractNumId="117" w15:restartNumberingAfterBreak="0">
     <w:nsid w:val="7AA01294"/>
     <w:multiLevelType w:val="multilevel"/>
     <w:tmpl w:val="BB6A47FC"/>
@@ -24039,7 +26920,7 @@
       </w:pPr>
     </w:lvl>
   </w:abstractNum>
-  <w:abstractNum w:abstractNumId="115" w15:restartNumberingAfterBreak="0">
+  <w:abstractNum w:abstractNumId="118" w15:restartNumberingAfterBreak="0">
     <w:nsid w:val="7D237E82"/>
     <w:multiLevelType w:val="multilevel"/>
     <w:tmpl w:val="C8281BDE"/>
@@ -24155,7 +27036,7 @@
       </w:rPr>
     </w:lvl>
   </w:abstractNum>
-  <w:abstractNum w:abstractNumId="116" w15:restartNumberingAfterBreak="0">
+  <w:abstractNum w:abstractNumId="119" w15:restartNumberingAfterBreak="0">
     <w:nsid w:val="7F7217D1"/>
     <w:multiLevelType w:val="multilevel"/>
     <w:tmpl w:val="AD90E50E"/>
@@ -24304,7 +27185,7 @@
       </w:rPr>
     </w:lvl>
   </w:abstractNum>
-  <w:abstractNum w:abstractNumId="117" w15:restartNumberingAfterBreak="0">
+  <w:abstractNum w:abstractNumId="120" w15:restartNumberingAfterBreak="0">
     <w:nsid w:val="7F9A7DC3"/>
     <w:multiLevelType w:val="hybridMultilevel"/>
     <w:tmpl w:val="C9927728"/>
@@ -24418,13 +27299,13 @@
     </w:lvl>
   </w:abstractNum>
   <w:num w:numId="1" w16cid:durableId="1937664577">
-    <w:abstractNumId w:val="82"/>
+    <w:abstractNumId w:val="85"/>
   </w:num>
   <w:num w:numId="2" w16cid:durableId="985160180">
-    <w:abstractNumId w:val="43"/>
+    <w:abstractNumId w:val="46"/>
   </w:num>
   <w:num w:numId="3" w16cid:durableId="2125151550">
-    <w:abstractNumId w:val="57"/>
+    <w:abstractNumId w:val="60"/>
   </w:num>
   <w:num w:numId="4" w16cid:durableId="280452618">
     <w:abstractNumId w:val="4"/>
@@ -24436,13 +27317,13 @@
     <w:abstractNumId w:val="25"/>
   </w:num>
   <w:num w:numId="7" w16cid:durableId="1129013777">
-    <w:abstractNumId w:val="44"/>
+    <w:abstractNumId w:val="47"/>
   </w:num>
   <w:num w:numId="8" w16cid:durableId="2093702054">
-    <w:abstractNumId w:val="108"/>
+    <w:abstractNumId w:val="111"/>
   </w:num>
   <w:num w:numId="9" w16cid:durableId="858468324">
-    <w:abstractNumId w:val="105"/>
+    <w:abstractNumId w:val="108"/>
   </w:num>
   <w:num w:numId="10" w16cid:durableId="209001979">
     <w:abstractNumId w:val="13"/>
@@ -24454,91 +27335,91 @@
     <w:abstractNumId w:val="1"/>
   </w:num>
   <w:num w:numId="13" w16cid:durableId="575433563">
-    <w:abstractNumId w:val="81"/>
+    <w:abstractNumId w:val="84"/>
   </w:num>
   <w:num w:numId="14" w16cid:durableId="1354116922">
     <w:abstractNumId w:val="6"/>
   </w:num>
   <w:num w:numId="15" w16cid:durableId="599532197">
-    <w:abstractNumId w:val="60"/>
+    <w:abstractNumId w:val="63"/>
   </w:num>
   <w:num w:numId="16" w16cid:durableId="275720995">
-    <w:abstractNumId w:val="33"/>
+    <w:abstractNumId w:val="35"/>
   </w:num>
   <w:num w:numId="17" w16cid:durableId="1830092919">
-    <w:abstractNumId w:val="117"/>
+    <w:abstractNumId w:val="120"/>
   </w:num>
   <w:num w:numId="18" w16cid:durableId="2024670315">
-    <w:abstractNumId w:val="103"/>
+    <w:abstractNumId w:val="106"/>
   </w:num>
   <w:num w:numId="19" w16cid:durableId="354886420">
     <w:abstractNumId w:val="14"/>
   </w:num>
   <w:num w:numId="20" w16cid:durableId="2110153291">
-    <w:abstractNumId w:val="114"/>
+    <w:abstractNumId w:val="117"/>
   </w:num>
   <w:num w:numId="21" w16cid:durableId="975068584">
-    <w:abstractNumId w:val="78"/>
+    <w:abstractNumId w:val="81"/>
   </w:num>
   <w:num w:numId="22" w16cid:durableId="465468878">
-    <w:abstractNumId w:val="67"/>
+    <w:abstractNumId w:val="70"/>
   </w:num>
   <w:num w:numId="23" w16cid:durableId="1857186558">
-    <w:abstractNumId w:val="49"/>
+    <w:abstractNumId w:val="52"/>
   </w:num>
   <w:num w:numId="24" w16cid:durableId="1378431655">
-    <w:abstractNumId w:val="34"/>
+    <w:abstractNumId w:val="36"/>
   </w:num>
   <w:num w:numId="25" w16cid:durableId="561908023">
-    <w:abstractNumId w:val="84"/>
+    <w:abstractNumId w:val="87"/>
   </w:num>
   <w:num w:numId="26" w16cid:durableId="2094155004">
-    <w:abstractNumId w:val="41"/>
+    <w:abstractNumId w:val="44"/>
   </w:num>
   <w:num w:numId="27" w16cid:durableId="404424419">
-    <w:abstractNumId w:val="87"/>
+    <w:abstractNumId w:val="90"/>
   </w:num>
   <w:num w:numId="28" w16cid:durableId="895776417">
-    <w:abstractNumId w:val="47"/>
+    <w:abstractNumId w:val="50"/>
   </w:num>
   <w:num w:numId="29" w16cid:durableId="101733715">
-    <w:abstractNumId w:val="88"/>
+    <w:abstractNumId w:val="91"/>
   </w:num>
   <w:num w:numId="30" w16cid:durableId="361128259">
     <w:abstractNumId w:val="10"/>
   </w:num>
   <w:num w:numId="31" w16cid:durableId="697242953">
-    <w:abstractNumId w:val="107"/>
+    <w:abstractNumId w:val="110"/>
   </w:num>
   <w:num w:numId="32" w16cid:durableId="1382441421">
-    <w:abstractNumId w:val="50"/>
+    <w:abstractNumId w:val="53"/>
   </w:num>
   <w:num w:numId="33" w16cid:durableId="885026126">
     <w:abstractNumId w:val="26"/>
   </w:num>
   <w:num w:numId="34" w16cid:durableId="1254314267">
-    <w:abstractNumId w:val="98"/>
+    <w:abstractNumId w:val="101"/>
   </w:num>
   <w:num w:numId="35" w16cid:durableId="1468401964">
     <w:abstractNumId w:val="17"/>
   </w:num>
   <w:num w:numId="36" w16cid:durableId="534658467">
-    <w:abstractNumId w:val="96"/>
+    <w:abstractNumId w:val="99"/>
   </w:num>
   <w:num w:numId="37" w16cid:durableId="2005355897">
-    <w:abstractNumId w:val="51"/>
+    <w:abstractNumId w:val="54"/>
   </w:num>
   <w:num w:numId="38" w16cid:durableId="1611164068">
-    <w:abstractNumId w:val="73"/>
+    <w:abstractNumId w:val="76"/>
   </w:num>
   <w:num w:numId="39" w16cid:durableId="856045854">
-    <w:abstractNumId w:val="99"/>
+    <w:abstractNumId w:val="102"/>
   </w:num>
   <w:num w:numId="40" w16cid:durableId="886841541">
-    <w:abstractNumId w:val="92"/>
+    <w:abstractNumId w:val="95"/>
   </w:num>
   <w:num w:numId="41" w16cid:durableId="495388040">
-    <w:abstractNumId w:val="93"/>
+    <w:abstractNumId w:val="96"/>
   </w:num>
   <w:num w:numId="42" w16cid:durableId="142628997">
     <w:abstractNumId w:val="5"/>
@@ -24547,22 +27428,22 @@
     <w:abstractNumId w:val="16"/>
   </w:num>
   <w:num w:numId="44" w16cid:durableId="1156458487">
-    <w:abstractNumId w:val="90"/>
+    <w:abstractNumId w:val="93"/>
   </w:num>
   <w:num w:numId="45" w16cid:durableId="321853392">
     <w:abstractNumId w:val="18"/>
   </w:num>
   <w:num w:numId="46" w16cid:durableId="635835931">
-    <w:abstractNumId w:val="70"/>
+    <w:abstractNumId w:val="73"/>
   </w:num>
   <w:num w:numId="47" w16cid:durableId="894583539">
     <w:abstractNumId w:val="22"/>
   </w:num>
   <w:num w:numId="48" w16cid:durableId="2119521228">
-    <w:abstractNumId w:val="110"/>
+    <w:abstractNumId w:val="113"/>
   </w:num>
   <w:num w:numId="49" w16cid:durableId="1931770557">
-    <w:abstractNumId w:val="85"/>
+    <w:abstractNumId w:val="88"/>
     <w:lvlOverride w:ilvl="0">
       <w:lvl w:ilvl="0">
         <w:numFmt w:val="bullet"/>
@@ -24582,7 +27463,7 @@
     </w:lvlOverride>
   </w:num>
   <w:num w:numId="50" w16cid:durableId="1994488416">
-    <w:abstractNumId w:val="85"/>
+    <w:abstractNumId w:val="88"/>
     <w:lvlOverride w:ilvl="0">
       <w:lvl w:ilvl="0">
         <w:numFmt w:val="bullet"/>
@@ -24602,37 +27483,37 @@
     </w:lvlOverride>
   </w:num>
   <w:num w:numId="51" w16cid:durableId="2067486757">
-    <w:abstractNumId w:val="75"/>
+    <w:abstractNumId w:val="78"/>
   </w:num>
   <w:num w:numId="52" w16cid:durableId="963078398">
-    <w:abstractNumId w:val="62"/>
+    <w:abstractNumId w:val="65"/>
   </w:num>
   <w:num w:numId="53" w16cid:durableId="380907087">
-    <w:abstractNumId w:val="106"/>
+    <w:abstractNumId w:val="109"/>
   </w:num>
   <w:num w:numId="54" w16cid:durableId="2366158">
-    <w:abstractNumId w:val="65"/>
+    <w:abstractNumId w:val="68"/>
   </w:num>
   <w:num w:numId="55" w16cid:durableId="952322432">
-    <w:abstractNumId w:val="36"/>
+    <w:abstractNumId w:val="38"/>
   </w:num>
   <w:num w:numId="56" w16cid:durableId="277445136">
     <w:abstractNumId w:val="3"/>
   </w:num>
   <w:num w:numId="57" w16cid:durableId="517079944">
-    <w:abstractNumId w:val="52"/>
+    <w:abstractNumId w:val="55"/>
   </w:num>
   <w:num w:numId="58" w16cid:durableId="1026518506">
-    <w:abstractNumId w:val="40"/>
+    <w:abstractNumId w:val="43"/>
   </w:num>
   <w:num w:numId="59" w16cid:durableId="1020013665">
     <w:abstractNumId w:val="15"/>
   </w:num>
   <w:num w:numId="60" w16cid:durableId="1114402485">
-    <w:abstractNumId w:val="91"/>
+    <w:abstractNumId w:val="94"/>
   </w:num>
   <w:num w:numId="61" w16cid:durableId="1473910729">
-    <w:abstractNumId w:val="56"/>
+    <w:abstractNumId w:val="59"/>
   </w:num>
   <w:num w:numId="62" w16cid:durableId="1900165460">
     <w:abstractNumId w:val="12"/>
@@ -24641,118 +27522,118 @@
     <w:abstractNumId w:val="24"/>
   </w:num>
   <w:num w:numId="64" w16cid:durableId="768502988">
-    <w:abstractNumId w:val="63"/>
+    <w:abstractNumId w:val="66"/>
   </w:num>
   <w:num w:numId="65" w16cid:durableId="1008482087">
     <w:abstractNumId w:val="21"/>
   </w:num>
   <w:num w:numId="66" w16cid:durableId="247277898">
-    <w:abstractNumId w:val="59"/>
+    <w:abstractNumId w:val="62"/>
   </w:num>
   <w:num w:numId="67" w16cid:durableId="1792162766">
-    <w:abstractNumId w:val="116"/>
+    <w:abstractNumId w:val="119"/>
   </w:num>
   <w:num w:numId="68" w16cid:durableId="258413721">
-    <w:abstractNumId w:val="31"/>
+    <w:abstractNumId w:val="33"/>
   </w:num>
   <w:num w:numId="69" w16cid:durableId="1054962503">
-    <w:abstractNumId w:val="112"/>
+    <w:abstractNumId w:val="115"/>
   </w:num>
   <w:num w:numId="70" w16cid:durableId="27949210">
-    <w:abstractNumId w:val="83"/>
+    <w:abstractNumId w:val="86"/>
   </w:num>
   <w:num w:numId="71" w16cid:durableId="598947199">
-    <w:abstractNumId w:val="32"/>
+    <w:abstractNumId w:val="34"/>
   </w:num>
   <w:num w:numId="72" w16cid:durableId="470640658">
-    <w:abstractNumId w:val="69"/>
+    <w:abstractNumId w:val="72"/>
   </w:num>
   <w:num w:numId="73" w16cid:durableId="1773234873">
     <w:abstractNumId w:val="27"/>
   </w:num>
   <w:num w:numId="74" w16cid:durableId="1977370026">
-    <w:abstractNumId w:val="77"/>
+    <w:abstractNumId w:val="80"/>
   </w:num>
   <w:num w:numId="75" w16cid:durableId="1603879632">
-    <w:abstractNumId w:val="86"/>
+    <w:abstractNumId w:val="89"/>
   </w:num>
   <w:num w:numId="76" w16cid:durableId="1466315535">
-    <w:abstractNumId w:val="95"/>
+    <w:abstractNumId w:val="98"/>
   </w:num>
   <w:num w:numId="77" w16cid:durableId="996610365">
-    <w:abstractNumId w:val="46"/>
+    <w:abstractNumId w:val="49"/>
   </w:num>
   <w:num w:numId="78" w16cid:durableId="1314525848">
-    <w:abstractNumId w:val="109"/>
+    <w:abstractNumId w:val="112"/>
   </w:num>
   <w:num w:numId="79" w16cid:durableId="107969901">
-    <w:abstractNumId w:val="111"/>
+    <w:abstractNumId w:val="114"/>
   </w:num>
   <w:num w:numId="80" w16cid:durableId="142505067">
-    <w:abstractNumId w:val="80"/>
+    <w:abstractNumId w:val="83"/>
   </w:num>
   <w:num w:numId="81" w16cid:durableId="357120938">
-    <w:abstractNumId w:val="55"/>
+    <w:abstractNumId w:val="58"/>
   </w:num>
   <w:num w:numId="82" w16cid:durableId="772439757">
-    <w:abstractNumId w:val="35"/>
+    <w:abstractNumId w:val="37"/>
   </w:num>
   <w:num w:numId="83" w16cid:durableId="9719201">
-    <w:abstractNumId w:val="53"/>
+    <w:abstractNumId w:val="56"/>
   </w:num>
   <w:num w:numId="84" w16cid:durableId="1950551915">
-    <w:abstractNumId w:val="64"/>
+    <w:abstractNumId w:val="67"/>
   </w:num>
   <w:num w:numId="85" w16cid:durableId="1340308816">
-    <w:abstractNumId w:val="45"/>
+    <w:abstractNumId w:val="48"/>
   </w:num>
   <w:num w:numId="86" w16cid:durableId="1613395884">
-    <w:abstractNumId w:val="79"/>
+    <w:abstractNumId w:val="82"/>
   </w:num>
   <w:num w:numId="87" w16cid:durableId="1649282048">
-    <w:abstractNumId w:val="48"/>
+    <w:abstractNumId w:val="51"/>
   </w:num>
   <w:num w:numId="88" w16cid:durableId="1023676986">
-    <w:abstractNumId w:val="104"/>
+    <w:abstractNumId w:val="107"/>
   </w:num>
   <w:num w:numId="89" w16cid:durableId="1121612868">
     <w:abstractNumId w:val="28"/>
   </w:num>
   <w:num w:numId="90" w16cid:durableId="812410548">
-    <w:abstractNumId w:val="68"/>
+    <w:abstractNumId w:val="71"/>
   </w:num>
   <w:num w:numId="91" w16cid:durableId="359554820">
+    <w:abstractNumId w:val="41"/>
+  </w:num>
+  <w:num w:numId="92" w16cid:durableId="1625423917">
+    <w:abstractNumId w:val="100"/>
+  </w:num>
+  <w:num w:numId="93" w16cid:durableId="1692877185">
+    <w:abstractNumId w:val="97"/>
+  </w:num>
+  <w:num w:numId="94" w16cid:durableId="1783180685">
     <w:abstractNumId w:val="39"/>
   </w:num>
-  <w:num w:numId="92" w16cid:durableId="1625423917">
-    <w:abstractNumId w:val="97"/>
-  </w:num>
-  <w:num w:numId="93" w16cid:durableId="1692877185">
-    <w:abstractNumId w:val="94"/>
-  </w:num>
-  <w:num w:numId="94" w16cid:durableId="1783180685">
-    <w:abstractNumId w:val="37"/>
-  </w:num>
   <w:num w:numId="95" w16cid:durableId="1727992369">
-    <w:abstractNumId w:val="101"/>
+    <w:abstractNumId w:val="104"/>
   </w:num>
   <w:num w:numId="96" w16cid:durableId="602617719">
     <w:abstractNumId w:val="2"/>
   </w:num>
   <w:num w:numId="97" w16cid:durableId="292713995">
-    <w:abstractNumId w:val="66"/>
+    <w:abstractNumId w:val="69"/>
   </w:num>
   <w:num w:numId="98" w16cid:durableId="1911385772">
-    <w:abstractNumId w:val="54"/>
+    <w:abstractNumId w:val="57"/>
   </w:num>
   <w:num w:numId="99" w16cid:durableId="1481534187">
-    <w:abstractNumId w:val="89"/>
+    <w:abstractNumId w:val="92"/>
   </w:num>
   <w:num w:numId="100" w16cid:durableId="1471633182">
-    <w:abstractNumId w:val="72"/>
+    <w:abstractNumId w:val="75"/>
   </w:num>
   <w:num w:numId="101" w16cid:durableId="362050786">
-    <w:abstractNumId w:val="38"/>
+    <w:abstractNumId w:val="40"/>
   </w:num>
   <w:num w:numId="102" w16cid:durableId="1485202268">
     <w:abstractNumId w:val="9"/>
@@ -24764,31 +27645,31 @@
     <w:abstractNumId w:val="23"/>
   </w:num>
   <w:num w:numId="105" w16cid:durableId="1429496077">
-    <w:abstractNumId w:val="100"/>
+    <w:abstractNumId w:val="103"/>
   </w:num>
   <w:num w:numId="106" w16cid:durableId="892156470">
-    <w:abstractNumId w:val="74"/>
+    <w:abstractNumId w:val="77"/>
   </w:num>
   <w:num w:numId="107" w16cid:durableId="757755579">
     <w:abstractNumId w:val="20"/>
   </w:num>
   <w:num w:numId="108" w16cid:durableId="1218277467">
-    <w:abstractNumId w:val="30"/>
+    <w:abstractNumId w:val="31"/>
   </w:num>
   <w:num w:numId="109" w16cid:durableId="1431468277">
-    <w:abstractNumId w:val="71"/>
+    <w:abstractNumId w:val="74"/>
   </w:num>
   <w:num w:numId="110" w16cid:durableId="1705254949">
-    <w:abstractNumId w:val="102"/>
+    <w:abstractNumId w:val="105"/>
   </w:num>
   <w:num w:numId="111" w16cid:durableId="290404078">
     <w:abstractNumId w:val="8"/>
   </w:num>
   <w:num w:numId="112" w16cid:durableId="808593926">
-    <w:abstractNumId w:val="76"/>
+    <w:abstractNumId w:val="79"/>
   </w:num>
   <w:num w:numId="113" w16cid:durableId="607394733">
-    <w:abstractNumId w:val="115"/>
+    <w:abstractNumId w:val="118"/>
   </w:num>
   <w:num w:numId="114" w16cid:durableId="1919633577">
     <w:abstractNumId w:val="7"/>
@@ -24797,16 +27678,25 @@
     <w:abstractNumId w:val="19"/>
   </w:num>
   <w:num w:numId="116" w16cid:durableId="1855194333">
+    <w:abstractNumId w:val="64"/>
+  </w:num>
+  <w:num w:numId="117" w16cid:durableId="1098867658">
+    <w:abstractNumId w:val="116"/>
+  </w:num>
+  <w:num w:numId="118" w16cid:durableId="1559441134">
+    <w:abstractNumId w:val="45"/>
+  </w:num>
+  <w:num w:numId="119" w16cid:durableId="389423671">
     <w:abstractNumId w:val="61"/>
   </w:num>
-  <w:num w:numId="117" w16cid:durableId="1098867658">
-    <w:abstractNumId w:val="113"/>
+  <w:num w:numId="120" w16cid:durableId="17463328">
+    <w:abstractNumId w:val="32"/>
   </w:num>
-  <w:num w:numId="118" w16cid:durableId="1559441134">
+  <w:num w:numId="121" w16cid:durableId="1017657094">
+    <w:abstractNumId w:val="30"/>
+  </w:num>
+  <w:num w:numId="122" w16cid:durableId="720010457">
     <w:abstractNumId w:val="42"/>
-  </w:num>
-  <w:num w:numId="119" w16cid:durableId="389423671">
-    <w:abstractNumId w:val="58"/>
   </w:num>
 </w:numbering>
 </file>

</xml_diff>